<commit_message>
Pre finalisation - Paper
</commit_message>
<xml_diff>
--- a/docs/Home - Research Paper - Sudhanva.docx
+++ b/docs/Home - Research Paper - Sudhanva.docx
@@ -748,7 +748,28 @@
           <w:rFonts w:ascii="Times New Roman" w:hAnsi="Times New Roman" w:cs="Times New Roman"/>
           <w:noProof/>
         </w:rPr>
-        <w:t>We present results of each algorithm by showing in how much each algorithm is better (or worse) compared to the rest of the algorithms.</w:t>
+        <w:t xml:space="preserve">We present </w:t>
+      </w:r>
+      <w:r>
+        <w:rPr>
+          <w:rFonts w:ascii="Times New Roman" w:hAnsi="Times New Roman" w:cs="Times New Roman"/>
+          <w:noProof/>
+        </w:rPr>
+        <w:t xml:space="preserve">the </w:t>
+      </w:r>
+      <w:r>
+        <w:rPr>
+          <w:rFonts w:ascii="Times New Roman" w:hAnsi="Times New Roman" w:cs="Times New Roman"/>
+          <w:noProof/>
+        </w:rPr>
+        <w:t>result</w:t>
+      </w:r>
+      <w:r>
+        <w:rPr>
+          <w:rFonts w:ascii="Times New Roman" w:hAnsi="Times New Roman" w:cs="Times New Roman"/>
+          <w:noProof/>
+        </w:rPr>
+        <w:t xml:space="preserve"> of each algorithm by showing in how much each algorithm is better (or worse) compared to the rest of the algorithms.</w:t>
       </w:r>
     </w:p>
     <w:p>
@@ -874,7 +895,35 @@
           <w:rFonts w:ascii="Times New Roman" w:hAnsi="Times New Roman" w:cs="Times New Roman"/>
           <w:noProof/>
         </w:rPr>
-        <w:t>Machine Learing is a fantastic technique when it comes to predicting values. In this paper, we use multiple regression techniques to predict power consumption based on previously given data</w:t>
+        <w:t xml:space="preserve">Machine </w:t>
+      </w:r>
+      <w:r>
+        <w:rPr>
+          <w:rFonts w:ascii="Times New Roman" w:hAnsi="Times New Roman" w:cs="Times New Roman"/>
+          <w:noProof/>
+        </w:rPr>
+        <w:t>Lear</w:t>
+      </w:r>
+      <w:r>
+        <w:rPr>
+          <w:rFonts w:ascii="Times New Roman" w:hAnsi="Times New Roman" w:cs="Times New Roman"/>
+          <w:noProof/>
+        </w:rPr>
+        <w:t>n</w:t>
+      </w:r>
+      <w:r>
+        <w:rPr>
+          <w:rFonts w:ascii="Times New Roman" w:hAnsi="Times New Roman" w:cs="Times New Roman"/>
+          <w:noProof/>
+        </w:rPr>
+        <w:t>ing</w:t>
+      </w:r>
+      <w:r>
+        <w:rPr>
+          <w:rFonts w:ascii="Times New Roman" w:hAnsi="Times New Roman" w:cs="Times New Roman"/>
+          <w:noProof/>
+        </w:rPr>
+        <w:t xml:space="preserve"> is a fantastic technique when it comes to predicting values. In this paper, we use multiple regression techniques to predict power consumption based on previously given data</w:t>
       </w:r>
       <w:r>
         <w:rPr>
@@ -888,8 +937,179 @@
           <w:rFonts w:ascii="Times New Roman" w:hAnsi="Times New Roman" w:cs="Times New Roman"/>
           <w:noProof/>
         </w:rPr>
-        <w:t xml:space="preserve">a custom algorithm is used to </w:t>
-      </w:r>
+        <w:t xml:space="preserve">a custom algorithm is used </w:t>
+      </w:r>
+      <w:r>
+        <w:rPr>
+          <w:rFonts w:ascii="Times New Roman" w:hAnsi="Times New Roman" w:cs="Times New Roman"/>
+          <w:noProof/>
+        </w:rPr>
+        <w:t xml:space="preserve">to </w:t>
+      </w:r>
+      <w:r>
+        <w:rPr>
+          <w:rFonts w:ascii="Times New Roman" w:hAnsi="Times New Roman" w:cs="Times New Roman"/>
+          <w:noProof/>
+        </w:rPr>
+        <w:t>limit</w:t>
+      </w:r>
+      <w:r>
+        <w:rPr>
+          <w:rFonts w:ascii="Times New Roman" w:hAnsi="Times New Roman" w:cs="Times New Roman"/>
+          <w:noProof/>
+        </w:rPr>
+        <w:t xml:space="preserve"> </w:t>
+      </w:r>
+      <w:r>
+        <w:rPr>
+          <w:rFonts w:ascii="Times New Roman" w:hAnsi="Times New Roman" w:cs="Times New Roman"/>
+          <w:noProof/>
+        </w:rPr>
+        <w:t>power consumption by identifying devices that are consuming more power, by type of weather, by rooms and notify the user of its excess power consumption</w:t>
+      </w:r>
+      <w:r>
+        <w:rPr>
+          <w:rFonts w:ascii="Times New Roman" w:hAnsi="Times New Roman" w:cs="Times New Roman"/>
+          <w:noProof/>
+        </w:rPr>
+        <w:t xml:space="preserve">. It also considers factors like </w:t>
+      </w:r>
+      <w:r>
+        <w:rPr>
+          <w:rFonts w:ascii="Times New Roman" w:hAnsi="Times New Roman" w:cs="Times New Roman"/>
+          <w:noProof/>
+        </w:rPr>
+        <w:t xml:space="preserve">a </w:t>
+      </w:r>
+      <w:r>
+        <w:rPr>
+          <w:rFonts w:ascii="Times New Roman" w:hAnsi="Times New Roman" w:cs="Times New Roman"/>
+          <w:noProof/>
+        </w:rPr>
+        <w:t>number</w:t>
+      </w:r>
+      <w:r>
+        <w:rPr>
+          <w:rFonts w:ascii="Times New Roman" w:hAnsi="Times New Roman" w:cs="Times New Roman"/>
+          <w:noProof/>
+        </w:rPr>
+        <w:t xml:space="preserve"> of people in the room and time they have stayed </w:t>
+      </w:r>
+      <w:r>
+        <w:rPr>
+          <w:rFonts w:ascii="Times New Roman" w:hAnsi="Times New Roman" w:cs="Times New Roman"/>
+          <w:noProof/>
+        </w:rPr>
+        <w:t xml:space="preserve">in that room. In this way, the total power consumption of devices is reduced per month. </w:t>
+      </w:r>
+      <w:r>
+        <w:rPr>
+          <w:rFonts w:ascii="Times New Roman" w:hAnsi="Times New Roman" w:cs="Times New Roman"/>
+          <w:noProof/>
+        </w:rPr>
+        <w:t>However</w:t>
+      </w:r>
+      <w:r>
+        <w:rPr>
+          <w:rFonts w:ascii="Times New Roman" w:hAnsi="Times New Roman" w:cs="Times New Roman"/>
+          <w:noProof/>
+        </w:rPr>
+        <w:t>,</w:t>
+      </w:r>
+      <w:r>
+        <w:rPr>
+          <w:rFonts w:ascii="Times New Roman" w:hAnsi="Times New Roman" w:cs="Times New Roman"/>
+          <w:noProof/>
+        </w:rPr>
+        <w:t xml:space="preserve"> the power consumption per day is not considered limited.</w:t>
+      </w:r>
+      <w:r>
+        <w:rPr>
+          <w:rFonts w:ascii="Times New Roman" w:hAnsi="Times New Roman" w:cs="Times New Roman"/>
+          <w:noProof/>
+        </w:rPr>
+        <w:t xml:space="preserve"> Machine Learning is used only to predict the power consumption at that point </w:t>
+      </w:r>
+      <w:r>
+        <w:rPr>
+          <w:rFonts w:ascii="Times New Roman" w:hAnsi="Times New Roman" w:cs="Times New Roman"/>
+          <w:noProof/>
+        </w:rPr>
+        <w:t>in</w:t>
+      </w:r>
+      <w:r>
+        <w:rPr>
+          <w:rFonts w:ascii="Times New Roman" w:hAnsi="Times New Roman" w:cs="Times New Roman"/>
+          <w:noProof/>
+        </w:rPr>
+        <w:t xml:space="preserve"> time and not to predict or understand </w:t>
+      </w:r>
+      <w:r>
+        <w:rPr>
+          <w:rFonts w:ascii="Times New Roman" w:hAnsi="Times New Roman" w:cs="Times New Roman"/>
+          <w:noProof/>
+        </w:rPr>
+        <w:t xml:space="preserve">the </w:t>
+      </w:r>
+      <w:r>
+        <w:rPr>
+          <w:rFonts w:ascii="Times New Roman" w:hAnsi="Times New Roman" w:cs="Times New Roman"/>
+          <w:noProof/>
+        </w:rPr>
+        <w:t>beh</w:t>
+      </w:r>
+      <w:r>
+        <w:rPr>
+          <w:rFonts w:ascii="Times New Roman" w:hAnsi="Times New Roman" w:cs="Times New Roman"/>
+          <w:noProof/>
+        </w:rPr>
+        <w:t>a</w:t>
+      </w:r>
+      <w:r>
+        <w:rPr>
+          <w:rFonts w:ascii="Times New Roman" w:hAnsi="Times New Roman" w:cs="Times New Roman"/>
+          <w:noProof/>
+        </w:rPr>
+        <w:t>viour</w:t>
+      </w:r>
+      <w:r>
+        <w:rPr>
+          <w:rFonts w:ascii="Times New Roman" w:hAnsi="Times New Roman" w:cs="Times New Roman"/>
+          <w:noProof/>
+        </w:rPr>
+        <w:t xml:space="preserve"> of people.</w:t>
+      </w:r>
+      <w:r>
+        <w:rPr>
+          <w:rFonts w:ascii="Times New Roman" w:hAnsi="Times New Roman" w:cs="Times New Roman"/>
+          <w:noProof/>
+        </w:rPr>
+        <w:t xml:space="preserve"> </w:t>
+      </w:r>
+      <w:r>
+        <w:rPr>
+          <w:rFonts w:ascii="Times New Roman" w:hAnsi="Times New Roman" w:cs="Times New Roman"/>
+          <w:noProof/>
+        </w:rPr>
+        <w:t xml:space="preserve">As there is no real data, we used a random number generation and time series generator to generate a dataset of certain attributes on which we used to train </w:t>
+      </w:r>
+      <w:r>
+        <w:rPr>
+          <w:rFonts w:ascii="Times New Roman" w:hAnsi="Times New Roman" w:cs="Times New Roman"/>
+          <w:noProof/>
+        </w:rPr>
+        <w:t>our models. We later used another generated dataset to predict values from the trained model using regression.</w:t>
+      </w:r>
+    </w:p>
+    <w:p>
+      <w:pPr>
+        <w:pStyle w:val="NoSpacing"/>
+        <w:jc w:val="both"/>
+        <w:rPr>
+          <w:rFonts w:ascii="Times New Roman" w:hAnsi="Times New Roman" w:cs="Times New Roman"/>
+          <w:noProof/>
+        </w:rPr>
+      </w:pPr>
       <w:r>
         <w:rPr>
           <w:rFonts w:ascii="Times New Roman" w:hAnsi="Times New Roman" w:cs="Times New Roman"/>
@@ -902,73 +1122,28 @@
           <w:rFonts w:ascii="Times New Roman" w:hAnsi="Times New Roman" w:cs="Times New Roman"/>
           <w:noProof/>
         </w:rPr>
-        <w:t>limit power consumption by identifying devices that are consuming more power, by type of weather, by rooms and notify the user of its excess power consumption</w:t>
-      </w:r>
-      <w:r>
-        <w:rPr>
-          <w:rFonts w:ascii="Times New Roman" w:hAnsi="Times New Roman" w:cs="Times New Roman"/>
-          <w:noProof/>
-        </w:rPr>
-        <w:t xml:space="preserve">. It also considers factors like number of people in the room and time they have stayed </w:t>
-      </w:r>
-      <w:r>
-        <w:rPr>
-          <w:rFonts w:ascii="Times New Roman" w:hAnsi="Times New Roman" w:cs="Times New Roman"/>
-          <w:noProof/>
-        </w:rPr>
-        <w:t>in that room. In this way, the total power consumption of devices is reduced per month. However the power consumption per day is not considered limited.</w:t>
-      </w:r>
-      <w:r>
-        <w:rPr>
-          <w:rFonts w:ascii="Times New Roman" w:hAnsi="Times New Roman" w:cs="Times New Roman"/>
-          <w:noProof/>
-        </w:rPr>
-        <w:t xml:space="preserve"> Machine Learning is used only to predict the power consumption at that point of time and not to predict or understand behviour of people.</w:t>
-      </w:r>
-      <w:r>
-        <w:rPr>
-          <w:rFonts w:ascii="Times New Roman" w:hAnsi="Times New Roman" w:cs="Times New Roman"/>
-          <w:noProof/>
-        </w:rPr>
-        <w:t xml:space="preserve"> </w:t>
-      </w:r>
-      <w:r>
-        <w:rPr>
-          <w:rFonts w:ascii="Times New Roman" w:hAnsi="Times New Roman" w:cs="Times New Roman"/>
-          <w:noProof/>
-        </w:rPr>
-        <w:t xml:space="preserve">As there is no real data, we used a random number generation and time series generator to generate a dataset of certain attributes on which we used to train our models. We </w:t>
-      </w:r>
-      <w:r>
-        <w:rPr>
-          <w:rFonts w:ascii="Times New Roman" w:hAnsi="Times New Roman" w:cs="Times New Roman"/>
-          <w:noProof/>
-        </w:rPr>
-        <w:t>later used another generated dataset to predict values from the trained model using regression.</w:t>
-      </w:r>
-    </w:p>
-    <w:p>
-      <w:pPr>
-        <w:pStyle w:val="NoSpacing"/>
-        <w:jc w:val="both"/>
-        <w:rPr>
-          <w:rFonts w:ascii="Times New Roman" w:hAnsi="Times New Roman" w:cs="Times New Roman"/>
-          <w:noProof/>
-        </w:rPr>
-      </w:pPr>
-      <w:r>
-        <w:rPr>
-          <w:rFonts w:ascii="Times New Roman" w:hAnsi="Times New Roman" w:cs="Times New Roman"/>
-          <w:noProof/>
-        </w:rPr>
-        <w:tab/>
-      </w:r>
-      <w:r>
-        <w:rPr>
-          <w:rFonts w:ascii="Times New Roman" w:hAnsi="Times New Roman" w:cs="Times New Roman"/>
-          <w:noProof/>
-        </w:rPr>
-        <w:t>Regression is a set of statistical processes for estimation the relationship among data points and variables. It predicts the conditional expectation of the dependent variable when given the independent variables, that is the average of both dependent and independent variables.</w:t>
+        <w:t xml:space="preserve">Regression is a set of statistical processes for </w:t>
+      </w:r>
+      <w:r>
+        <w:rPr>
+          <w:rFonts w:ascii="Times New Roman" w:hAnsi="Times New Roman" w:cs="Times New Roman"/>
+          <w:noProof/>
+        </w:rPr>
+        <w:t>estimation</w:t>
+      </w:r>
+      <w:r>
+        <w:rPr>
+          <w:rFonts w:ascii="Times New Roman" w:hAnsi="Times New Roman" w:cs="Times New Roman"/>
+          <w:noProof/>
+        </w:rPr>
+        <w:t xml:space="preserve"> of</w:t>
+      </w:r>
+      <w:r>
+        <w:rPr>
+          <w:rFonts w:ascii="Times New Roman" w:hAnsi="Times New Roman" w:cs="Times New Roman"/>
+          <w:noProof/>
+        </w:rPr>
+        <w:t xml:space="preserve"> the relationship among data points and variables. It predicts the conditional expectation of the dependent variable when given the independent variables, that is the average of both dependent and independent variables.</w:t>
       </w:r>
       <w:r>
         <w:rPr>
@@ -1070,7 +1245,107 @@
           <w:rFonts w:ascii="Times New Roman" w:hAnsi="Times New Roman" w:cs="Times New Roman"/>
           <w:noProof/>
         </w:rPr>
-        <w:t xml:space="preserve"> [1] have discussed classification and detailed analysis of reqirements that have to be addressed in order to enable application development in smart homes. It also prposed a multi-layer framework on how applications can be developed using multi layers of abstraction. </w:t>
+        <w:t xml:space="preserve"> </w:t>
+      </w:r>
+      <w:r>
+        <w:rPr>
+          <w:rFonts w:ascii="Times New Roman" w:hAnsi="Times New Roman" w:cs="Times New Roman"/>
+          <w:b/>
+          <w:bCs/>
+          <w:noProof/>
+        </w:rPr>
+        <w:t>[1]</w:t>
+      </w:r>
+      <w:r>
+        <w:rPr>
+          <w:rFonts w:ascii="Times New Roman" w:hAnsi="Times New Roman" w:cs="Times New Roman"/>
+          <w:noProof/>
+        </w:rPr>
+        <w:t xml:space="preserve"> have discussed classification and detailed analysis of </w:t>
+      </w:r>
+      <w:r>
+        <w:rPr>
+          <w:rFonts w:ascii="Times New Roman" w:hAnsi="Times New Roman" w:cs="Times New Roman"/>
+          <w:noProof/>
+        </w:rPr>
+        <w:t>req</w:t>
+      </w:r>
+      <w:r>
+        <w:rPr>
+          <w:rFonts w:ascii="Times New Roman" w:hAnsi="Times New Roman" w:cs="Times New Roman"/>
+          <w:noProof/>
+        </w:rPr>
+        <w:t>u</w:t>
+      </w:r>
+      <w:r>
+        <w:rPr>
+          <w:rFonts w:ascii="Times New Roman" w:hAnsi="Times New Roman" w:cs="Times New Roman"/>
+          <w:noProof/>
+        </w:rPr>
+        <w:t>irements</w:t>
+      </w:r>
+      <w:r>
+        <w:rPr>
+          <w:rFonts w:ascii="Times New Roman" w:hAnsi="Times New Roman" w:cs="Times New Roman"/>
+          <w:noProof/>
+        </w:rPr>
+        <w:t xml:space="preserve"> that have to be addressed in order to enable application development in smart homes. It also </w:t>
+      </w:r>
+      <w:r>
+        <w:rPr>
+          <w:rFonts w:ascii="Times New Roman" w:hAnsi="Times New Roman" w:cs="Times New Roman"/>
+          <w:noProof/>
+        </w:rPr>
+        <w:t>pr</w:t>
+      </w:r>
+      <w:r>
+        <w:rPr>
+          <w:rFonts w:ascii="Times New Roman" w:hAnsi="Times New Roman" w:cs="Times New Roman"/>
+          <w:noProof/>
+        </w:rPr>
+        <w:t>o</w:t>
+      </w:r>
+      <w:r>
+        <w:rPr>
+          <w:rFonts w:ascii="Times New Roman" w:hAnsi="Times New Roman" w:cs="Times New Roman"/>
+          <w:noProof/>
+        </w:rPr>
+        <w:t>posed</w:t>
+      </w:r>
+      <w:r>
+        <w:rPr>
+          <w:rFonts w:ascii="Times New Roman" w:hAnsi="Times New Roman" w:cs="Times New Roman"/>
+          <w:noProof/>
+        </w:rPr>
+        <w:t xml:space="preserve"> a multi-layer framework on how applications can be developed using </w:t>
+      </w:r>
+      <w:r>
+        <w:rPr>
+          <w:rFonts w:ascii="Times New Roman" w:hAnsi="Times New Roman" w:cs="Times New Roman"/>
+          <w:noProof/>
+        </w:rPr>
+        <w:t>multi</w:t>
+      </w:r>
+      <w:r>
+        <w:rPr>
+          <w:rFonts w:ascii="Times New Roman" w:hAnsi="Times New Roman" w:cs="Times New Roman"/>
+          <w:noProof/>
+        </w:rPr>
+        <w:t>-</w:t>
+      </w:r>
+      <w:r>
+        <w:rPr>
+          <w:rFonts w:ascii="Times New Roman" w:hAnsi="Times New Roman" w:cs="Times New Roman"/>
+          <w:noProof/>
+        </w:rPr>
+        <w:t>layers</w:t>
+      </w:r>
+      <w:r>
+        <w:rPr>
+          <w:rFonts w:ascii="Times New Roman" w:hAnsi="Times New Roman" w:cs="Times New Roman"/>
+          <w:noProof/>
+        </w:rPr>
+        <w:t xml:space="preserve"> of abstraction. </w:t>
       </w:r>
       <w:r>
         <w:rPr>
@@ -1093,6 +1368,8 @@
       <w:r>
         <w:rPr>
           <w:rFonts w:ascii="Times New Roman" w:hAnsi="Times New Roman" w:cs="Times New Roman"/>
+          <w:b/>
+          <w:bCs/>
           <w:noProof/>
         </w:rPr>
         <w:t>[2]</w:t>
@@ -1109,7 +1386,49 @@
           <w:rFonts w:ascii="Times New Roman" w:hAnsi="Times New Roman" w:cs="Times New Roman"/>
           <w:noProof/>
         </w:rPr>
-        <w:t>in their paper on energy saving used a custom algorithm that fuses detected electric current information and sensors information to assure that the circuit an be cut off when household appliacnes in that circuit are powered down</w:t>
+        <w:t xml:space="preserve">in their paper on energy saving used a custom algorithm that fuses detected electric current information and sensors information to assure that the circuit </w:t>
+      </w:r>
+      <w:r>
+        <w:rPr>
+          <w:rFonts w:ascii="Times New Roman" w:hAnsi="Times New Roman" w:cs="Times New Roman"/>
+          <w:noProof/>
+        </w:rPr>
+        <w:t>is</w:t>
+      </w:r>
+      <w:r>
+        <w:rPr>
+          <w:rFonts w:ascii="Times New Roman" w:hAnsi="Times New Roman" w:cs="Times New Roman"/>
+          <w:noProof/>
+        </w:rPr>
+        <w:t xml:space="preserve"> cut off when household </w:t>
+      </w:r>
+      <w:r>
+        <w:rPr>
+          <w:rFonts w:ascii="Times New Roman" w:hAnsi="Times New Roman" w:cs="Times New Roman"/>
+          <w:noProof/>
+        </w:rPr>
+        <w:t>applia</w:t>
+      </w:r>
+      <w:r>
+        <w:rPr>
+          <w:rFonts w:ascii="Times New Roman" w:hAnsi="Times New Roman" w:cs="Times New Roman"/>
+          <w:noProof/>
+        </w:rPr>
+        <w:t>nc</w:t>
+      </w:r>
+      <w:r>
+        <w:rPr>
+          <w:rFonts w:ascii="Times New Roman" w:hAnsi="Times New Roman" w:cs="Times New Roman"/>
+          <w:noProof/>
+        </w:rPr>
+        <w:t>es</w:t>
+      </w:r>
+      <w:r>
+        <w:rPr>
+          <w:rFonts w:ascii="Times New Roman" w:hAnsi="Times New Roman" w:cs="Times New Roman"/>
+          <w:noProof/>
+        </w:rPr>
+        <w:t xml:space="preserve"> in that circuit are powered down</w:t>
       </w:r>
       <w:r>
         <w:rPr>
@@ -1120,79 +1439,141 @@
       </w:r>
       <w:r>
         <w:rPr>
-          <w:rFonts w:ascii="Times New Roman" w:hAnsi="Times New Roman" w:cs="Times New Roman"/>
-          <w:noProof/>
-        </w:rPr>
-        <w:t xml:space="preserve">[3] </w:t>
+          <w:rFonts w:ascii="TimesNewRoman" w:hAnsi="TimesNewRoman" w:cs="TimesNewRoman"/>
+          <w:i/>
+          <w:iCs/>
+          <w:noProof/>
+          <w:color w:val="231F20"/>
+        </w:rPr>
+        <w:t>Wellen</w:t>
+      </w:r>
+      <w:r>
+        <w:rPr>
+          <w:rFonts w:ascii="TimesNewRoman" w:hAnsi="TimesNewRoman" w:cs="TimesNewRoman"/>
+          <w:i/>
+          <w:iCs/>
+          <w:color w:val="231F20"/>
+        </w:rPr>
+        <w:t xml:space="preserve"> S. Lima, Eduardo </w:t>
       </w:r>
       <w:proofErr w:type="spellStart"/>
+      <w:r>
+        <w:rPr>
+          <w:rFonts w:ascii="TimesNewRoman" w:hAnsi="TimesNewRoman" w:cs="TimesNewRoman"/>
+          <w:i/>
+          <w:iCs/>
+          <w:color w:val="231F20"/>
+        </w:rPr>
+        <w:t>Souto</w:t>
+      </w:r>
+      <w:proofErr w:type="spellEnd"/>
+      <w:r>
+        <w:rPr>
+          <w:rFonts w:ascii="TimesNewRoman" w:hAnsi="TimesNewRoman" w:cs="TimesNewRoman"/>
+          <w:i/>
+          <w:iCs/>
+          <w:color w:val="231F20"/>
+        </w:rPr>
+        <w:t xml:space="preserve">, Thiago Rocha </w:t>
+      </w:r>
+      <w:r>
+        <w:rPr>
+          <w:rFonts w:ascii="Times New Roman" w:hAnsi="Times New Roman" w:cs="Times New Roman"/>
+          <w:b/>
+          <w:bCs/>
+          <w:noProof/>
+        </w:rPr>
+        <w:t>[3]</w:t>
+      </w:r>
+      <w:r>
+        <w:rPr>
+          <w:rFonts w:ascii="Times New Roman" w:hAnsi="Times New Roman" w:cs="Times New Roman"/>
+          <w:noProof/>
+        </w:rPr>
+        <w:t xml:space="preserve"> </w:t>
+      </w:r>
       <w:r>
         <w:rPr>
           <w:rFonts w:ascii="TimesNewRoman" w:hAnsi="TimesNewRoman" w:cs="TimesNewRoman"/>
           <w:color w:val="231F20"/>
         </w:rPr>
-        <w:t>Wesllen</w:t>
-      </w:r>
-      <w:proofErr w:type="spellEnd"/>
+        <w:t xml:space="preserve">used machine learning techniques to automatically recognize the </w:t>
+      </w:r>
+      <w:r>
+        <w:rPr>
+          <w:rFonts w:ascii="TimesNewRoman" w:hAnsi="TimesNewRoman" w:cs="TimesNewRoman"/>
+          <w:noProof/>
+          <w:color w:val="231F20"/>
+        </w:rPr>
+        <w:t>user</w:t>
+      </w:r>
+      <w:r>
+        <w:rPr>
+          <w:rFonts w:ascii="TimesNewRoman" w:hAnsi="TimesNewRoman" w:cs="TimesNewRoman"/>
+          <w:noProof/>
+          <w:color w:val="231F20"/>
+        </w:rPr>
+        <w:t>'</w:t>
+      </w:r>
+      <w:r>
+        <w:rPr>
+          <w:rFonts w:ascii="TimesNewRoman" w:hAnsi="TimesNewRoman" w:cs="TimesNewRoman"/>
+          <w:noProof/>
+          <w:color w:val="231F20"/>
+        </w:rPr>
+        <w:t>s</w:t>
+      </w:r>
       <w:r>
         <w:rPr>
           <w:rFonts w:ascii="TimesNewRoman" w:hAnsi="TimesNewRoman" w:cs="TimesNewRoman"/>
           <w:color w:val="231F20"/>
         </w:rPr>
-        <w:t xml:space="preserve"> S. Lima, Eduardo </w:t>
-      </w:r>
-      <w:proofErr w:type="spellStart"/>
+        <w:t xml:space="preserve"> activities and then a ranking algorithm is applied to related activities by giving recommendations to the user whenever it detects a waste of energy</w:t>
+      </w:r>
       <w:r>
         <w:rPr>
           <w:rFonts w:ascii="TimesNewRoman" w:hAnsi="TimesNewRoman" w:cs="TimesNewRoman"/>
           <w:color w:val="231F20"/>
         </w:rPr>
-        <w:t>Souto</w:t>
+        <w:t xml:space="preserve">. </w:t>
+      </w:r>
+      <w:r>
+        <w:rPr>
+          <w:rFonts w:ascii="TimesNewRoman" w:hAnsi="TimesNewRoman" w:cs="TimesNewRoman"/>
+          <w:i/>
+          <w:iCs/>
+          <w:color w:val="231F20"/>
+        </w:rPr>
+        <w:t xml:space="preserve">Manoj </w:t>
+      </w:r>
+      <w:proofErr w:type="spellStart"/>
+      <w:r>
+        <w:rPr>
+          <w:rFonts w:ascii="TimesNewRoman" w:hAnsi="TimesNewRoman" w:cs="TimesNewRoman"/>
+          <w:i/>
+          <w:iCs/>
+          <w:color w:val="231F20"/>
+        </w:rPr>
+        <w:t>Manivannan</w:t>
       </w:r>
       <w:proofErr w:type="spellEnd"/>
       <w:r>
         <w:rPr>
           <w:rFonts w:ascii="TimesNewRoman" w:hAnsi="TimesNewRoman" w:cs="TimesNewRoman"/>
+          <w:i/>
+          <w:iCs/>
           <w:color w:val="231F20"/>
         </w:rPr>
-        <w:t>, Thiago Rocha used machine learning techniques to automatically recognize the users activities and then a ranking algorithm is applied to related activities by giving recommendations to the user whenever it detects a waste of energy</w:t>
+        <w:t xml:space="preserve"> ID, Behzad Najafi and Fabio Rinaldi</w:t>
       </w:r>
       <w:r>
         <w:rPr>
           <w:rFonts w:ascii="TimesNewRoman" w:hAnsi="TimesNewRoman" w:cs="TimesNewRoman"/>
+          <w:i/>
+          <w:iCs/>
           <w:color w:val="231F20"/>
         </w:rPr>
-        <w:t>. [4]</w:t>
-      </w:r>
-      <w:r>
-        <w:rPr>
-          <w:rFonts w:ascii="TimesNewRoman" w:hAnsi="TimesNewRoman" w:cs="TimesNewRoman"/>
-          <w:color w:val="231F20"/>
-        </w:rPr>
         <w:t xml:space="preserve"> </w:t>
-      </w:r>
-      <w:r>
-        <w:rPr>
-          <w:rFonts w:ascii="TimesNewRoman" w:hAnsi="TimesNewRoman" w:cs="TimesNewRoman"/>
-          <w:color w:val="231F20"/>
-        </w:rPr>
-        <w:t xml:space="preserve">Manoj </w:t>
-      </w:r>
-      <w:proofErr w:type="spellStart"/>
-      <w:r>
-        <w:rPr>
-          <w:rFonts w:ascii="TimesNewRoman" w:hAnsi="TimesNewRoman" w:cs="TimesNewRoman"/>
-          <w:color w:val="231F20"/>
-        </w:rPr>
-        <w:t>Manivannan</w:t>
-      </w:r>
-      <w:proofErr w:type="spellEnd"/>
-      <w:r>
-        <w:rPr>
-          <w:rFonts w:ascii="TimesNewRoman" w:hAnsi="TimesNewRoman" w:cs="TimesNewRoman"/>
-          <w:color w:val="231F20"/>
-        </w:rPr>
-        <w:t xml:space="preserve"> ID, Behzad Najafi and Fabio Rinaldi</w:t>
       </w:r>
       <w:r>
         <w:rPr>
@@ -1201,31 +1582,137 @@
           <w:bCs/>
           <w:color w:val="231F20"/>
         </w:rPr>
+        <w:t>[4]</w:t>
+      </w:r>
+      <w:r>
+        <w:rPr>
+          <w:rFonts w:ascii="TimesNewRoman" w:hAnsi="TimesNewRoman" w:cs="TimesNewRoman"/>
+          <w:b/>
+          <w:bCs/>
+          <w:i/>
+          <w:iCs/>
+          <w:color w:val="231F20"/>
+        </w:rPr>
         <w:t xml:space="preserve"> </w:t>
+      </w:r>
+      <w:r>
+        <w:rPr>
+          <w:rFonts w:ascii="TimesNewRoman" w:hAnsi="TimesNewRoman" w:cs="TimesNewRoman"/>
+          <w:noProof/>
+          <w:color w:val="231F20"/>
+        </w:rPr>
+        <w:t>tell</w:t>
       </w:r>
       <w:r>
         <w:rPr>
           <w:rFonts w:ascii="TimesNewRoman" w:hAnsi="TimesNewRoman" w:cs="TimesNewRoman"/>
           <w:color w:val="231F20"/>
         </w:rPr>
-        <w:t xml:space="preserve">tells us about how separating the AC consumption from the consumptions of other residential appliances can help in predicting values. </w:t>
+        <w:t xml:space="preserve"> us about how separating the AC consumption from the consumptions of other residential appliances can help in predicting values.</w:t>
       </w:r>
       <w:r>
         <w:rPr>
           <w:rFonts w:ascii="TimesNewRoman" w:hAnsi="TimesNewRoman" w:cs="TimesNewRoman"/>
           <w:color w:val="231F20"/>
         </w:rPr>
-        <w:t xml:space="preserve">[5] </w:t>
+        <w:t xml:space="preserve"> </w:t>
       </w:r>
       <w:proofErr w:type="spellStart"/>
+      <w:r>
+        <w:rPr>
+          <w:rFonts w:ascii="TimesNewRoman" w:hAnsi="TimesNewRoman" w:cs="TimesNewRoman"/>
+          <w:i/>
+          <w:iCs/>
+          <w:color w:val="231F20"/>
+        </w:rPr>
+        <w:t>Vibhatha</w:t>
+      </w:r>
+      <w:proofErr w:type="spellEnd"/>
+      <w:r>
+        <w:rPr>
+          <w:rFonts w:ascii="TimesNewRoman" w:hAnsi="TimesNewRoman" w:cs="TimesNewRoman"/>
+          <w:i/>
+          <w:iCs/>
+          <w:color w:val="231F20"/>
+        </w:rPr>
+        <w:t xml:space="preserve"> </w:t>
+      </w:r>
+      <w:proofErr w:type="spellStart"/>
+      <w:r>
+        <w:rPr>
+          <w:rFonts w:ascii="TimesNewRoman" w:hAnsi="TimesNewRoman" w:cs="TimesNewRoman"/>
+          <w:i/>
+          <w:iCs/>
+          <w:color w:val="231F20"/>
+        </w:rPr>
+        <w:t>Abeykoon</w:t>
+      </w:r>
+      <w:proofErr w:type="spellEnd"/>
+      <w:r>
+        <w:rPr>
+          <w:rFonts w:ascii="TimesNewRoman" w:hAnsi="TimesNewRoman" w:cs="TimesNewRoman"/>
+          <w:i/>
+          <w:iCs/>
+          <w:color w:val="231F20"/>
+        </w:rPr>
+        <w:t xml:space="preserve">, </w:t>
+      </w:r>
+      <w:proofErr w:type="spellStart"/>
+      <w:r>
+        <w:rPr>
+          <w:rFonts w:ascii="TimesNewRoman" w:hAnsi="TimesNewRoman" w:cs="TimesNewRoman"/>
+          <w:i/>
+          <w:iCs/>
+          <w:color w:val="231F20"/>
+        </w:rPr>
+        <w:t>Nishadi</w:t>
+      </w:r>
+      <w:proofErr w:type="spellEnd"/>
+      <w:r>
+        <w:rPr>
+          <w:rFonts w:ascii="TimesNewRoman" w:hAnsi="TimesNewRoman" w:cs="TimesNewRoman"/>
+          <w:i/>
+          <w:iCs/>
+          <w:color w:val="231F20"/>
+        </w:rPr>
+        <w:t xml:space="preserve"> </w:t>
+      </w:r>
+      <w:proofErr w:type="spellStart"/>
+      <w:r>
+        <w:rPr>
+          <w:rFonts w:ascii="TimesNewRoman" w:hAnsi="TimesNewRoman" w:cs="TimesNewRoman"/>
+          <w:i/>
+          <w:iCs/>
+          <w:color w:val="231F20"/>
+        </w:rPr>
+        <w:t>Kankanamdurage</w:t>
+      </w:r>
+      <w:proofErr w:type="spellEnd"/>
+      <w:r>
+        <w:rPr>
+          <w:rFonts w:ascii="TimesNewRoman" w:hAnsi="TimesNewRoman" w:cs="TimesNewRoman"/>
+          <w:i/>
+          <w:iCs/>
+          <w:color w:val="231F20"/>
+        </w:rPr>
+        <w:t xml:space="preserve"> </w:t>
+      </w:r>
+      <w:r>
+        <w:rPr>
+          <w:rFonts w:ascii="TimesNewRoman" w:hAnsi="TimesNewRoman" w:cs="TimesNewRoman"/>
+          <w:b/>
+          <w:bCs/>
+          <w:color w:val="231F20"/>
+        </w:rPr>
+        <w:t>[5]</w:t>
+      </w:r>
       <w:r>
         <w:rPr>
           <w:rFonts w:ascii="TimesNewRoman" w:hAnsi="TimesNewRoman" w:cs="TimesNewRoman"/>
           <w:color w:val="231F20"/>
         </w:rPr>
-        <w:t>Vibhatha</w:t>
-      </w:r>
-      <w:proofErr w:type="spellEnd"/>
+        <w:t>,</w:t>
+      </w:r>
       <w:r>
         <w:rPr>
           <w:rFonts w:ascii="TimesNewRoman" w:hAnsi="TimesNewRoman" w:cs="TimesNewRoman"/>
@@ -1233,74 +1720,40 @@
         </w:rPr>
         <w:t xml:space="preserve"> </w:t>
       </w:r>
-      <w:proofErr w:type="spellStart"/>
       <w:r>
         <w:rPr>
           <w:rFonts w:ascii="TimesNewRoman" w:hAnsi="TimesNewRoman" w:cs="TimesNewRoman"/>
           <w:color w:val="231F20"/>
         </w:rPr>
-        <w:t>Abeykoon</w:t>
-      </w:r>
-      <w:proofErr w:type="spellEnd"/>
+        <w:t>t</w:t>
+      </w:r>
       <w:r>
         <w:rPr>
           <w:rFonts w:ascii="TimesNewRoman" w:hAnsi="TimesNewRoman" w:cs="TimesNewRoman"/>
           <w:color w:val="231F20"/>
         </w:rPr>
-        <w:t xml:space="preserve">, </w:t>
-      </w:r>
-      <w:proofErr w:type="spellStart"/>
+        <w:t>he purpose of machine learning</w:t>
+      </w:r>
       <w:r>
         <w:rPr>
           <w:rFonts w:ascii="TimesNewRoman" w:hAnsi="TimesNewRoman" w:cs="TimesNewRoman"/>
           <w:color w:val="231F20"/>
         </w:rPr>
-        <w:t>Nishadi</w:t>
-      </w:r>
-      <w:proofErr w:type="spellEnd"/>
+        <w:t xml:space="preserve"> </w:t>
+      </w:r>
       <w:r>
         <w:rPr>
           <w:rFonts w:ascii="TimesNewRoman" w:hAnsi="TimesNewRoman" w:cs="TimesNewRoman"/>
           <w:color w:val="231F20"/>
         </w:rPr>
-        <w:t xml:space="preserve"> </w:t>
-      </w:r>
-      <w:proofErr w:type="spellStart"/>
+        <w:t>is to identify the relationship between power consumption characteristics in order to detect electrical devices in real time</w:t>
+      </w:r>
       <w:r>
         <w:rPr>
           <w:rFonts w:ascii="TimesNewRoman" w:hAnsi="TimesNewRoman" w:cs="TimesNewRoman"/>
           <w:color w:val="231F20"/>
         </w:rPr>
-        <w:t>Kankanamdurage</w:t>
-      </w:r>
-      <w:proofErr w:type="spellEnd"/>
-      <w:r>
-        <w:rPr>
-          <w:rFonts w:ascii="TimesNewRoman" w:hAnsi="TimesNewRoman" w:cs="TimesNewRoman"/>
-          <w:color w:val="231F20"/>
-        </w:rPr>
-        <w:t>,</w:t>
-      </w:r>
-      <w:r>
-        <w:rPr>
-          <w:rFonts w:ascii="TimesNewRoman" w:hAnsi="TimesNewRoman" w:cs="TimesNewRoman"/>
-          <w:color w:val="231F20"/>
-        </w:rPr>
-        <w:t xml:space="preserve"> </w:t>
-      </w:r>
-      <w:r>
-        <w:rPr>
-          <w:rFonts w:ascii="TimesNewRoman" w:hAnsi="TimesNewRoman" w:cs="TimesNewRoman"/>
-          <w:color w:val="231F20"/>
-        </w:rPr>
-        <w:t>t</w:t>
-      </w:r>
-      <w:r>
-        <w:rPr>
-          <w:rFonts w:ascii="TimesNewRoman" w:hAnsi="TimesNewRoman" w:cs="TimesNewRoman"/>
-          <w:color w:val="231F20"/>
-        </w:rPr>
-        <w:t xml:space="preserve">he purpose of machine learning </w:t>
+        <w:t>.</w:t>
       </w:r>
     </w:p>
     <w:p>
@@ -1315,20 +1768,6 @@
           <w:color w:val="231F20"/>
         </w:rPr>
       </w:pPr>
-      <w:r>
-        <w:rPr>
-          <w:rFonts w:ascii="TimesNewRoman" w:hAnsi="TimesNewRoman" w:cs="TimesNewRoman"/>
-          <w:color w:val="231F20"/>
-        </w:rPr>
-        <w:t>is to identify the relationship between power consumption characteristics in order to detect electrical devices in real time</w:t>
-      </w:r>
-      <w:r>
-        <w:rPr>
-          <w:rFonts w:ascii="TimesNewRoman" w:hAnsi="TimesNewRoman" w:cs="TimesNewRoman"/>
-          <w:color w:val="231F20"/>
-        </w:rPr>
-        <w:t>.</w:t>
-      </w:r>
     </w:p>
     <w:p>
       <w:pPr>
@@ -1384,19 +1823,6 @@
     </w:p>
     <w:p>
       <w:pPr>
-        <w:autoSpaceDE w:val="0"/>
-        <w:autoSpaceDN w:val="0"/>
-        <w:adjustRightInd w:val="0"/>
-        <w:spacing w:after="0" w:line="240" w:lineRule="auto"/>
-        <w:jc w:val="both"/>
-        <w:rPr>
-          <w:rFonts w:ascii="TimesNewRoman" w:hAnsi="TimesNewRoman" w:cs="TimesNewRoman"/>
-          <w:color w:val="231F20"/>
-        </w:rPr>
-      </w:pPr>
-    </w:p>
-    <w:p>
-      <w:pPr>
         <w:pStyle w:val="NoSpacing"/>
         <w:jc w:val="center"/>
         <w:rPr>
@@ -1450,7 +1876,28 @@
           <w:rFonts w:ascii="Times New Roman" w:hAnsi="Times New Roman" w:cs="Times New Roman"/>
           <w:noProof/>
         </w:rPr>
-        <w:t xml:space="preserve">The dataset we generated consists of multiple attributes such as device, room, weather type, date, from time, to time, time of day, number of people and time stayed. </w:t>
+        <w:t xml:space="preserve">The dataset we generated consists of multiple attributes such as device, room, weather type, date, from time, to time, time of day, </w:t>
+      </w:r>
+      <w:r>
+        <w:rPr>
+          <w:rFonts w:ascii="Times New Roman" w:hAnsi="Times New Roman" w:cs="Times New Roman"/>
+          <w:noProof/>
+        </w:rPr>
+        <w:t xml:space="preserve">a </w:t>
+      </w:r>
+      <w:r>
+        <w:rPr>
+          <w:rFonts w:ascii="Times New Roman" w:hAnsi="Times New Roman" w:cs="Times New Roman"/>
+          <w:noProof/>
+        </w:rPr>
+        <w:t>number</w:t>
+      </w:r>
+      <w:r>
+        <w:rPr>
+          <w:rFonts w:ascii="Times New Roman" w:hAnsi="Times New Roman" w:cs="Times New Roman"/>
+          <w:noProof/>
+        </w:rPr>
+        <w:t xml:space="preserve"> of people and time stayed. </w:t>
       </w:r>
       <w:r>
         <w:rPr>
@@ -1464,7 +1911,21 @@
           <w:rFonts w:ascii="Times New Roman" w:hAnsi="Times New Roman" w:cs="Times New Roman"/>
           <w:noProof/>
         </w:rPr>
-        <w:t xml:space="preserve"> the python’s popular numerical computation library ‘numpy’ and data structure ‘pandas’ to generate random numbers for the dataset and time series data. </w:t>
+        <w:t xml:space="preserve"> the python’s popular numerical computation library ‘</w:t>
+      </w:r>
+      <w:r>
+        <w:rPr>
+          <w:rFonts w:ascii="Times New Roman" w:hAnsi="Times New Roman" w:cs="Times New Roman"/>
+          <w:noProof/>
+        </w:rPr>
+        <w:t>numpy</w:t>
+      </w:r>
+      <w:r>
+        <w:rPr>
+          <w:rFonts w:ascii="Times New Roman" w:hAnsi="Times New Roman" w:cs="Times New Roman"/>
+          <w:noProof/>
+        </w:rPr>
+        <w:t xml:space="preserve">’ and data structure ‘pandas’ to generate random numbers for the dataset and time series data. </w:t>
       </w:r>
       <w:r>
         <w:rPr>
@@ -1636,7 +2097,21 @@
           <w:rFonts w:ascii="Times New Roman" w:hAnsi="Times New Roman" w:cs="Times New Roman"/>
           <w:noProof/>
         </w:rPr>
-        <w:t xml:space="preserve"> in terms of kilo watt hour. </w:t>
+        <w:t xml:space="preserve"> in terms of </w:t>
+      </w:r>
+      <w:r>
+        <w:rPr>
+          <w:rFonts w:ascii="Times New Roman" w:hAnsi="Times New Roman" w:cs="Times New Roman"/>
+          <w:noProof/>
+        </w:rPr>
+        <w:t>kilo watt</w:t>
+      </w:r>
+      <w:r>
+        <w:rPr>
+          <w:rFonts w:ascii="Times New Roman" w:hAnsi="Times New Roman" w:cs="Times New Roman"/>
+          <w:noProof/>
+        </w:rPr>
+        <w:t xml:space="preserve"> hour. </w:t>
       </w:r>
     </w:p>
     <w:p>
@@ -1793,7 +2268,28 @@
           <w:rFonts w:ascii="Times New Roman" w:hAnsi="Times New Roman" w:cs="Times New Roman"/>
           <w:noProof/>
         </w:rPr>
-        <w:t>Power consumption – Kilo Watt hr</w:t>
+        <w:t xml:space="preserve">Power consumption – Kilo </w:t>
+      </w:r>
+      <w:r>
+        <w:rPr>
+          <w:rFonts w:ascii="Times New Roman" w:hAnsi="Times New Roman" w:cs="Times New Roman"/>
+          <w:noProof/>
+        </w:rPr>
+        <w:t>Watt</w:t>
+      </w:r>
+      <w:r>
+        <w:rPr>
+          <w:rFonts w:ascii="Times New Roman" w:hAnsi="Times New Roman" w:cs="Times New Roman"/>
+          <w:noProof/>
+        </w:rPr>
+        <w:t>-</w:t>
+      </w:r>
+      <w:r>
+        <w:rPr>
+          <w:rFonts w:ascii="Times New Roman" w:hAnsi="Times New Roman" w:cs="Times New Roman"/>
+          <w:noProof/>
+        </w:rPr>
+        <w:t>hr</w:t>
       </w:r>
     </w:p>
     <w:p>
@@ -1848,7 +2344,42 @@
           <w:rFonts w:ascii="Times New Roman" w:hAnsi="Times New Roman" w:cs="Times New Roman"/>
           <w:noProof/>
         </w:rPr>
-        <w:t>ated for number of people, time stayed in minutes and weather type, rooms, devices are reandomly selected.</w:t>
+        <w:t xml:space="preserve">ated for </w:t>
+      </w:r>
+      <w:r>
+        <w:rPr>
+          <w:rFonts w:ascii="Times New Roman" w:hAnsi="Times New Roman" w:cs="Times New Roman"/>
+          <w:noProof/>
+        </w:rPr>
+        <w:t xml:space="preserve">a </w:t>
+      </w:r>
+      <w:r>
+        <w:rPr>
+          <w:rFonts w:ascii="Times New Roman" w:hAnsi="Times New Roman" w:cs="Times New Roman"/>
+          <w:noProof/>
+        </w:rPr>
+        <w:t>number</w:t>
+      </w:r>
+      <w:r>
+        <w:rPr>
+          <w:rFonts w:ascii="Times New Roman" w:hAnsi="Times New Roman" w:cs="Times New Roman"/>
+          <w:noProof/>
+        </w:rPr>
+        <w:t xml:space="preserve"> of people, time stayed in minutes and weather type, rooms, devices are </w:t>
+      </w:r>
+      <w:r>
+        <w:rPr>
+          <w:rFonts w:ascii="Times New Roman" w:hAnsi="Times New Roman" w:cs="Times New Roman"/>
+          <w:noProof/>
+        </w:rPr>
+        <w:t>randomly</w:t>
+      </w:r>
+      <w:r>
+        <w:rPr>
+          <w:rFonts w:ascii="Times New Roman" w:hAnsi="Times New Roman" w:cs="Times New Roman"/>
+          <w:noProof/>
+        </w:rPr>
+        <w:t xml:space="preserve"> selected.</w:t>
       </w:r>
       <w:r>
         <w:rPr>
@@ -1869,7 +2400,49 @@
           <w:rFonts w:ascii="Times New Roman" w:hAnsi="Times New Roman" w:cs="Times New Roman"/>
           <w:noProof/>
         </w:rPr>
-        <w:t xml:space="preserve"> consumpiton and one without power connsumption.</w:t>
+        <w:t xml:space="preserve"> </w:t>
+      </w:r>
+      <w:r>
+        <w:rPr>
+          <w:rFonts w:ascii="Times New Roman" w:hAnsi="Times New Roman" w:cs="Times New Roman"/>
+          <w:noProof/>
+        </w:rPr>
+        <w:t>consump</w:t>
+      </w:r>
+      <w:r>
+        <w:rPr>
+          <w:rFonts w:ascii="Times New Roman" w:hAnsi="Times New Roman" w:cs="Times New Roman"/>
+          <w:noProof/>
+        </w:rPr>
+        <w:t>ti</w:t>
+      </w:r>
+      <w:r>
+        <w:rPr>
+          <w:rFonts w:ascii="Times New Roman" w:hAnsi="Times New Roman" w:cs="Times New Roman"/>
+          <w:noProof/>
+        </w:rPr>
+        <w:t>on</w:t>
+      </w:r>
+      <w:r>
+        <w:rPr>
+          <w:rFonts w:ascii="Times New Roman" w:hAnsi="Times New Roman" w:cs="Times New Roman"/>
+          <w:noProof/>
+        </w:rPr>
+        <w:t xml:space="preserve"> and one without power </w:t>
+      </w:r>
+      <w:r>
+        <w:rPr>
+          <w:rFonts w:ascii="Times New Roman" w:hAnsi="Times New Roman" w:cs="Times New Roman"/>
+          <w:noProof/>
+        </w:rPr>
+        <w:t>consumption</w:t>
+      </w:r>
+      <w:r>
+        <w:rPr>
+          <w:rFonts w:ascii="Times New Roman" w:hAnsi="Times New Roman" w:cs="Times New Roman"/>
+          <w:noProof/>
+        </w:rPr>
+        <w:t>.</w:t>
       </w:r>
     </w:p>
     <w:p>
@@ -1886,17 +2459,6 @@
     <w:p>
       <w:pPr>
         <w:pStyle w:val="NoSpacing"/>
-        <w:ind w:left="360"/>
-        <w:jc w:val="both"/>
-        <w:rPr>
-          <w:rFonts w:ascii="Times New Roman" w:hAnsi="Times New Roman" w:cs="Times New Roman"/>
-          <w:noProof/>
-        </w:rPr>
-      </w:pPr>
-    </w:p>
-    <w:p>
-      <w:pPr>
-        <w:pStyle w:val="NoSpacing"/>
         <w:jc w:val="center"/>
         <w:rPr>
           <w:rFonts w:ascii="Times New Roman" w:hAnsi="Times New Roman" w:cs="Times New Roman"/>
@@ -1963,14 +2525,70 @@
           <w:rFonts w:ascii="Times New Roman" w:hAnsi="Times New Roman" w:cs="Times New Roman"/>
           <w:noProof/>
         </w:rPr>
-        <w:t xml:space="preserve">We use python’s ‘pandas’ library to load in data as a dataframe. We visualise the dataset in terms of power consumption across all devices. </w:t>
-      </w:r>
-      <w:r>
-        <w:rPr>
-          <w:rFonts w:ascii="Times New Roman" w:hAnsi="Times New Roman" w:cs="Times New Roman"/>
-          <w:noProof/>
-        </w:rPr>
-        <w:t xml:space="preserve">From the chart, we can see that AC and Heater comsume more power than the rest of the devices. </w:t>
+        <w:t xml:space="preserve">We use python’s ‘pandas’ library to load in data as a </w:t>
+      </w:r>
+      <w:r>
+        <w:rPr>
+          <w:rFonts w:ascii="Times New Roman" w:hAnsi="Times New Roman" w:cs="Times New Roman"/>
+          <w:noProof/>
+        </w:rPr>
+        <w:t>data</w:t>
+      </w:r>
+      <w:r>
+        <w:rPr>
+          <w:rFonts w:ascii="Times New Roman" w:hAnsi="Times New Roman" w:cs="Times New Roman"/>
+          <w:noProof/>
+        </w:rPr>
+        <w:t xml:space="preserve"> </w:t>
+      </w:r>
+      <w:r>
+        <w:rPr>
+          <w:rFonts w:ascii="Times New Roman" w:hAnsi="Times New Roman" w:cs="Times New Roman"/>
+          <w:noProof/>
+        </w:rPr>
+        <w:t>frame</w:t>
+      </w:r>
+      <w:r>
+        <w:rPr>
+          <w:rFonts w:ascii="Times New Roman" w:hAnsi="Times New Roman" w:cs="Times New Roman"/>
+          <w:noProof/>
+        </w:rPr>
+        <w:t xml:space="preserve">. We visualise the dataset in terms of power consumption across all devices. </w:t>
+      </w:r>
+      <w:r>
+        <w:rPr>
+          <w:rFonts w:ascii="Times New Roman" w:hAnsi="Times New Roman" w:cs="Times New Roman"/>
+          <w:noProof/>
+        </w:rPr>
+        <w:t xml:space="preserve">From the chart, we can see that AC and Heater </w:t>
+      </w:r>
+      <w:r>
+        <w:rPr>
+          <w:rFonts w:ascii="Times New Roman" w:hAnsi="Times New Roman" w:cs="Times New Roman"/>
+          <w:noProof/>
+        </w:rPr>
+        <w:t>co</w:t>
+      </w:r>
+      <w:r>
+        <w:rPr>
+          <w:rFonts w:ascii="Times New Roman" w:hAnsi="Times New Roman" w:cs="Times New Roman"/>
+          <w:noProof/>
+        </w:rPr>
+        <w:t>n</w:t>
+      </w:r>
+      <w:r>
+        <w:rPr>
+          <w:rFonts w:ascii="Times New Roman" w:hAnsi="Times New Roman" w:cs="Times New Roman"/>
+          <w:noProof/>
+        </w:rPr>
+        <w:t>sume</w:t>
+      </w:r>
+      <w:r>
+        <w:rPr>
+          <w:rFonts w:ascii="Times New Roman" w:hAnsi="Times New Roman" w:cs="Times New Roman"/>
+          <w:noProof/>
+        </w:rPr>
+        <w:t xml:space="preserve"> more power than the rest of the devices. </w:t>
       </w:r>
       <w:r>
         <w:rPr>
@@ -2179,7 +2797,35 @@
           <w:noProof/>
         </w:rPr>
         <w:tab/>
-        <w:t>A database consiting of maximum power consumption per day and total power consumption per month is created. A sample data</w:t>
+        <w:t xml:space="preserve">A database </w:t>
+      </w:r>
+      <w:r>
+        <w:rPr>
+          <w:rFonts w:ascii="Times New Roman" w:hAnsi="Times New Roman" w:cs="Times New Roman"/>
+          <w:noProof/>
+        </w:rPr>
+        <w:t>consi</w:t>
+      </w:r>
+      <w:r>
+        <w:rPr>
+          <w:rFonts w:ascii="Times New Roman" w:hAnsi="Times New Roman" w:cs="Times New Roman"/>
+          <w:noProof/>
+        </w:rPr>
+        <w:t>s</w:t>
+      </w:r>
+      <w:r>
+        <w:rPr>
+          <w:rFonts w:ascii="Times New Roman" w:hAnsi="Times New Roman" w:cs="Times New Roman"/>
+          <w:noProof/>
+        </w:rPr>
+        <w:t>ting</w:t>
+      </w:r>
+      <w:r>
+        <w:rPr>
+          <w:rFonts w:ascii="Times New Roman" w:hAnsi="Times New Roman" w:cs="Times New Roman"/>
+          <w:noProof/>
+        </w:rPr>
+        <w:t xml:space="preserve"> of maximum power consumption per day and total power consumption per month is created. A sample data</w:t>
       </w:r>
       <w:r>
         <w:rPr>
@@ -2302,7 +2948,56 @@
           <w:rFonts w:ascii="Times New Roman" w:hAnsi="Times New Roman" w:cs="Times New Roman"/>
           <w:noProof/>
         </w:rPr>
-        <w:t xml:space="preserve"> date, time and maximum power consumpiton limit at that time</w:t>
+        <w:t xml:space="preserve"> </w:t>
+      </w:r>
+      <w:r>
+        <w:rPr>
+          <w:rFonts w:ascii="Times New Roman" w:hAnsi="Times New Roman" w:cs="Times New Roman"/>
+          <w:noProof/>
+        </w:rPr>
+        <w:t xml:space="preserve">a </w:t>
+      </w:r>
+      <w:r>
+        <w:rPr>
+          <w:rFonts w:ascii="Times New Roman" w:hAnsi="Times New Roman" w:cs="Times New Roman"/>
+          <w:noProof/>
+        </w:rPr>
+        <w:t>date</w:t>
+      </w:r>
+      <w:r>
+        <w:rPr>
+          <w:rFonts w:ascii="Times New Roman" w:hAnsi="Times New Roman" w:cs="Times New Roman"/>
+          <w:noProof/>
+        </w:rPr>
+        <w:t xml:space="preserve">, time and maximum power </w:t>
+      </w:r>
+      <w:r>
+        <w:rPr>
+          <w:rFonts w:ascii="Times New Roman" w:hAnsi="Times New Roman" w:cs="Times New Roman"/>
+          <w:noProof/>
+        </w:rPr>
+        <w:t>consump</w:t>
+      </w:r>
+      <w:r>
+        <w:rPr>
+          <w:rFonts w:ascii="Times New Roman" w:hAnsi="Times New Roman" w:cs="Times New Roman"/>
+          <w:noProof/>
+        </w:rPr>
+        <w:t>ti</w:t>
+      </w:r>
+      <w:r>
+        <w:rPr>
+          <w:rFonts w:ascii="Times New Roman" w:hAnsi="Times New Roman" w:cs="Times New Roman"/>
+          <w:noProof/>
+        </w:rPr>
+        <w:t>on</w:t>
+      </w:r>
+      <w:r>
+        <w:rPr>
+          <w:rFonts w:ascii="Times New Roman" w:hAnsi="Times New Roman" w:cs="Times New Roman"/>
+          <w:noProof/>
+        </w:rPr>
+        <w:t xml:space="preserve"> limit at that time</w:t>
       </w:r>
       <w:r>
         <w:rPr>
@@ -2429,7 +3124,7 @@
     <w:p>
       <w:pPr>
         <w:pStyle w:val="NoSpacing"/>
-        <w:jc w:val="center"/>
+        <w:jc w:val="both"/>
         <w:rPr>
           <w:rFonts w:ascii="Times New Roman" w:hAnsi="Times New Roman" w:cs="Times New Roman"/>
           <w:noProof/>
@@ -2446,6 +3141,7 @@
     <w:p>
       <w:pPr>
         <w:pStyle w:val="NoSpacing"/>
+        <w:jc w:val="both"/>
         <w:rPr>
           <w:rFonts w:ascii="Times New Roman" w:hAnsi="Times New Roman" w:cs="Times New Roman"/>
           <w:i/>
@@ -2494,7 +3190,7 @@
     <w:p>
       <w:pPr>
         <w:pStyle w:val="NoSpacing"/>
-        <w:jc w:val="center"/>
+        <w:jc w:val="both"/>
         <w:rPr>
           <w:rFonts w:ascii="Times New Roman" w:hAnsi="Times New Roman" w:cs="Times New Roman"/>
           <w:noProof/>
@@ -2522,7 +3218,28 @@
           <w:rFonts w:ascii="Times New Roman" w:hAnsi="Times New Roman" w:cs="Times New Roman"/>
           <w:noProof/>
         </w:rPr>
-        <w:t xml:space="preserve">to build our model. The data is split into training set and test set and is evaluated based on the regression validation metrics. </w:t>
+        <w:t xml:space="preserve">to build our model. The data is split into </w:t>
+      </w:r>
+      <w:r>
+        <w:rPr>
+          <w:rFonts w:ascii="Times New Roman" w:hAnsi="Times New Roman" w:cs="Times New Roman"/>
+          <w:noProof/>
+        </w:rPr>
+        <w:t xml:space="preserve">a </w:t>
+      </w:r>
+      <w:r>
+        <w:rPr>
+          <w:rFonts w:ascii="Times New Roman" w:hAnsi="Times New Roman" w:cs="Times New Roman"/>
+          <w:noProof/>
+        </w:rPr>
+        <w:t>training</w:t>
+      </w:r>
+      <w:r>
+        <w:rPr>
+          <w:rFonts w:ascii="Times New Roman" w:hAnsi="Times New Roman" w:cs="Times New Roman"/>
+          <w:noProof/>
+        </w:rPr>
+        <w:t xml:space="preserve"> set and test set and is evaluated based on the regression validation metrics. </w:t>
       </w:r>
       <w:r>
         <w:rPr>
@@ -2667,7 +3384,21 @@
           <w:rFonts w:ascii="Times New Roman" w:hAnsi="Times New Roman" w:cs="Times New Roman"/>
           <w:noProof/>
         </w:rPr>
-        <w:t>is used to give out a message and action to be performed. The message and action is given based on the priority database created. A new dataset is created with messages, actions</w:t>
+        <w:t xml:space="preserve">is used to give out a message and action to be performed. The message and action </w:t>
+      </w:r>
+      <w:r>
+        <w:rPr>
+          <w:rFonts w:ascii="Times New Roman" w:hAnsi="Times New Roman" w:cs="Times New Roman"/>
+          <w:noProof/>
+        </w:rPr>
+        <w:t>are</w:t>
+      </w:r>
+      <w:r>
+        <w:rPr>
+          <w:rFonts w:ascii="Times New Roman" w:hAnsi="Times New Roman" w:cs="Times New Roman"/>
+          <w:noProof/>
+        </w:rPr>
+        <w:t xml:space="preserve"> given based on the priority database created. A new dataset is created with messages, actions</w:t>
       </w:r>
       <w:r>
         <w:rPr>
@@ -2715,8 +3446,11 @@
     <w:p>
       <w:pPr>
         <w:pStyle w:val="NoSpacing"/>
-        <w:rPr>
-          <w:rFonts w:ascii="Times New Roman" w:hAnsi="Times New Roman" w:cs="Times New Roman"/>
+        <w:jc w:val="both"/>
+        <w:rPr>
+          <w:rFonts w:ascii="Times New Roman" w:hAnsi="Times New Roman" w:cs="Times New Roman"/>
+          <w:i/>
+          <w:iCs/>
           <w:noProof/>
         </w:rPr>
       </w:pPr>
@@ -2801,21 +3535,393 @@
     <w:p>
       <w:pPr>
         <w:pStyle w:val="NoSpacing"/>
-        <w:rPr>
-          <w:rFonts w:ascii="Times New Roman" w:hAnsi="Times New Roman" w:cs="Times New Roman"/>
-          <w:noProof/>
-        </w:rPr>
-      </w:pPr>
-    </w:p>
-    <w:p>
-      <w:pPr>
-        <w:pStyle w:val="NoSpacing"/>
-        <w:jc w:val="both"/>
-        <w:rPr>
-          <w:rFonts w:ascii="Times New Roman" w:hAnsi="Times New Roman" w:cs="Times New Roman"/>
-          <w:noProof/>
-        </w:rPr>
-      </w:pPr>
+        <w:jc w:val="both"/>
+        <w:rPr>
+          <w:rFonts w:ascii="Times New Roman" w:hAnsi="Times New Roman" w:cs="Times New Roman"/>
+          <w:noProof/>
+        </w:rPr>
+      </w:pPr>
+    </w:p>
+    <w:p>
+      <w:pPr>
+        <w:pStyle w:val="NoSpacing"/>
+        <w:jc w:val="both"/>
+        <w:rPr>
+          <w:rFonts w:ascii="Times New Roman" w:hAnsi="Times New Roman" w:cs="Times New Roman"/>
+          <w:i/>
+          <w:iCs/>
+          <w:noProof/>
+        </w:rPr>
+      </w:pPr>
+      <w:r>
+        <w:rPr>
+          <w:rFonts w:ascii="Times New Roman" w:hAnsi="Times New Roman" w:cs="Times New Roman"/>
+          <w:noProof/>
+        </w:rPr>
+        <w:t xml:space="preserve">3. </w:t>
+      </w:r>
+      <w:r>
+        <w:rPr>
+          <w:rFonts w:ascii="Times New Roman" w:hAnsi="Times New Roman" w:cs="Times New Roman"/>
+          <w:i/>
+          <w:iCs/>
+          <w:noProof/>
+        </w:rPr>
+        <w:t>CROSS</w:t>
+      </w:r>
+      <w:r>
+        <w:rPr>
+          <w:rFonts w:ascii="Times New Roman" w:hAnsi="Times New Roman" w:cs="Times New Roman"/>
+          <w:i/>
+          <w:iCs/>
+          <w:noProof/>
+        </w:rPr>
+        <w:t>-</w:t>
+      </w:r>
+      <w:r>
+        <w:rPr>
+          <w:rFonts w:ascii="Times New Roman" w:hAnsi="Times New Roman" w:cs="Times New Roman"/>
+          <w:i/>
+          <w:iCs/>
+          <w:noProof/>
+        </w:rPr>
+        <w:t>VALIDATION</w:t>
+      </w:r>
+    </w:p>
+    <w:p>
+      <w:pPr>
+        <w:pStyle w:val="NoSpacing"/>
+        <w:jc w:val="both"/>
+        <w:rPr>
+          <w:rFonts w:ascii="Times New Roman" w:hAnsi="Times New Roman" w:cs="Times New Roman"/>
+          <w:i/>
+          <w:iCs/>
+          <w:noProof/>
+        </w:rPr>
+      </w:pPr>
+    </w:p>
+    <w:p>
+      <w:pPr>
+        <w:pStyle w:val="NoSpacing"/>
+        <w:jc w:val="both"/>
+        <w:rPr>
+          <w:rFonts w:ascii="Times New Roman" w:hAnsi="Times New Roman" w:cs="Times New Roman"/>
+          <w:noProof/>
+        </w:rPr>
+      </w:pPr>
+      <w:r>
+        <w:rPr>
+          <w:rFonts w:ascii="Times New Roman" w:hAnsi="Times New Roman" w:cs="Times New Roman"/>
+          <w:noProof/>
+        </w:rPr>
+        <w:tab/>
+      </w:r>
+      <w:r>
+        <w:rPr>
+          <w:rFonts w:ascii="Times New Roman" w:hAnsi="Times New Roman" w:cs="Times New Roman"/>
+          <w:noProof/>
+        </w:rPr>
+        <w:t>The performance of machine learning algorithms is measured using mean square errors.</w:t>
+      </w:r>
+    </w:p>
+    <w:p>
+      <w:pPr>
+        <w:pStyle w:val="NoSpacing"/>
+        <w:rPr>
+          <w:rFonts w:ascii="Times New Roman" w:hAnsi="Times New Roman" w:cs="Times New Roman"/>
+          <w:noProof/>
+        </w:rPr>
+      </w:pPr>
+    </w:p>
+    <w:p>
+      <w:pPr>
+        <w:pStyle w:val="NoSpacing"/>
+        <w:jc w:val="both"/>
+        <w:rPr>
+          <w:rFonts w:ascii="Times New Roman" w:hAnsi="Times New Roman" w:cs="Times New Roman"/>
+        </w:rPr>
+      </w:pPr>
+    </w:p>
+    <w:p>
+      <w:pPr>
+        <w:pStyle w:val="NoSpacing"/>
+        <w:jc w:val="center"/>
+        <w:rPr>
+          <w:rFonts w:ascii="Times New Roman" w:hAnsi="Times New Roman" w:cs="Times New Roman"/>
+          <w:noProof/>
+        </w:rPr>
+      </w:pPr>
+      <w:r>
+        <w:rPr>
+          <w:rFonts w:ascii="Times New Roman" w:hAnsi="Times New Roman" w:cs="Times New Roman"/>
+          <w:noProof/>
+        </w:rPr>
+        <w:t xml:space="preserve">V. </w:t>
+      </w:r>
+      <w:r>
+        <w:rPr>
+          <w:rFonts w:ascii="Times New Roman" w:hAnsi="Times New Roman" w:cs="Times New Roman"/>
+          <w:noProof/>
+        </w:rPr>
+        <w:t>RESULTS</w:t>
+      </w:r>
+    </w:p>
+    <w:p>
+      <w:pPr>
+        <w:pStyle w:val="NoSpacing"/>
+        <w:jc w:val="both"/>
+        <w:rPr>
+          <w:rFonts w:ascii="Times New Roman" w:hAnsi="Times New Roman" w:cs="Times New Roman"/>
+          <w:noProof/>
+        </w:rPr>
+      </w:pPr>
+    </w:p>
+    <w:p>
+      <w:pPr>
+        <w:pStyle w:val="NoSpacing"/>
+        <w:jc w:val="both"/>
+        <w:rPr>
+          <w:rFonts w:ascii="Times New Roman" w:hAnsi="Times New Roman" w:cs="Times New Roman"/>
+          <w:noProof/>
+        </w:rPr>
+      </w:pPr>
+      <w:r>
+        <w:rPr>
+          <w:rFonts w:ascii="Times New Roman" w:hAnsi="Times New Roman" w:cs="Times New Roman"/>
+          <w:noProof/>
+        </w:rPr>
+        <w:tab/>
+      </w:r>
+      <w:r>
+        <w:rPr>
+          <w:rFonts w:ascii="Times New Roman" w:hAnsi="Times New Roman" w:cs="Times New Roman"/>
+          <w:noProof/>
+        </w:rPr>
+        <w:t xml:space="preserve">We take the </w:t>
+      </w:r>
+      <w:r>
+        <w:rPr>
+          <w:rFonts w:ascii="Times New Roman" w:hAnsi="Times New Roman" w:cs="Times New Roman"/>
+          <w:noProof/>
+        </w:rPr>
+        <w:t xml:space="preserve">mean power consumption per day for that hour versus the mean power consumption that was previously specified and then </w:t>
+      </w:r>
+      <w:r>
+        <w:rPr>
+          <w:rFonts w:ascii="Times New Roman" w:hAnsi="Times New Roman" w:cs="Times New Roman"/>
+          <w:noProof/>
+        </w:rPr>
+        <w:t>plot</w:t>
+      </w:r>
+      <w:r>
+        <w:rPr>
+          <w:rFonts w:ascii="Times New Roman" w:hAnsi="Times New Roman" w:cs="Times New Roman"/>
+          <w:noProof/>
+        </w:rPr>
+        <w:t>s</w:t>
+      </w:r>
+      <w:r>
+        <w:rPr>
+          <w:rFonts w:ascii="Times New Roman" w:hAnsi="Times New Roman" w:cs="Times New Roman"/>
+          <w:noProof/>
+        </w:rPr>
+        <w:t xml:space="preserve"> the outcomes.</w:t>
+      </w:r>
+      <w:r>
+        <w:rPr>
+          <w:rFonts w:ascii="Times New Roman" w:hAnsi="Times New Roman" w:cs="Times New Roman"/>
+          <w:noProof/>
+        </w:rPr>
+        <w:t xml:space="preserve"> We do this for all the three machine learning algorithms.</w:t>
+      </w:r>
+    </w:p>
+    <w:p>
+      <w:pPr>
+        <w:pStyle w:val="NoSpacing"/>
+        <w:jc w:val="both"/>
+        <w:rPr>
+          <w:rFonts w:ascii="Times New Roman" w:hAnsi="Times New Roman" w:cs="Times New Roman"/>
+          <w:noProof/>
+        </w:rPr>
+      </w:pPr>
+    </w:p>
+    <w:p>
+      <w:pPr>
+        <w:pStyle w:val="NoSpacing"/>
+        <w:jc w:val="both"/>
+        <w:rPr>
+          <w:rFonts w:ascii="Times New Roman" w:hAnsi="Times New Roman" w:cs="Times New Roman"/>
+          <w:noProof/>
+        </w:rPr>
+      </w:pPr>
+      <w:r>
+        <w:rPr>
+          <w:rFonts w:ascii="Times New Roman" w:hAnsi="Times New Roman" w:cs="Times New Roman"/>
+          <w:noProof/>
+        </w:rPr>
+        <w:t>MLR</w:t>
+      </w:r>
+    </w:p>
+    <w:p>
+      <w:pPr>
+        <w:pStyle w:val="NoSpacing"/>
+        <w:jc w:val="both"/>
+        <w:rPr>
+          <w:rFonts w:ascii="Times New Roman" w:hAnsi="Times New Roman" w:cs="Times New Roman"/>
+          <w:noProof/>
+        </w:rPr>
+      </w:pPr>
+      <w:r>
+        <w:rPr>
+          <w:noProof/>
+        </w:rPr>
+        <w:drawing>
+          <wp:inline distT="0" distB="0" distL="0" distR="0" wp14:anchorId="65B7DD8C" wp14:editId="394587E1">
+            <wp:extent cx="3098165" cy="2030730"/>
+            <wp:effectExtent l="0" t="0" r="6985" b="7620"/>
+            <wp:docPr id="8" name="Picture 8"/>
+            <wp:cNvGraphicFramePr>
+              <a:graphicFrameLocks xmlns:a="http://schemas.openxmlformats.org/drawingml/2006/main" noChangeAspect="1"/>
+            </wp:cNvGraphicFramePr>
+            <a:graphic xmlns:a="http://schemas.openxmlformats.org/drawingml/2006/main">
+              <a:graphicData uri="http://schemas.openxmlformats.org/drawingml/2006/picture">
+                <pic:pic xmlns:pic="http://schemas.openxmlformats.org/drawingml/2006/picture">
+                  <pic:nvPicPr>
+                    <pic:cNvPr id="1" name=""/>
+                    <pic:cNvPicPr/>
+                  </pic:nvPicPr>
+                  <pic:blipFill>
+                    <a:blip r:embed="rId17"/>
+                    <a:stretch>
+                      <a:fillRect/>
+                    </a:stretch>
+                  </pic:blipFill>
+                  <pic:spPr>
+                    <a:xfrm>
+                      <a:off x="0" y="0"/>
+                      <a:ext cx="3098165" cy="2030730"/>
+                    </a:xfrm>
+                    <a:prstGeom prst="rect">
+                      <a:avLst/>
+                    </a:prstGeom>
+                  </pic:spPr>
+                </pic:pic>
+              </a:graphicData>
+            </a:graphic>
+          </wp:inline>
+        </w:drawing>
+      </w:r>
+    </w:p>
+    <w:p>
+      <w:pPr>
+        <w:pStyle w:val="NoSpacing"/>
+        <w:jc w:val="both"/>
+        <w:rPr>
+          <w:rFonts w:ascii="Times New Roman" w:hAnsi="Times New Roman" w:cs="Times New Roman"/>
+          <w:noProof/>
+        </w:rPr>
+      </w:pPr>
+      <w:r>
+        <w:rPr>
+          <w:rFonts w:ascii="Times New Roman" w:hAnsi="Times New Roman" w:cs="Times New Roman"/>
+          <w:noProof/>
+        </w:rPr>
+        <w:t xml:space="preserve"> </w:t>
+      </w:r>
+    </w:p>
+    <w:p>
+      <w:pPr>
+        <w:pStyle w:val="NoSpacing"/>
+        <w:jc w:val="both"/>
+        <w:rPr>
+          <w:rFonts w:ascii="Times New Roman" w:hAnsi="Times New Roman" w:cs="Times New Roman"/>
+          <w:noProof/>
+        </w:rPr>
+      </w:pPr>
+      <w:r>
+        <w:rPr>
+          <w:rFonts w:ascii="Times New Roman" w:hAnsi="Times New Roman" w:cs="Times New Roman"/>
+          <w:noProof/>
+        </w:rPr>
+        <w:t>RF</w:t>
+      </w:r>
+    </w:p>
+    <w:p>
+      <w:pPr>
+        <w:pStyle w:val="NoSpacing"/>
+        <w:jc w:val="both"/>
+        <w:rPr>
+          <w:rFonts w:ascii="Times New Roman" w:hAnsi="Times New Roman" w:cs="Times New Roman"/>
+          <w:noProof/>
+        </w:rPr>
+      </w:pPr>
+      <w:r>
+        <w:rPr>
+          <w:noProof/>
+        </w:rPr>
+        <w:drawing>
+          <wp:inline distT="0" distB="0" distL="0" distR="0" wp14:anchorId="14E7DAE5" wp14:editId="3CF9A00E">
+            <wp:extent cx="3098165" cy="2005330"/>
+            <wp:effectExtent l="0" t="0" r="6985" b="0"/>
+            <wp:docPr id="9" name="Picture 9"/>
+            <wp:cNvGraphicFramePr>
+              <a:graphicFrameLocks xmlns:a="http://schemas.openxmlformats.org/drawingml/2006/main" noChangeAspect="1"/>
+            </wp:cNvGraphicFramePr>
+            <a:graphic xmlns:a="http://schemas.openxmlformats.org/drawingml/2006/main">
+              <a:graphicData uri="http://schemas.openxmlformats.org/drawingml/2006/picture">
+                <pic:pic xmlns:pic="http://schemas.openxmlformats.org/drawingml/2006/picture">
+                  <pic:nvPicPr>
+                    <pic:cNvPr id="1" name=""/>
+                    <pic:cNvPicPr/>
+                  </pic:nvPicPr>
+                  <pic:blipFill>
+                    <a:blip r:embed="rId18"/>
+                    <a:stretch>
+                      <a:fillRect/>
+                    </a:stretch>
+                  </pic:blipFill>
+                  <pic:spPr>
+                    <a:xfrm>
+                      <a:off x="0" y="0"/>
+                      <a:ext cx="3098165" cy="2005330"/>
+                    </a:xfrm>
+                    <a:prstGeom prst="rect">
+                      <a:avLst/>
+                    </a:prstGeom>
+                  </pic:spPr>
+                </pic:pic>
+              </a:graphicData>
+            </a:graphic>
+          </wp:inline>
+        </w:drawing>
+      </w:r>
+    </w:p>
+    <w:p>
+      <w:pPr>
+        <w:pStyle w:val="NoSpacing"/>
+        <w:jc w:val="both"/>
+        <w:rPr>
+          <w:rFonts w:ascii="Times New Roman" w:hAnsi="Times New Roman" w:cs="Times New Roman"/>
+          <w:noProof/>
+        </w:rPr>
+      </w:pPr>
+    </w:p>
+    <w:p>
+      <w:pPr>
+        <w:pStyle w:val="NoSpacing"/>
+        <w:jc w:val="both"/>
+        <w:rPr>
+          <w:rFonts w:ascii="Times New Roman" w:hAnsi="Times New Roman" w:cs="Times New Roman"/>
+          <w:noProof/>
+        </w:rPr>
+      </w:pPr>
+      <w:r>
+        <w:rPr>
+          <w:rFonts w:ascii="Times New Roman" w:hAnsi="Times New Roman" w:cs="Times New Roman"/>
+          <w:noProof/>
+        </w:rPr>
+        <w:t>DT</w:t>
+      </w:r>
     </w:p>
     <w:p>
       <w:pPr>
@@ -2827,38 +3933,181 @@
         </w:rPr>
       </w:pPr>
       <w:bookmarkStart w:id="0" w:name="_GoBack"/>
-      <w:bookmarkEnd w:id="0"/>
-      <w:r>
-        <w:rPr>
-          <w:rFonts w:ascii="Times New Roman" w:hAnsi="Times New Roman" w:cs="Times New Roman"/>
-          <w:noProof/>
-        </w:rPr>
-        <w:t>Aenean nec lorem. In porttitor. Donec laoreet nonummy augue.</w:t>
-      </w:r>
-    </w:p>
-    <w:p>
-      <w:pPr>
-        <w:pStyle w:val="NoSpacing"/>
-        <w:jc w:val="both"/>
-        <w:rPr>
-          <w:rFonts w:ascii="Times New Roman" w:hAnsi="Times New Roman" w:cs="Times New Roman"/>
-          <w:noProof/>
-        </w:rPr>
-      </w:pPr>
-      <w:r>
-        <w:rPr>
-          <w:rFonts w:ascii="Times New Roman" w:hAnsi="Times New Roman" w:cs="Times New Roman"/>
-          <w:noProof/>
-        </w:rPr>
-        <w:t>Suspendisse dui purus, scelerisque at, vulputate vitae, pretium mattis, nunc. Mauris eget neque at sem venenatis eleifend. Ut nonummy.</w:t>
-      </w:r>
-    </w:p>
-    <w:p>
-      <w:pPr>
-        <w:pStyle w:val="NoSpacing"/>
-        <w:jc w:val="both"/>
-        <w:rPr>
-          <w:rFonts w:ascii="Times New Roman" w:hAnsi="Times New Roman" w:cs="Times New Roman"/>
+      <w:r>
+        <w:rPr>
+          <w:noProof/>
+        </w:rPr>
+        <w:drawing>
+          <wp:inline distT="0" distB="0" distL="0" distR="0" wp14:anchorId="2BB88ECE" wp14:editId="2CAF0F15">
+            <wp:extent cx="3098165" cy="2057400"/>
+            <wp:effectExtent l="0" t="0" r="6985" b="0"/>
+            <wp:docPr id="10" name="Picture 10"/>
+            <wp:cNvGraphicFramePr>
+              <a:graphicFrameLocks xmlns:a="http://schemas.openxmlformats.org/drawingml/2006/main" noChangeAspect="1"/>
+            </wp:cNvGraphicFramePr>
+            <a:graphic xmlns:a="http://schemas.openxmlformats.org/drawingml/2006/main">
+              <a:graphicData uri="http://schemas.openxmlformats.org/drawingml/2006/picture">
+                <pic:pic xmlns:pic="http://schemas.openxmlformats.org/drawingml/2006/picture">
+                  <pic:nvPicPr>
+                    <pic:cNvPr id="1" name=""/>
+                    <pic:cNvPicPr/>
+                  </pic:nvPicPr>
+                  <pic:blipFill>
+                    <a:blip r:embed="rId19"/>
+                    <a:stretch>
+                      <a:fillRect/>
+                    </a:stretch>
+                  </pic:blipFill>
+                  <pic:spPr>
+                    <a:xfrm>
+                      <a:off x="0" y="0"/>
+                      <a:ext cx="3098165" cy="2057400"/>
+                    </a:xfrm>
+                    <a:prstGeom prst="rect">
+                      <a:avLst/>
+                    </a:prstGeom>
+                  </pic:spPr>
+                </pic:pic>
+              </a:graphicData>
+            </a:graphic>
+          </wp:inline>
+        </w:drawing>
+      </w:r>
+    </w:p>
+    <w:bookmarkEnd w:id="0"/>
+    <w:p>
+      <w:pPr>
+        <w:pStyle w:val="NoSpacing"/>
+        <w:jc w:val="both"/>
+        <w:rPr>
+          <w:rFonts w:ascii="Times New Roman" w:hAnsi="Times New Roman" w:cs="Times New Roman"/>
+          <w:noProof/>
+        </w:rPr>
+      </w:pPr>
+    </w:p>
+    <w:p>
+      <w:pPr>
+        <w:pStyle w:val="NoSpacing"/>
+        <w:jc w:val="both"/>
+        <w:rPr>
+          <w:rFonts w:ascii="Times New Roman" w:hAnsi="Times New Roman" w:cs="Times New Roman"/>
+          <w:noProof/>
+        </w:rPr>
+      </w:pPr>
+      <w:r>
+        <w:rPr>
+          <w:rFonts w:ascii="Times New Roman" w:hAnsi="Times New Roman" w:cs="Times New Roman"/>
+          <w:noProof/>
+        </w:rPr>
+        <w:tab/>
+        <w:t>All machine learning algorithms perform significantly well as shown in the graphs above. The green line represents the power consumption when there is a custom algorithm</w:t>
+      </w:r>
+      <w:r>
+        <w:rPr>
+          <w:rFonts w:ascii="Times New Roman" w:hAnsi="Times New Roman" w:cs="Times New Roman"/>
+          <w:noProof/>
+        </w:rPr>
+        <w:t xml:space="preserve"> </w:t>
+      </w:r>
+      <w:r>
+        <w:rPr>
+          <w:rFonts w:ascii="Times New Roman" w:hAnsi="Times New Roman" w:cs="Times New Roman"/>
+          <w:noProof/>
+        </w:rPr>
+        <w:t>used. The blue line represents the power consumption when there is no algorithm used.</w:t>
+      </w:r>
+      <w:r>
+        <w:rPr>
+          <w:rFonts w:ascii="Times New Roman" w:hAnsi="Times New Roman" w:cs="Times New Roman"/>
+          <w:noProof/>
+        </w:rPr>
+        <w:t xml:space="preserve"> As </w:t>
+      </w:r>
+      <w:r>
+        <w:rPr>
+          <w:rFonts w:ascii="Times New Roman" w:hAnsi="Times New Roman" w:cs="Times New Roman"/>
+          <w:noProof/>
+        </w:rPr>
+        <w:t xml:space="preserve">per the </w:t>
+      </w:r>
+      <w:r>
+        <w:rPr>
+          <w:rFonts w:ascii="Times New Roman" w:hAnsi="Times New Roman" w:cs="Times New Roman"/>
+          <w:noProof/>
+        </w:rPr>
+        <w:t>experiment</w:t>
+      </w:r>
+      <w:r>
+        <w:rPr>
+          <w:rFonts w:ascii="Times New Roman" w:hAnsi="Times New Roman" w:cs="Times New Roman"/>
+          <w:noProof/>
+        </w:rPr>
+        <w:t>, the green line falls below the red line (</w:t>
+      </w:r>
+      <w:r>
+        <w:rPr>
+          <w:rFonts w:ascii="Times New Roman" w:hAnsi="Times New Roman" w:cs="Times New Roman"/>
+          <w:noProof/>
+        </w:rPr>
+        <w:t>lim</w:t>
+      </w:r>
+      <w:r>
+        <w:rPr>
+          <w:rFonts w:ascii="Times New Roman" w:hAnsi="Times New Roman" w:cs="Times New Roman"/>
+          <w:noProof/>
+        </w:rPr>
+        <w:t>i</w:t>
+      </w:r>
+      <w:r>
+        <w:rPr>
+          <w:rFonts w:ascii="Times New Roman" w:hAnsi="Times New Roman" w:cs="Times New Roman"/>
+          <w:noProof/>
+        </w:rPr>
+        <w:t>t</w:t>
+      </w:r>
+      <w:r>
+        <w:rPr>
+          <w:rFonts w:ascii="Times New Roman" w:hAnsi="Times New Roman" w:cs="Times New Roman"/>
+          <w:noProof/>
+        </w:rPr>
+        <w:t xml:space="preserve">) hence indicates that it is </w:t>
+      </w:r>
+      <w:r>
+        <w:rPr>
+          <w:rFonts w:ascii="Times New Roman" w:hAnsi="Times New Roman" w:cs="Times New Roman"/>
+          <w:noProof/>
+        </w:rPr>
+        <w:t>optim</w:t>
+      </w:r>
+      <w:r>
+        <w:rPr>
+          <w:rFonts w:ascii="Times New Roman" w:hAnsi="Times New Roman" w:cs="Times New Roman"/>
+          <w:noProof/>
+        </w:rPr>
+        <w:t>i</w:t>
+      </w:r>
+      <w:r>
+        <w:rPr>
+          <w:rFonts w:ascii="Times New Roman" w:hAnsi="Times New Roman" w:cs="Times New Roman"/>
+          <w:noProof/>
+        </w:rPr>
+        <w:t>sed</w:t>
+      </w:r>
+      <w:r>
+        <w:rPr>
+          <w:rFonts w:ascii="Times New Roman" w:hAnsi="Times New Roman" w:cs="Times New Roman"/>
+          <w:noProof/>
+        </w:rPr>
+        <w:t>.</w:t>
+      </w:r>
+    </w:p>
+    <w:p>
+      <w:pPr>
+        <w:pStyle w:val="NoSpacing"/>
+        <w:jc w:val="both"/>
+        <w:rPr>
+          <w:rFonts w:ascii="Times New Roman" w:hAnsi="Times New Roman" w:cs="Times New Roman"/>
+          <w:noProof/>
         </w:rPr>
       </w:pPr>
     </w:p>
@@ -2876,120 +4125,15 @@
           <w:rFonts w:ascii="Times New Roman" w:hAnsi="Times New Roman" w:cs="Times New Roman"/>
           <w:noProof/>
         </w:rPr>
-        <w:t xml:space="preserve">V. </w:t>
-      </w:r>
-      <w:r>
-        <w:rPr>
-          <w:rFonts w:ascii="Times New Roman" w:hAnsi="Times New Roman" w:cs="Times New Roman"/>
-          <w:noProof/>
-        </w:rPr>
-        <w:t>VISUALISATION</w:t>
-      </w:r>
-    </w:p>
-    <w:p>
-      <w:pPr>
-        <w:pStyle w:val="NoSpacing"/>
-        <w:jc w:val="both"/>
-        <w:rPr>
-          <w:rFonts w:ascii="Times New Roman" w:hAnsi="Times New Roman" w:cs="Times New Roman"/>
-          <w:noProof/>
-        </w:rPr>
-      </w:pPr>
-    </w:p>
-    <w:p>
-      <w:pPr>
-        <w:pStyle w:val="NoSpacing"/>
-        <w:jc w:val="both"/>
-        <w:rPr>
-          <w:rFonts w:ascii="Times New Roman" w:hAnsi="Times New Roman" w:cs="Times New Roman"/>
-          <w:noProof/>
-        </w:rPr>
-      </w:pPr>
-      <w:r>
-        <w:rPr>
-          <w:rFonts w:ascii="Times New Roman" w:hAnsi="Times New Roman" w:cs="Times New Roman"/>
-          <w:noProof/>
-        </w:rPr>
-        <w:t>Lorem ipsum dolor sit amet, consectetuer adipiscing elit. Maecenas porttitor congue massa. Fusce posuere, magna sed pulvinar ultricies, purus lectus malesuada libero, sit amet commodo magna eros quis urna.</w:t>
-      </w:r>
-    </w:p>
-    <w:p>
-      <w:pPr>
-        <w:pStyle w:val="NoSpacing"/>
-        <w:jc w:val="both"/>
-        <w:rPr>
-          <w:rFonts w:ascii="Times New Roman" w:hAnsi="Times New Roman" w:cs="Times New Roman"/>
-          <w:noProof/>
-        </w:rPr>
-      </w:pPr>
-      <w:r>
-        <w:rPr>
-          <w:rFonts w:ascii="Times New Roman" w:hAnsi="Times New Roman" w:cs="Times New Roman"/>
-          <w:noProof/>
-        </w:rPr>
-        <w:t>Nunc viverra imperdiet enim. Fusce est. Vivamus a tellus.</w:t>
-      </w:r>
-    </w:p>
-    <w:p>
-      <w:pPr>
-        <w:pStyle w:val="NoSpacing"/>
-        <w:jc w:val="both"/>
-        <w:rPr>
-          <w:rFonts w:ascii="Times New Roman" w:hAnsi="Times New Roman" w:cs="Times New Roman"/>
-          <w:noProof/>
-        </w:rPr>
-      </w:pPr>
-      <w:r>
-        <w:rPr>
-          <w:rFonts w:ascii="Times New Roman" w:hAnsi="Times New Roman" w:cs="Times New Roman"/>
-          <w:noProof/>
-        </w:rPr>
-        <w:t>Pellentesque habitant morbi tristique senectus et netus et malesuada fames ac turpis egestas. Proin pharetra nonummy pede. Mauris et orci.</w:t>
-      </w:r>
-    </w:p>
-    <w:p>
-      <w:pPr>
-        <w:pStyle w:val="NoSpacing"/>
-        <w:jc w:val="both"/>
-        <w:rPr>
-          <w:rFonts w:ascii="Times New Roman" w:hAnsi="Times New Roman" w:cs="Times New Roman"/>
-          <w:noProof/>
-        </w:rPr>
-      </w:pPr>
-      <w:r>
-        <w:rPr>
-          <w:rFonts w:ascii="Times New Roman" w:hAnsi="Times New Roman" w:cs="Times New Roman"/>
-          <w:noProof/>
-        </w:rPr>
-        <w:t>Aenean nec lorem. In porttitor. Donec laoreet nonummy augue.</w:t>
-      </w:r>
-    </w:p>
-    <w:p>
-      <w:pPr>
-        <w:pStyle w:val="NoSpacing"/>
-        <w:jc w:val="both"/>
-        <w:rPr>
-          <w:rFonts w:ascii="Times New Roman" w:hAnsi="Times New Roman" w:cs="Times New Roman"/>
-          <w:noProof/>
-        </w:rPr>
-      </w:pPr>
-      <w:r>
-        <w:rPr>
-          <w:rFonts w:ascii="Times New Roman" w:hAnsi="Times New Roman" w:cs="Times New Roman"/>
-          <w:noProof/>
-        </w:rPr>
-        <w:t>Suspendisse dui purus, scelerisque at, vulputate vitae, pretium mattis, nunc. Mauris eget neque at sem venenatis eleifend. Ut nonummy.</w:t>
-      </w:r>
-    </w:p>
-    <w:p>
-      <w:pPr>
-        <w:pStyle w:val="NoSpacing"/>
-        <w:jc w:val="both"/>
-        <w:rPr>
-          <w:rFonts w:ascii="Times New Roman" w:hAnsi="Times New Roman" w:cs="Times New Roman"/>
-          <w:noProof/>
-        </w:rPr>
-      </w:pPr>
+        <w:t xml:space="preserve">VI. </w:t>
+      </w:r>
+      <w:r>
+        <w:rPr>
+          <w:rFonts w:ascii="Times New Roman" w:hAnsi="Times New Roman" w:cs="Times New Roman"/>
+          <w:noProof/>
+        </w:rPr>
+        <w:t>CONCLUSION</w:t>
+      </w:r>
     </w:p>
     <w:p>
       <w:pPr>
@@ -3000,148 +4144,100 @@
           <w:noProof/>
         </w:rPr>
       </w:pPr>
-      <w:r>
-        <w:rPr>
-          <w:rFonts w:ascii="Times New Roman" w:hAnsi="Times New Roman" w:cs="Times New Roman"/>
-          <w:noProof/>
-        </w:rPr>
-        <w:t xml:space="preserve">VIII. </w:t>
-      </w:r>
-      <w:r>
-        <w:rPr>
-          <w:rFonts w:ascii="Times New Roman" w:hAnsi="Times New Roman" w:cs="Times New Roman"/>
-          <w:noProof/>
-        </w:rPr>
-        <w:t>PERFORMANCE ANALYSIS</w:t>
-      </w:r>
-    </w:p>
-    <w:p>
-      <w:pPr>
-        <w:pStyle w:val="NoSpacing"/>
-        <w:jc w:val="both"/>
-        <w:rPr>
-          <w:rFonts w:ascii="Times New Roman" w:hAnsi="Times New Roman" w:cs="Times New Roman"/>
-          <w:noProof/>
-        </w:rPr>
-      </w:pPr>
-    </w:p>
-    <w:p>
-      <w:pPr>
-        <w:pStyle w:val="NoSpacing"/>
-        <w:jc w:val="both"/>
-        <w:rPr>
-          <w:rFonts w:ascii="Times New Roman" w:hAnsi="Times New Roman" w:cs="Times New Roman"/>
-          <w:noProof/>
-        </w:rPr>
-      </w:pPr>
-      <w:r>
-        <w:rPr>
-          <w:rFonts w:ascii="Times New Roman" w:hAnsi="Times New Roman" w:cs="Times New Roman"/>
-          <w:noProof/>
-        </w:rPr>
-        <w:t>Pellentesque habitant morbi tristique senectus et netus et malesuada fames ac turpis egestas. Proin pharetra nonummy pede. Mauris et orci.</w:t>
-      </w:r>
-    </w:p>
-    <w:p>
-      <w:pPr>
-        <w:pStyle w:val="NoSpacing"/>
-        <w:jc w:val="both"/>
-        <w:rPr>
-          <w:rFonts w:ascii="Times New Roman" w:hAnsi="Times New Roman" w:cs="Times New Roman"/>
-          <w:noProof/>
-        </w:rPr>
-      </w:pPr>
-      <w:r>
-        <w:rPr>
-          <w:rFonts w:ascii="Times New Roman" w:hAnsi="Times New Roman" w:cs="Times New Roman"/>
-          <w:noProof/>
-        </w:rPr>
-        <w:t xml:space="preserve">Aenean nec lorem. In porttitor. Donec laoreet nonummy augue. </w:t>
-      </w:r>
-    </w:p>
-    <w:p>
-      <w:pPr>
-        <w:pStyle w:val="NoSpacing"/>
-        <w:jc w:val="both"/>
-        <w:rPr>
-          <w:rFonts w:ascii="Times New Roman" w:hAnsi="Times New Roman" w:cs="Times New Roman"/>
-          <w:noProof/>
-        </w:rPr>
-      </w:pPr>
-      <w:r>
-        <w:rPr>
-          <w:rFonts w:ascii="Times New Roman" w:hAnsi="Times New Roman" w:cs="Times New Roman"/>
-          <w:noProof/>
-        </w:rPr>
-        <w:t>Lorem ipsum dolor sit amet, consectetuer adipiscing elit. Maecenas porttitor congue massa. Fusce posuere, magna sed pulvinar ultricies, purus lectus malesuada libero, sit amet commodo magna eros quis urna.</w:t>
-      </w:r>
-    </w:p>
-    <w:p>
-      <w:pPr>
-        <w:pStyle w:val="NoSpacing"/>
-        <w:jc w:val="both"/>
-        <w:rPr>
-          <w:rFonts w:ascii="Times New Roman" w:hAnsi="Times New Roman" w:cs="Times New Roman"/>
-          <w:noProof/>
-        </w:rPr>
-      </w:pPr>
-      <w:r>
-        <w:rPr>
-          <w:rFonts w:ascii="Times New Roman" w:hAnsi="Times New Roman" w:cs="Times New Roman"/>
-          <w:noProof/>
-        </w:rPr>
-        <w:t>Nunc viverra imperdiet enim. Fusce est. Vivamus a tellus.</w:t>
-      </w:r>
-    </w:p>
-    <w:p>
-      <w:pPr>
-        <w:pStyle w:val="NoSpacing"/>
-        <w:jc w:val="both"/>
-        <w:rPr>
-          <w:rFonts w:ascii="Times New Roman" w:hAnsi="Times New Roman" w:cs="Times New Roman"/>
-          <w:noProof/>
-        </w:rPr>
-      </w:pPr>
-      <w:r>
-        <w:rPr>
-          <w:rFonts w:ascii="Times New Roman" w:hAnsi="Times New Roman" w:cs="Times New Roman"/>
-          <w:noProof/>
-        </w:rPr>
-        <w:t>Pellentesque habitant morbi tristique senectus et netus et malesuada fames ac turpis egestas. Proin pharetra nonummy pede. Mauris et orci.</w:t>
-      </w:r>
-    </w:p>
-    <w:p>
-      <w:pPr>
-        <w:pStyle w:val="NoSpacing"/>
-        <w:jc w:val="both"/>
-        <w:rPr>
-          <w:rFonts w:ascii="Times New Roman" w:hAnsi="Times New Roman" w:cs="Times New Roman"/>
-          <w:noProof/>
-        </w:rPr>
-      </w:pPr>
-      <w:r>
-        <w:rPr>
-          <w:rFonts w:ascii="Times New Roman" w:hAnsi="Times New Roman" w:cs="Times New Roman"/>
-          <w:noProof/>
-        </w:rPr>
-        <w:t>Aenean nec lorem. In porttitor. Donec laoreet nonummy augue.</w:t>
-      </w:r>
-    </w:p>
-    <w:p>
-      <w:pPr>
-        <w:pStyle w:val="NoSpacing"/>
-        <w:jc w:val="both"/>
-        <w:rPr>
-          <w:rFonts w:ascii="Times New Roman" w:hAnsi="Times New Roman" w:cs="Times New Roman"/>
-          <w:noProof/>
-        </w:rPr>
-      </w:pPr>
-      <w:r>
-        <w:rPr>
-          <w:rFonts w:ascii="Times New Roman" w:hAnsi="Times New Roman" w:cs="Times New Roman"/>
-          <w:noProof/>
-        </w:rPr>
-        <w:t>Suspendisse dui purus, scelerisque at, vulputate vitae, pretium mattis, nunc. Mauris eget neque at sem venenatis eleifend. Ut nonummy.</w:t>
+    </w:p>
+    <w:p>
+      <w:pPr>
+        <w:pStyle w:val="NoSpacing"/>
+        <w:jc w:val="both"/>
+        <w:rPr>
+          <w:rFonts w:ascii="Times New Roman" w:hAnsi="Times New Roman" w:cs="Times New Roman"/>
+          <w:noProof/>
+        </w:rPr>
+      </w:pPr>
+      <w:r>
+        <w:rPr>
+          <w:rFonts w:ascii="Times New Roman" w:hAnsi="Times New Roman" w:cs="Times New Roman"/>
+          <w:noProof/>
+        </w:rPr>
+        <w:tab/>
+        <w:t>We conclude that</w:t>
+      </w:r>
+      <w:r>
+        <w:rPr>
+          <w:rFonts w:ascii="Times New Roman" w:hAnsi="Times New Roman" w:cs="Times New Roman"/>
+          <w:noProof/>
+        </w:rPr>
+        <w:t xml:space="preserve">, by using machine learning algorithms, we can predict the future power consumption outputs and take decisions on those outcomes. </w:t>
+      </w:r>
+      <w:r>
+        <w:rPr>
+          <w:rFonts w:ascii="Times New Roman" w:hAnsi="Times New Roman" w:cs="Times New Roman"/>
+          <w:noProof/>
+        </w:rPr>
+        <w:t xml:space="preserve">The machine learning algorithms showed similar results and proved to be useful. </w:t>
+      </w:r>
+      <w:r>
+        <w:rPr>
+          <w:rFonts w:ascii="Times New Roman" w:hAnsi="Times New Roman" w:cs="Times New Roman"/>
+          <w:noProof/>
+        </w:rPr>
+        <w:t xml:space="preserve">This method can be applied or experimented to </w:t>
+      </w:r>
+      <w:r>
+        <w:rPr>
+          <w:rFonts w:ascii="Times New Roman" w:hAnsi="Times New Roman" w:cs="Times New Roman"/>
+          <w:noProof/>
+        </w:rPr>
+        <w:t>real</w:t>
+      </w:r>
+      <w:r>
+        <w:rPr>
+          <w:rFonts w:ascii="Times New Roman" w:hAnsi="Times New Roman" w:cs="Times New Roman"/>
+          <w:noProof/>
+        </w:rPr>
+        <w:t>-</w:t>
+      </w:r>
+      <w:r>
+        <w:rPr>
+          <w:rFonts w:ascii="Times New Roman" w:hAnsi="Times New Roman" w:cs="Times New Roman"/>
+          <w:noProof/>
+        </w:rPr>
+        <w:t>world</w:t>
+      </w:r>
+      <w:r>
+        <w:rPr>
+          <w:rFonts w:ascii="Times New Roman" w:hAnsi="Times New Roman" w:cs="Times New Roman"/>
+          <w:noProof/>
+        </w:rPr>
+        <w:t xml:space="preserve"> data as the simulated data is close to being real. By notifying the users based on priority, we can save power without troubling the average daily user.</w:t>
+      </w:r>
+      <w:r>
+        <w:rPr>
+          <w:rFonts w:ascii="Times New Roman" w:hAnsi="Times New Roman" w:cs="Times New Roman"/>
+          <w:noProof/>
+        </w:rPr>
+        <w:t xml:space="preserve"> While this paper is limited to simulated data and home appliances, this methodology can be used to almost any electrical appliances which </w:t>
+      </w:r>
+      <w:r>
+        <w:rPr>
+          <w:rFonts w:ascii="Times New Roman" w:hAnsi="Times New Roman" w:cs="Times New Roman"/>
+          <w:noProof/>
+        </w:rPr>
+        <w:t>drive</w:t>
+      </w:r>
+      <w:r>
+        <w:rPr>
+          <w:rFonts w:ascii="Times New Roman" w:hAnsi="Times New Roman" w:cs="Times New Roman"/>
+          <w:noProof/>
+        </w:rPr>
+        <w:t xml:space="preserve"> home automation, internet of things and </w:t>
+      </w:r>
+      <w:r>
+        <w:rPr>
+          <w:rFonts w:ascii="Times New Roman" w:hAnsi="Times New Roman" w:cs="Times New Roman"/>
+          <w:noProof/>
+        </w:rPr>
+        <w:t>smart cities.</w:t>
       </w:r>
     </w:p>
     <w:p>
@@ -3178,6 +4274,13 @@
           <w:rFonts w:ascii="Times New Roman" w:hAnsi="Times New Roman" w:cs="Times New Roman"/>
           <w:noProof/>
         </w:rPr>
+        <w:t>VI</w:t>
+      </w:r>
+      <w:r>
+        <w:rPr>
+          <w:rFonts w:ascii="Times New Roman" w:hAnsi="Times New Roman" w:cs="Times New Roman"/>
+          <w:noProof/>
+        </w:rPr>
         <w:t>I</w:t>
       </w:r>
       <w:r>
@@ -3185,106 +4288,7 @@
           <w:rFonts w:ascii="Times New Roman" w:hAnsi="Times New Roman" w:cs="Times New Roman"/>
           <w:noProof/>
         </w:rPr>
-        <w:t>X</w:t>
-      </w:r>
-      <w:r>
-        <w:rPr>
-          <w:rFonts w:ascii="Times New Roman" w:hAnsi="Times New Roman" w:cs="Times New Roman"/>
-          <w:noProof/>
-        </w:rPr>
-        <w:t>. RESULTS</w:t>
-      </w:r>
-    </w:p>
-    <w:p>
-      <w:pPr>
-        <w:pStyle w:val="NoSpacing"/>
-        <w:jc w:val="both"/>
-        <w:rPr>
-          <w:rFonts w:ascii="Times New Roman" w:hAnsi="Times New Roman" w:cs="Times New Roman"/>
-          <w:noProof/>
-        </w:rPr>
-      </w:pPr>
-      <w:r>
-        <w:rPr>
-          <w:rFonts w:ascii="Times New Roman" w:hAnsi="Times New Roman" w:cs="Times New Roman"/>
-          <w:noProof/>
-        </w:rPr>
-        <w:t xml:space="preserve"> </w:t>
-      </w:r>
-    </w:p>
-    <w:p>
-      <w:pPr>
-        <w:pStyle w:val="NoSpacing"/>
-        <w:jc w:val="both"/>
-        <w:rPr>
-          <w:rFonts w:ascii="Times New Roman" w:hAnsi="Times New Roman" w:cs="Times New Roman"/>
-          <w:noProof/>
-        </w:rPr>
-      </w:pPr>
-      <w:r>
-        <w:rPr>
-          <w:rFonts w:ascii="Times New Roman" w:hAnsi="Times New Roman" w:cs="Times New Roman"/>
-          <w:noProof/>
-        </w:rPr>
-        <w:t xml:space="preserve">Lorem ipsum dolor sit amet, consectetuer adipiscing elit. Maecenas porttitor congue massa. Fusce posuere, magna sed pulvinar ultricies, purus lectus malesuada </w:t>
-      </w:r>
-    </w:p>
-    <w:p>
-      <w:pPr>
-        <w:pStyle w:val="NoSpacing"/>
-        <w:jc w:val="both"/>
-        <w:rPr>
-          <w:rFonts w:ascii="Times New Roman" w:hAnsi="Times New Roman" w:cs="Times New Roman"/>
-          <w:noProof/>
-        </w:rPr>
-      </w:pPr>
-      <w:r>
-        <w:rPr>
-          <w:rFonts w:ascii="Times New Roman" w:hAnsi="Times New Roman" w:cs="Times New Roman"/>
-          <w:noProof/>
-        </w:rPr>
-        <w:t>Nunc viverra imperdiet enim. Fusce est. Vivamus a tellus.</w:t>
-      </w:r>
-      <w:r>
-        <w:rPr>
-          <w:rFonts w:ascii="Times New Roman" w:hAnsi="Times New Roman" w:cs="Times New Roman"/>
-          <w:noProof/>
-        </w:rPr>
-        <w:t xml:space="preserve"> </w:t>
-      </w:r>
-      <w:r>
-        <w:rPr>
-          <w:rFonts w:ascii="Times New Roman" w:hAnsi="Times New Roman" w:cs="Times New Roman"/>
-          <w:noProof/>
-        </w:rPr>
-        <w:t>Pellentesque habitant morbi tristique senectus et netus et malesuada fames ac turpis egestas. Proin pharetra nonummy pede. Mauris et orci.ue.</w:t>
-      </w:r>
-    </w:p>
-    <w:p>
-      <w:pPr>
-        <w:pStyle w:val="NoSpacing"/>
-        <w:jc w:val="both"/>
-        <w:rPr>
-          <w:rFonts w:ascii="Times New Roman" w:hAnsi="Times New Roman" w:cs="Times New Roman"/>
-          <w:noProof/>
-        </w:rPr>
-      </w:pPr>
-    </w:p>
-    <w:p>
-      <w:pPr>
-        <w:pStyle w:val="NoSpacing"/>
-        <w:jc w:val="center"/>
-        <w:rPr>
-          <w:rFonts w:ascii="Times New Roman" w:hAnsi="Times New Roman" w:cs="Times New Roman"/>
-          <w:noProof/>
-        </w:rPr>
-      </w:pPr>
-      <w:r>
-        <w:rPr>
-          <w:rFonts w:ascii="Times New Roman" w:hAnsi="Times New Roman" w:cs="Times New Roman"/>
-          <w:noProof/>
-        </w:rPr>
-        <w:t>X. REFERENCES</w:t>
+        <w:t>. REFERENCES</w:t>
       </w:r>
     </w:p>
     <w:p>
@@ -3306,6 +4310,8 @@
         <w:jc w:val="both"/>
         <w:rPr>
           <w:rFonts w:ascii="Times New Roman" w:hAnsi="Times New Roman" w:cs="Times New Roman"/>
+          <w:i/>
+          <w:iCs/>
         </w:rPr>
       </w:pPr>
       <w:r>
@@ -3339,20 +4345,32 @@
         <w:rPr>
           <w:rFonts w:ascii="Times New Roman" w:hAnsi="Times New Roman" w:cs="Times New Roman"/>
         </w:rPr>
-        <w:t xml:space="preserve"> Requirements for Smart Home Applications and Realization with</w:t>
-      </w:r>
-    </w:p>
-    <w:p>
-      <w:pPr>
-        <w:pStyle w:val="NoSpacing"/>
-        <w:jc w:val="both"/>
-        <w:rPr>
-          <w:rFonts w:ascii="Times New Roman" w:hAnsi="Times New Roman" w:cs="Times New Roman"/>
-        </w:rPr>
-      </w:pPr>
-      <w:r>
-        <w:rPr>
-          <w:rFonts w:ascii="Times New Roman" w:hAnsi="Times New Roman" w:cs="Times New Roman"/>
+        <w:t xml:space="preserve"> </w:t>
+      </w:r>
+      <w:r>
+        <w:rPr>
+          <w:rFonts w:ascii="Times New Roman" w:hAnsi="Times New Roman" w:cs="Times New Roman"/>
+          <w:i/>
+          <w:iCs/>
+        </w:rPr>
+        <w:t>Requirements for Smart Home Applications and Realization with</w:t>
+      </w:r>
+    </w:p>
+    <w:p>
+      <w:pPr>
+        <w:pStyle w:val="NoSpacing"/>
+        <w:jc w:val="both"/>
+        <w:rPr>
+          <w:rFonts w:ascii="Times New Roman" w:hAnsi="Times New Roman" w:cs="Times New Roman"/>
+          <w:i/>
+          <w:iCs/>
+        </w:rPr>
+      </w:pPr>
+      <w:r>
+        <w:rPr>
+          <w:rFonts w:ascii="Times New Roman" w:hAnsi="Times New Roman" w:cs="Times New Roman"/>
+          <w:i/>
+          <w:iCs/>
         </w:rPr>
         <w:t>WS4D-PipesBox</w:t>
       </w:r>
@@ -3385,56 +4403,53 @@
           <w:rFonts w:ascii="Times New Roman" w:hAnsi="Times New Roman" w:cs="Times New Roman"/>
           <w:noProof/>
         </w:rPr>
-        <w:t xml:space="preserve">[2] </w:t>
-      </w:r>
-      <w:r>
-        <w:rPr>
-          <w:rFonts w:ascii="Times New Roman" w:hAnsi="Times New Roman" w:cs="Times New Roman"/>
-          <w:i/>
-          <w:iCs/>
-          <w:noProof/>
-        </w:rPr>
-        <w:t>Guiqing Zhang, Xianghe Ji, Chengdong Li, Liang Tao, Xiaolong Wu</w:t>
-      </w:r>
-      <w:r>
-        <w:rPr>
-          <w:rFonts w:ascii="Times New Roman" w:hAnsi="Times New Roman" w:cs="Times New Roman"/>
-          <w:i/>
-          <w:iCs/>
-          <w:noProof/>
-        </w:rPr>
-        <w:t xml:space="preserve">, </w:t>
-      </w:r>
-      <w:r>
-        <w:rPr>
-          <w:rFonts w:ascii="Times New Roman" w:hAnsi="Times New Roman" w:cs="Times New Roman"/>
-          <w:b/>
-          <w:bCs/>
+        <w:lastRenderedPageBreak/>
+        <w:t>[2</w:t>
+      </w:r>
+      <w:r>
+        <w:rPr>
+          <w:rFonts w:ascii="Times New Roman" w:hAnsi="Times New Roman" w:cs="Times New Roman"/>
+          <w:noProof/>
+        </w:rPr>
+        <w:t xml:space="preserve">] </w:t>
+      </w:r>
+      <w:r>
+        <w:rPr>
+          <w:rFonts w:ascii="Times New Roman" w:hAnsi="Times New Roman" w:cs="Times New Roman"/>
+          <w:noProof/>
+        </w:rPr>
+        <w:t>Guiqing Zhang, Xianghe Ji, Chengdong Li, Liang Tao, Xiaolong Wu,</w:t>
+      </w:r>
+      <w:r>
+        <w:rPr>
+          <w:rFonts w:ascii="Times New Roman" w:hAnsi="Times New Roman" w:cs="Times New Roman"/>
+          <w:i/>
+          <w:iCs/>
+          <w:noProof/>
+        </w:rPr>
+        <w:t xml:space="preserve"> </w:t>
+      </w:r>
+      <w:r>
+        <w:rPr>
+          <w:rFonts w:ascii="Times New Roman" w:hAnsi="Times New Roman" w:cs="Times New Roman"/>
           <w:i/>
           <w:iCs/>
           <w:noProof/>
         </w:rPr>
         <w:t>Research on Energy-saving Control of Standby</w:t>
       </w:r>
-    </w:p>
-    <w:p>
-      <w:pPr>
-        <w:pStyle w:val="NoSpacing"/>
-        <w:jc w:val="both"/>
-        <w:rPr>
-          <w:rFonts w:ascii="Times New Roman" w:hAnsi="Times New Roman" w:cs="Times New Roman"/>
-          <w:b/>
-          <w:bCs/>
-          <w:i/>
-          <w:iCs/>
-          <w:noProof/>
-        </w:rPr>
-      </w:pPr>
-      <w:r>
-        <w:rPr>
-          <w:rFonts w:ascii="Times New Roman" w:hAnsi="Times New Roman" w:cs="Times New Roman"/>
-          <w:b/>
-          <w:bCs/>
+      <w:r>
+        <w:rPr>
+          <w:rFonts w:ascii="Times New Roman" w:hAnsi="Times New Roman" w:cs="Times New Roman"/>
+          <w:i/>
+          <w:iCs/>
+          <w:noProof/>
+        </w:rPr>
+        <w:t xml:space="preserve"> </w:t>
+      </w:r>
+      <w:r>
+        <w:rPr>
+          <w:rFonts w:ascii="Times New Roman" w:hAnsi="Times New Roman" w:cs="Times New Roman"/>
           <w:i/>
           <w:iCs/>
           <w:noProof/>
@@ -3461,6 +4476,8 @@
         <w:jc w:val="both"/>
         <w:rPr>
           <w:rFonts w:ascii="TimesNewRoman" w:hAnsi="TimesNewRoman" w:cs="TimesNewRoman"/>
+          <w:i/>
+          <w:iCs/>
           <w:color w:val="231F20"/>
         </w:rPr>
       </w:pPr>
@@ -3471,62 +4488,63 @@
         </w:rPr>
         <w:t xml:space="preserve">[3] </w:t>
       </w:r>
-      <w:proofErr w:type="spellStart"/>
+      <w:r>
+        <w:rPr>
+          <w:rFonts w:ascii="TimesNewRoman" w:hAnsi="TimesNewRoman" w:cs="TimesNewRoman"/>
+          <w:noProof/>
+          <w:color w:val="231F20"/>
+        </w:rPr>
+        <w:t>Wellen</w:t>
+      </w:r>
       <w:r>
         <w:rPr>
           <w:rFonts w:ascii="TimesNewRoman" w:hAnsi="TimesNewRoman" w:cs="TimesNewRoman"/>
           <w:color w:val="231F20"/>
         </w:rPr>
-        <w:t>Wesllen</w:t>
-      </w:r>
-      <w:proofErr w:type="spellEnd"/>
+        <w:t xml:space="preserve"> S. Lima, Eduardo </w:t>
+      </w:r>
+      <w:proofErr w:type="spellStart"/>
       <w:r>
         <w:rPr>
           <w:rFonts w:ascii="TimesNewRoman" w:hAnsi="TimesNewRoman" w:cs="TimesNewRoman"/>
           <w:color w:val="231F20"/>
         </w:rPr>
-        <w:t xml:space="preserve"> S. Lima, Eduardo </w:t>
-      </w:r>
-      <w:proofErr w:type="spellStart"/>
+        <w:t>Souto</w:t>
+      </w:r>
+      <w:proofErr w:type="spellEnd"/>
       <w:r>
         <w:rPr>
           <w:rFonts w:ascii="TimesNewRoman" w:hAnsi="TimesNewRoman" w:cs="TimesNewRoman"/>
           <w:color w:val="231F20"/>
         </w:rPr>
-        <w:t>Souto</w:t>
-      </w:r>
-      <w:proofErr w:type="spellEnd"/>
+        <w:t>,</w:t>
+      </w:r>
       <w:r>
         <w:rPr>
           <w:rFonts w:ascii="TimesNewRoman" w:hAnsi="TimesNewRoman" w:cs="TimesNewRoman"/>
           <w:color w:val="231F20"/>
         </w:rPr>
-        <w:t>,</w:t>
+        <w:t xml:space="preserve"> </w:t>
       </w:r>
       <w:r>
         <w:rPr>
           <w:rFonts w:ascii="TimesNewRoman" w:hAnsi="TimesNewRoman" w:cs="TimesNewRoman"/>
           <w:color w:val="231F20"/>
         </w:rPr>
-        <w:t xml:space="preserve"> </w:t>
+        <w:t>Thiago Rocha</w:t>
       </w:r>
       <w:r>
         <w:rPr>
           <w:rFonts w:ascii="TimesNewRoman" w:hAnsi="TimesNewRoman" w:cs="TimesNewRoman"/>
           <w:color w:val="231F20"/>
         </w:rPr>
-        <w:t>Thiago Rocha</w:t>
+        <w:t xml:space="preserve">, </w:t>
       </w:r>
       <w:r>
         <w:rPr>
           <w:rFonts w:ascii="TimesNewRoman" w:hAnsi="TimesNewRoman" w:cs="TimesNewRoman"/>
-          <w:color w:val="231F20"/>
-        </w:rPr>
-        <w:t xml:space="preserve">, </w:t>
-      </w:r>
-      <w:r>
-        <w:rPr>
-          <w:rFonts w:ascii="TimesNewRoman" w:hAnsi="TimesNewRoman" w:cs="TimesNewRoman"/>
+          <w:i/>
+          <w:iCs/>
           <w:color w:val="231F20"/>
         </w:rPr>
         <w:t>User Activity Recognition for Energy Saving in</w:t>
@@ -3540,128 +4558,135 @@
         <w:spacing w:after="0" w:line="240" w:lineRule="auto"/>
         <w:jc w:val="both"/>
         <w:rPr>
-          <w:rFonts w:ascii="Times New Roman" w:hAnsi="Times New Roman" w:cs="Times New Roman"/>
-          <w:noProof/>
-        </w:rPr>
-      </w:pPr>
+          <w:rFonts w:ascii="TimesNewRoman" w:hAnsi="TimesNewRoman" w:cs="TimesNewRoman"/>
+          <w:i/>
+          <w:iCs/>
+          <w:color w:val="231F20"/>
+        </w:rPr>
+      </w:pPr>
+      <w:r>
+        <w:rPr>
+          <w:rFonts w:ascii="TimesNewRoman" w:hAnsi="TimesNewRoman" w:cs="TimesNewRoman"/>
+          <w:i/>
+          <w:iCs/>
+          <w:color w:val="231F20"/>
+        </w:rPr>
+        <w:t>Smart Home Environment</w:t>
+      </w:r>
+    </w:p>
+    <w:p>
+      <w:pPr>
+        <w:pStyle w:val="NoSpacing"/>
+        <w:jc w:val="both"/>
+        <w:rPr>
+          <w:rFonts w:ascii="Times New Roman" w:hAnsi="Times New Roman" w:cs="Times New Roman"/>
+          <w:noProof/>
+        </w:rPr>
+      </w:pPr>
+    </w:p>
+    <w:p>
+      <w:pPr>
+        <w:pStyle w:val="NoSpacing"/>
+        <w:jc w:val="both"/>
+        <w:rPr>
+          <w:rFonts w:ascii="Times New Roman" w:hAnsi="Times New Roman" w:cs="Times New Roman"/>
+          <w:i/>
+          <w:iCs/>
+          <w:noProof/>
+        </w:rPr>
+      </w:pPr>
+      <w:r>
+        <w:rPr>
+          <w:rFonts w:ascii="Times New Roman" w:hAnsi="Times New Roman" w:cs="Times New Roman"/>
+          <w:noProof/>
+        </w:rPr>
+        <w:t>[4]</w:t>
+      </w:r>
+      <w:r>
+        <w:rPr>
+          <w:rFonts w:ascii="Times New Roman" w:hAnsi="Times New Roman" w:cs="Times New Roman"/>
+          <w:noProof/>
+        </w:rPr>
+        <w:t xml:space="preserve"> </w:t>
+      </w:r>
       <w:r>
         <w:rPr>
           <w:rFonts w:ascii="TimesNewRoman" w:hAnsi="TimesNewRoman" w:cs="TimesNewRoman"/>
           <w:color w:val="231F20"/>
         </w:rPr>
-        <w:t>Smart Home Environment</w:t>
-      </w:r>
-    </w:p>
-    <w:p>
-      <w:pPr>
-        <w:pStyle w:val="NoSpacing"/>
-        <w:jc w:val="both"/>
-        <w:rPr>
-          <w:rFonts w:ascii="Times New Roman" w:hAnsi="Times New Roman" w:cs="Times New Roman"/>
-          <w:noProof/>
-        </w:rPr>
-      </w:pPr>
-    </w:p>
-    <w:p>
-      <w:pPr>
-        <w:pStyle w:val="NoSpacing"/>
-        <w:jc w:val="both"/>
-        <w:rPr>
-          <w:rFonts w:ascii="Times New Roman" w:hAnsi="Times New Roman" w:cs="Times New Roman"/>
-          <w:b/>
-          <w:bCs/>
-          <w:noProof/>
-        </w:rPr>
-      </w:pPr>
-      <w:r>
-        <w:rPr>
-          <w:rFonts w:ascii="Times New Roman" w:hAnsi="Times New Roman" w:cs="Times New Roman"/>
-          <w:noProof/>
-        </w:rPr>
-        <w:t>[4]</w:t>
-      </w:r>
-      <w:r>
-        <w:rPr>
-          <w:rFonts w:ascii="Times New Roman" w:hAnsi="Times New Roman" w:cs="Times New Roman"/>
-          <w:noProof/>
+        <w:t xml:space="preserve">Manoj </w:t>
+      </w:r>
+      <w:proofErr w:type="spellStart"/>
+      <w:r>
+        <w:rPr>
+          <w:rFonts w:ascii="TimesNewRoman" w:hAnsi="TimesNewRoman" w:cs="TimesNewRoman"/>
+          <w:color w:val="231F20"/>
+        </w:rPr>
+        <w:t>Manivannan</w:t>
+      </w:r>
+      <w:proofErr w:type="spellEnd"/>
+      <w:r>
+        <w:rPr>
+          <w:rFonts w:ascii="TimesNewRoman" w:hAnsi="TimesNewRoman" w:cs="TimesNewRoman"/>
+          <w:color w:val="231F20"/>
+        </w:rPr>
+        <w:t xml:space="preserve"> ID, Behzad Najafi and Fabio </w:t>
+      </w:r>
+      <w:r>
+        <w:rPr>
+          <w:rFonts w:ascii="TimesNewRoman" w:hAnsi="TimesNewRoman" w:cs="TimesNewRoman"/>
+          <w:noProof/>
+          <w:color w:val="231F20"/>
+        </w:rPr>
+        <w:t>Rinald</w:t>
+      </w:r>
+      <w:r>
+        <w:rPr>
+          <w:rFonts w:ascii="TimesNewRoman" w:hAnsi="TimesNewRoman" w:cs="TimesNewRoman"/>
+          <w:noProof/>
+          <w:color w:val="231F20"/>
+        </w:rPr>
+        <w:t>i</w:t>
+      </w:r>
+      <w:r>
+        <w:rPr>
+          <w:rFonts w:ascii="TimesNewRoman" w:hAnsi="TimesNewRoman" w:cs="TimesNewRoman"/>
+          <w:color w:val="231F20"/>
+        </w:rPr>
+        <w:t>,</w:t>
+      </w:r>
+      <w:r>
+        <w:rPr>
+          <w:rFonts w:ascii="TimesNewRoman" w:hAnsi="TimesNewRoman" w:cs="TimesNewRoman"/>
+          <w:i/>
+          <w:iCs/>
+          <w:color w:val="231F20"/>
         </w:rPr>
         <w:t xml:space="preserve"> </w:t>
       </w:r>
       <w:r>
         <w:rPr>
-          <w:rFonts w:ascii="TimesNewRoman" w:hAnsi="TimesNewRoman" w:cs="TimesNewRoman"/>
-          <w:b/>
-          <w:bCs/>
-          <w:color w:val="231F20"/>
-        </w:rPr>
-        <w:t xml:space="preserve">Manoj </w:t>
-      </w:r>
-      <w:proofErr w:type="spellStart"/>
-      <w:r>
-        <w:rPr>
-          <w:rFonts w:ascii="TimesNewRoman" w:hAnsi="TimesNewRoman" w:cs="TimesNewRoman"/>
-          <w:b/>
-          <w:bCs/>
-          <w:color w:val="231F20"/>
-        </w:rPr>
-        <w:t>Manivannan</w:t>
-      </w:r>
-      <w:proofErr w:type="spellEnd"/>
-      <w:r>
-        <w:rPr>
-          <w:rFonts w:ascii="TimesNewRoman" w:hAnsi="TimesNewRoman" w:cs="TimesNewRoman"/>
-          <w:b/>
-          <w:bCs/>
-          <w:color w:val="231F20"/>
-        </w:rPr>
-        <w:t xml:space="preserve"> ID, Behzad Najafi and Fabio </w:t>
-      </w:r>
-      <w:proofErr w:type="spellStart"/>
-      <w:r>
-        <w:rPr>
-          <w:rFonts w:ascii="TimesNewRoman" w:hAnsi="TimesNewRoman" w:cs="TimesNewRoman"/>
-          <w:b/>
-          <w:bCs/>
-          <w:color w:val="231F20"/>
-        </w:rPr>
-        <w:t>Rinald</w:t>
-      </w:r>
-      <w:proofErr w:type="spellEnd"/>
-      <w:r>
-        <w:rPr>
-          <w:rFonts w:ascii="TimesNewRoman" w:hAnsi="TimesNewRoman" w:cs="TimesNewRoman"/>
-          <w:b/>
-          <w:bCs/>
-          <w:color w:val="231F20"/>
-        </w:rPr>
-        <w:t xml:space="preserve">, </w:t>
-      </w:r>
-      <w:r>
-        <w:rPr>
-          <w:rFonts w:ascii="Times New Roman" w:hAnsi="Times New Roman" w:cs="Times New Roman"/>
-          <w:b/>
-          <w:bCs/>
+          <w:rFonts w:ascii="Times New Roman" w:hAnsi="Times New Roman" w:cs="Times New Roman"/>
+          <w:i/>
+          <w:iCs/>
           <w:noProof/>
         </w:rPr>
         <w:t>Machine Learning-Based Short-Term Prediction</w:t>
       </w:r>
-    </w:p>
-    <w:p>
-      <w:pPr>
-        <w:pStyle w:val="NoSpacing"/>
-        <w:jc w:val="both"/>
-        <w:rPr>
-          <w:rFonts w:ascii="Times New Roman" w:hAnsi="Times New Roman" w:cs="Times New Roman"/>
-          <w:b/>
-          <w:bCs/>
-          <w:noProof/>
-        </w:rPr>
-      </w:pPr>
-      <w:r>
-        <w:rPr>
-          <w:rFonts w:ascii="Times New Roman" w:hAnsi="Times New Roman" w:cs="Times New Roman"/>
-          <w:b/>
-          <w:bCs/>
+      <w:r>
+        <w:rPr>
+          <w:rFonts w:ascii="Times New Roman" w:hAnsi="Times New Roman" w:cs="Times New Roman"/>
+          <w:i/>
+          <w:iCs/>
+          <w:noProof/>
+        </w:rPr>
+        <w:t xml:space="preserve"> </w:t>
+      </w:r>
+      <w:r>
+        <w:rPr>
+          <w:rFonts w:ascii="Times New Roman" w:hAnsi="Times New Roman" w:cs="Times New Roman"/>
+          <w:i/>
+          <w:iCs/>
           <w:noProof/>
         </w:rPr>
         <w:t>of Air-Conditioning Load through Smart</w:t>
@@ -3673,14 +4698,16 @@
         <w:jc w:val="both"/>
         <w:rPr>
           <w:rFonts w:ascii="Times New Roman" w:hAnsi="Times New Roman" w:cs="Times New Roman"/>
-          <w:noProof/>
-        </w:rPr>
-      </w:pPr>
-      <w:r>
-        <w:rPr>
-          <w:rFonts w:ascii="Times New Roman" w:hAnsi="Times New Roman" w:cs="Times New Roman"/>
-          <w:b/>
-          <w:bCs/>
+          <w:i/>
+          <w:iCs/>
+          <w:noProof/>
+        </w:rPr>
+      </w:pPr>
+      <w:r>
+        <w:rPr>
+          <w:rFonts w:ascii="Times New Roman" w:hAnsi="Times New Roman" w:cs="Times New Roman"/>
+          <w:i/>
+          <w:iCs/>
           <w:noProof/>
         </w:rPr>
         <w:t>Meter Analytics</w:t>
@@ -3702,6 +4729,8 @@
         <w:jc w:val="both"/>
         <w:rPr>
           <w:rFonts w:ascii="Times New Roman" w:hAnsi="Times New Roman" w:cs="Times New Roman"/>
+          <w:i/>
+          <w:iCs/>
           <w:noProof/>
         </w:rPr>
       </w:pPr>
@@ -3745,131 +4774,21 @@
       <w:r>
         <w:rPr>
           <w:rFonts w:ascii="Times New Roman" w:hAnsi="Times New Roman" w:cs="Times New Roman"/>
-          <w:noProof/>
-        </w:rPr>
-        <w:t>E</w:t>
-      </w:r>
-      <w:r>
-        <w:rPr>
-          <w:rFonts w:ascii="Times New Roman" w:hAnsi="Times New Roman" w:cs="Times New Roman"/>
-          <w:noProof/>
-        </w:rPr>
-        <w:t>lectrical Devices Identification</w:t>
-      </w:r>
-      <w:r>
-        <w:rPr>
-          <w:rFonts w:ascii="Times New Roman" w:hAnsi="Times New Roman" w:cs="Times New Roman"/>
-          <w:noProof/>
-        </w:rPr>
-        <w:t xml:space="preserve"> </w:t>
-      </w:r>
-      <w:r>
-        <w:rPr>
-          <w:rFonts w:ascii="Times New Roman" w:hAnsi="Times New Roman" w:cs="Times New Roman"/>
-          <w:noProof/>
-        </w:rPr>
-        <w:t xml:space="preserve">through Power Consumption using Machine Learning Techniques </w:t>
-      </w:r>
-    </w:p>
-    <w:p>
-      <w:pPr>
-        <w:pStyle w:val="NoSpacing"/>
-        <w:jc w:val="both"/>
-        <w:rPr>
-          <w:rFonts w:ascii="Times New Roman" w:hAnsi="Times New Roman" w:cs="Times New Roman"/>
-          <w:noProof/>
-        </w:rPr>
-      </w:pPr>
-    </w:p>
-    <w:p>
-      <w:pPr>
-        <w:pStyle w:val="NoSpacing"/>
-        <w:jc w:val="both"/>
-        <w:rPr>
-          <w:rFonts w:ascii="Times New Roman" w:hAnsi="Times New Roman" w:cs="Times New Roman"/>
-          <w:noProof/>
-        </w:rPr>
-      </w:pPr>
-      <w:r>
-        <w:rPr>
-          <w:rFonts w:ascii="Times New Roman" w:hAnsi="Times New Roman" w:cs="Times New Roman"/>
-          <w:noProof/>
-        </w:rPr>
-        <w:t xml:space="preserve">Lorem ipsum dolor sit amet, consectetuer adipiscing elit. Maecenas porttitor congue massa. Fusce posuere, magna sed pulvinar ultricies, purus lectus malesuada </w:t>
-      </w:r>
-    </w:p>
-    <w:p>
-      <w:pPr>
-        <w:pStyle w:val="NoSpacing"/>
-        <w:jc w:val="both"/>
-        <w:rPr>
-          <w:rFonts w:ascii="Times New Roman" w:hAnsi="Times New Roman" w:cs="Times New Roman"/>
-          <w:noProof/>
-        </w:rPr>
-      </w:pPr>
-      <w:r>
-        <w:rPr>
-          <w:rFonts w:ascii="Times New Roman" w:hAnsi="Times New Roman" w:cs="Times New Roman"/>
-          <w:noProof/>
-        </w:rPr>
-        <w:lastRenderedPageBreak/>
-        <w:t>Nunc viverra imperdiet enim. Fusce est. Vivamus a tellus. Pellentesque habitant morbi tristique senectus et netus et malesuada fames ac turpis egestas. Proin pharetra nonummy pede. Mauris et orci.ue.</w:t>
-      </w:r>
-    </w:p>
-    <w:p>
-      <w:pPr>
-        <w:pStyle w:val="NoSpacing"/>
-        <w:jc w:val="both"/>
-        <w:rPr>
-          <w:rFonts w:ascii="Times New Roman" w:hAnsi="Times New Roman" w:cs="Times New Roman"/>
-          <w:noProof/>
-        </w:rPr>
-      </w:pPr>
-    </w:p>
-    <w:p>
-      <w:pPr>
-        <w:pStyle w:val="NoSpacing"/>
-        <w:jc w:val="both"/>
-        <w:rPr>
-          <w:rFonts w:ascii="Times New Roman" w:hAnsi="Times New Roman" w:cs="Times New Roman"/>
-          <w:noProof/>
-        </w:rPr>
-      </w:pPr>
-    </w:p>
-    <w:p>
-      <w:pPr>
-        <w:pStyle w:val="NoSpacing"/>
-        <w:jc w:val="both"/>
-        <w:rPr>
-          <w:rFonts w:ascii="Times New Roman" w:hAnsi="Times New Roman" w:cs="Times New Roman"/>
-          <w:noProof/>
-        </w:rPr>
-      </w:pPr>
-    </w:p>
-    <w:p>
-      <w:pPr>
-        <w:pStyle w:val="NoSpacing"/>
-        <w:jc w:val="both"/>
-        <w:rPr>
-          <w:rFonts w:ascii="Times New Roman" w:hAnsi="Times New Roman" w:cs="Times New Roman"/>
-        </w:rPr>
-      </w:pPr>
-    </w:p>
-    <w:p>
-      <w:pPr>
-        <w:jc w:val="both"/>
-        <w:rPr>
-          <w:rFonts w:ascii="Times New Roman" w:hAnsi="Times New Roman" w:cs="Times New Roman"/>
-          <w:sz w:val="44"/>
-          <w:szCs w:val="44"/>
-        </w:rPr>
-        <w:sectPr>
-          <w:type w:val="continuous"/>
-          <w:pgSz w:w="11906" w:h="16838"/>
-          <w:pgMar w:top="720" w:right="720" w:bottom="720" w:left="720" w:header="708" w:footer="708" w:gutter="0"/>
-          <w:cols w:num="2" w:space="708"/>
-          <w:docGrid w:linePitch="360"/>
-        </w:sectPr>
+          <w:i/>
+          <w:iCs/>
+          <w:noProof/>
+        </w:rPr>
+        <w:t xml:space="preserve">Electrical Devices Identification through Power Consumption using Machine Learning Techniques </w:t>
+      </w:r>
+    </w:p>
+    <w:p>
+      <w:pPr>
+        <w:pStyle w:val="NoSpacing"/>
+        <w:jc w:val="both"/>
+        <w:rPr>
+          <w:rFonts w:ascii="Times New Roman" w:hAnsi="Times New Roman" w:cs="Times New Roman"/>
+          <w:noProof/>
+        </w:rPr>
       </w:pPr>
     </w:p>
     <w:p>
@@ -3886,7 +4805,7 @@
       <w:type w:val="continuous"/>
       <w:pgSz w:w="11906" w:h="16838"/>
       <w:pgMar w:top="720" w:right="720" w:bottom="720" w:left="720" w:header="708" w:footer="708" w:gutter="0"/>
-      <w:cols w:space="708"/>
+      <w:cols w:num="2" w:space="708"/>
       <w:docGrid w:linePitch="360"/>
     </w:sectPr>
   </w:body>
@@ -5286,7 +6205,7 @@
 </file>
 
 <file path=customXml/itemProps1.xml><?xml version="1.0" encoding="utf-8"?>
-<ds:datastoreItem xmlns:ds="http://schemas.openxmlformats.org/officeDocument/2006/customXml" ds:itemID="{05A48CA5-3713-42AD-A385-250A386B4121}">
+<ds:datastoreItem xmlns:ds="http://schemas.openxmlformats.org/officeDocument/2006/customXml" ds:itemID="{5824B937-3111-4AB2-B7F1-41C4F640AA6A}">
   <ds:schemaRefs>
     <ds:schemaRef ds:uri="http://schemas.openxmlformats.org/officeDocument/2006/bibliography"/>
   </ds:schemaRefs>

</xml_diff>

<commit_message>
Re run models with validations and metrics
</commit_message>
<xml_diff>
--- a/docs/Home - Research Paper - Sudhanva.docx
+++ b/docs/Home - Research Paper - Sudhanva.docx
@@ -839,13 +839,21 @@
         <w:jc w:val="center"/>
         <w:rPr>
           <w:rFonts w:ascii="Times New Roman" w:hAnsi="Times New Roman" w:cs="Times New Roman"/>
-          <w:noProof/>
-        </w:rPr>
-      </w:pPr>
-      <w:r>
-        <w:rPr>
-          <w:rFonts w:ascii="Times New Roman" w:hAnsi="Times New Roman" w:cs="Times New Roman"/>
-          <w:noProof/>
+          <w:b/>
+          <w:bCs/>
+          <w:noProof/>
+          <w:sz w:val="24"/>
+          <w:szCs w:val="24"/>
+        </w:rPr>
+      </w:pPr>
+      <w:r>
+        <w:rPr>
+          <w:rFonts w:ascii="Times New Roman" w:hAnsi="Times New Roman" w:cs="Times New Roman"/>
+          <w:b/>
+          <w:bCs/>
+          <w:noProof/>
+          <w:sz w:val="24"/>
+          <w:szCs w:val="24"/>
         </w:rPr>
         <w:t>I. INTRODUCTION</w:t>
       </w:r>
@@ -1176,13 +1184,21 @@
         <w:jc w:val="center"/>
         <w:rPr>
           <w:rFonts w:ascii="Times New Roman" w:hAnsi="Times New Roman" w:cs="Times New Roman"/>
-          <w:noProof/>
-        </w:rPr>
-      </w:pPr>
-      <w:r>
-        <w:rPr>
-          <w:rFonts w:ascii="Times New Roman" w:hAnsi="Times New Roman" w:cs="Times New Roman"/>
-          <w:noProof/>
+          <w:b/>
+          <w:bCs/>
+          <w:noProof/>
+          <w:sz w:val="24"/>
+          <w:szCs w:val="24"/>
+        </w:rPr>
+      </w:pPr>
+      <w:r>
+        <w:rPr>
+          <w:rFonts w:ascii="Times New Roman" w:hAnsi="Times New Roman" w:cs="Times New Roman"/>
+          <w:b/>
+          <w:bCs/>
+          <w:noProof/>
+          <w:sz w:val="24"/>
+          <w:szCs w:val="24"/>
         </w:rPr>
         <w:t>II. LITERATURE SURVEY</w:t>
       </w:r>
@@ -1827,13 +1843,21 @@
         <w:jc w:val="center"/>
         <w:rPr>
           <w:rFonts w:ascii="Times New Roman" w:hAnsi="Times New Roman" w:cs="Times New Roman"/>
-          <w:noProof/>
-        </w:rPr>
-      </w:pPr>
-      <w:r>
-        <w:rPr>
-          <w:rFonts w:ascii="Times New Roman" w:hAnsi="Times New Roman" w:cs="Times New Roman"/>
-          <w:noProof/>
+          <w:b/>
+          <w:bCs/>
+          <w:noProof/>
+          <w:sz w:val="24"/>
+          <w:szCs w:val="24"/>
+        </w:rPr>
+      </w:pPr>
+      <w:r>
+        <w:rPr>
+          <w:rFonts w:ascii="Times New Roman" w:hAnsi="Times New Roman" w:cs="Times New Roman"/>
+          <w:b/>
+          <w:bCs/>
+          <w:noProof/>
+          <w:sz w:val="24"/>
+          <w:szCs w:val="24"/>
         </w:rPr>
         <w:lastRenderedPageBreak/>
         <w:t xml:space="preserve">III. </w:t>
@@ -1841,7 +1865,11 @@
       <w:r>
         <w:rPr>
           <w:rFonts w:ascii="Times New Roman" w:hAnsi="Times New Roman" w:cs="Times New Roman"/>
-          <w:noProof/>
+          <w:b/>
+          <w:bCs/>
+          <w:noProof/>
+          <w:sz w:val="24"/>
+          <w:szCs w:val="24"/>
         </w:rPr>
         <w:t>DATASET GENERATION</w:t>
       </w:r>
@@ -1932,7 +1960,53 @@
           <w:rFonts w:ascii="Times New Roman" w:hAnsi="Times New Roman" w:cs="Times New Roman"/>
           <w:noProof/>
         </w:rPr>
-        <w:t>A sample dataset looks like this.</w:t>
+        <w:t xml:space="preserve">A sample dataset </w:t>
+      </w:r>
+      <w:r>
+        <w:rPr>
+          <w:rFonts w:ascii="Times New Roman" w:hAnsi="Times New Roman" w:cs="Times New Roman"/>
+          <w:noProof/>
+        </w:rPr>
+        <w:t>is shown below</w:t>
+      </w:r>
+      <w:r>
+        <w:rPr>
+          <w:rFonts w:ascii="Times New Roman" w:hAnsi="Times New Roman" w:cs="Times New Roman"/>
+          <w:noProof/>
+        </w:rPr>
+        <w:t xml:space="preserve"> </w:t>
+      </w:r>
+      <w:r>
+        <w:rPr>
+          <w:rFonts w:ascii="Times New Roman" w:hAnsi="Times New Roman" w:cs="Times New Roman"/>
+          <w:noProof/>
+        </w:rPr>
+        <w:t>(</w:t>
+      </w:r>
+      <w:r>
+        <w:rPr>
+          <w:rFonts w:ascii="Times New Roman" w:hAnsi="Times New Roman" w:cs="Times New Roman"/>
+          <w:b/>
+          <w:bCs/>
+          <w:noProof/>
+        </w:rPr>
+        <w:t>Figure 1</w:t>
+      </w:r>
+      <w:r>
+        <w:rPr>
+          <w:rFonts w:ascii="Times New Roman" w:hAnsi="Times New Roman" w:cs="Times New Roman"/>
+          <w:b/>
+          <w:bCs/>
+          <w:noProof/>
+        </w:rPr>
+        <w:t>)</w:t>
+      </w:r>
+      <w:r>
+        <w:rPr>
+          <w:rFonts w:ascii="Times New Roman" w:hAnsi="Times New Roman" w:cs="Times New Roman"/>
+          <w:noProof/>
+        </w:rPr>
+        <w:t>.</w:t>
       </w:r>
     </w:p>
     <w:p>
@@ -2069,6 +2143,53 @@
     <w:p>
       <w:pPr>
         <w:pStyle w:val="NoSpacing"/>
+        <w:jc w:val="center"/>
+        <w:rPr>
+          <w:rFonts w:ascii="Times New Roman" w:hAnsi="Times New Roman" w:cs="Times New Roman"/>
+          <w:b/>
+          <w:bCs/>
+          <w:i/>
+          <w:iCs/>
+          <w:noProof/>
+        </w:rPr>
+      </w:pPr>
+      <w:r>
+        <w:rPr>
+          <w:rFonts w:ascii="Times New Roman" w:hAnsi="Times New Roman" w:cs="Times New Roman"/>
+          <w:b/>
+          <w:bCs/>
+          <w:i/>
+          <w:iCs/>
+          <w:noProof/>
+        </w:rPr>
+        <w:t>Figure</w:t>
+      </w:r>
+      <w:r>
+        <w:rPr>
+          <w:rFonts w:ascii="Times New Roman" w:hAnsi="Times New Roman" w:cs="Times New Roman"/>
+          <w:b/>
+          <w:bCs/>
+          <w:i/>
+          <w:iCs/>
+          <w:noProof/>
+        </w:rPr>
+        <w:t xml:space="preserve"> 1</w:t>
+      </w:r>
+      <w:r>
+        <w:rPr>
+          <w:rFonts w:ascii="Times New Roman" w:hAnsi="Times New Roman" w:cs="Times New Roman"/>
+          <w:b/>
+          <w:bCs/>
+          <w:i/>
+          <w:iCs/>
+          <w:noProof/>
+        </w:rPr>
+        <w:t xml:space="preserve"> – Sample Dataset</w:t>
+      </w:r>
+    </w:p>
+    <w:p>
+      <w:pPr>
+        <w:pStyle w:val="NoSpacing"/>
         <w:jc w:val="both"/>
         <w:rPr>
           <w:rFonts w:ascii="Times New Roman" w:hAnsi="Times New Roman" w:cs="Times New Roman"/>
@@ -2462,20 +2583,32 @@
         <w:jc w:val="center"/>
         <w:rPr>
           <w:rFonts w:ascii="Times New Roman" w:hAnsi="Times New Roman" w:cs="Times New Roman"/>
-          <w:noProof/>
-        </w:rPr>
-      </w:pPr>
-      <w:r>
-        <w:rPr>
-          <w:rFonts w:ascii="Times New Roman" w:hAnsi="Times New Roman" w:cs="Times New Roman"/>
-          <w:noProof/>
+          <w:b/>
+          <w:bCs/>
+          <w:noProof/>
+          <w:sz w:val="24"/>
+          <w:szCs w:val="24"/>
+        </w:rPr>
+      </w:pPr>
+      <w:r>
+        <w:rPr>
+          <w:rFonts w:ascii="Times New Roman" w:hAnsi="Times New Roman" w:cs="Times New Roman"/>
+          <w:b/>
+          <w:bCs/>
+          <w:noProof/>
+          <w:sz w:val="24"/>
+          <w:szCs w:val="24"/>
         </w:rPr>
         <w:t xml:space="preserve">IV. </w:t>
       </w:r>
       <w:r>
         <w:rPr>
           <w:rFonts w:ascii="Times New Roman" w:hAnsi="Times New Roman" w:cs="Times New Roman"/>
-          <w:noProof/>
+          <w:b/>
+          <w:bCs/>
+          <w:noProof/>
+          <w:sz w:val="24"/>
+          <w:szCs w:val="24"/>
         </w:rPr>
         <w:t>METHODOLOGIES</w:t>
       </w:r>
@@ -2553,7 +2686,48 @@
           <w:rFonts w:ascii="Times New Roman" w:hAnsi="Times New Roman" w:cs="Times New Roman"/>
           <w:noProof/>
         </w:rPr>
-        <w:t xml:space="preserve">. We visualise the dataset in terms of power consumption across all devices. </w:t>
+        <w:t>. We visualise the dataset in terms of power consumption across all devices</w:t>
+      </w:r>
+      <w:r>
+        <w:rPr>
+          <w:rFonts w:ascii="Times New Roman" w:hAnsi="Times New Roman" w:cs="Times New Roman"/>
+          <w:noProof/>
+        </w:rPr>
+        <w:t xml:space="preserve"> </w:t>
+      </w:r>
+      <w:r>
+        <w:rPr>
+          <w:rFonts w:ascii="Times New Roman" w:hAnsi="Times New Roman" w:cs="Times New Roman"/>
+          <w:b/>
+          <w:bCs/>
+          <w:noProof/>
+        </w:rPr>
+        <w:t>(</w:t>
+      </w:r>
+      <w:r>
+        <w:rPr>
+          <w:rFonts w:ascii="Times New Roman" w:hAnsi="Times New Roman" w:cs="Times New Roman"/>
+          <w:b/>
+          <w:bCs/>
+          <w:noProof/>
+        </w:rPr>
+        <w:t>Figure 2</w:t>
+      </w:r>
+      <w:r>
+        <w:rPr>
+          <w:rFonts w:ascii="Times New Roman" w:hAnsi="Times New Roman" w:cs="Times New Roman"/>
+          <w:b/>
+          <w:bCs/>
+          <w:noProof/>
+        </w:rPr>
+        <w:t>)</w:t>
+      </w:r>
+      <w:r>
+        <w:rPr>
+          <w:rFonts w:ascii="Times New Roman" w:hAnsi="Times New Roman" w:cs="Times New Roman"/>
+          <w:noProof/>
+        </w:rPr>
+        <w:t xml:space="preserve">. </w:t>
       </w:r>
       <w:r>
         <w:rPr>
@@ -2647,20 +2821,45 @@
           </wp:inline>
         </w:drawing>
       </w:r>
-      <w:r>
-        <w:rPr>
-          <w:rFonts w:ascii="Times New Roman" w:hAnsi="Times New Roman" w:cs="Times New Roman"/>
-          <w:noProof/>
-        </w:rPr>
-        <w:tab/>
-      </w:r>
-      <w:r>
-        <w:rPr>
-          <w:rFonts w:ascii="Times New Roman" w:hAnsi="Times New Roman" w:cs="Times New Roman"/>
-          <w:noProof/>
-        </w:rPr>
-        <w:tab/>
-      </w:r>
+    </w:p>
+    <w:p>
+      <w:pPr>
+        <w:pStyle w:val="NoSpacing"/>
+        <w:jc w:val="center"/>
+        <w:rPr>
+          <w:rFonts w:ascii="Times New Roman" w:hAnsi="Times New Roman" w:cs="Times New Roman"/>
+          <w:b/>
+          <w:bCs/>
+          <w:i/>
+          <w:iCs/>
+          <w:noProof/>
+        </w:rPr>
+      </w:pPr>
+      <w:r>
+        <w:rPr>
+          <w:rFonts w:ascii="Times New Roman" w:hAnsi="Times New Roman" w:cs="Times New Roman"/>
+          <w:b/>
+          <w:bCs/>
+          <w:i/>
+          <w:iCs/>
+          <w:noProof/>
+        </w:rPr>
+        <w:t>Figure 2 – Power consumption of all devices</w:t>
+      </w:r>
+    </w:p>
+    <w:p>
+      <w:pPr>
+        <w:pStyle w:val="NoSpacing"/>
+        <w:jc w:val="center"/>
+        <w:rPr>
+          <w:rFonts w:ascii="Times New Roman" w:hAnsi="Times New Roman" w:cs="Times New Roman"/>
+          <w:b/>
+          <w:bCs/>
+          <w:i/>
+          <w:iCs/>
+          <w:noProof/>
+        </w:rPr>
+      </w:pPr>
     </w:p>
     <w:p>
       <w:pPr>
@@ -2676,10 +2875,10 @@
           <w:noProof/>
         </w:rPr>
         <w:drawing>
-          <wp:inline distT="0" distB="0" distL="0" distR="0" wp14:anchorId="4650B1DD" wp14:editId="094DF8E6">
-            <wp:extent cx="3098165" cy="1621155"/>
-            <wp:effectExtent l="0" t="0" r="6985" b="0"/>
-            <wp:docPr id="4" name="Picture 4"/>
+          <wp:inline distT="0" distB="0" distL="0" distR="0" wp14:anchorId="75E7A13B" wp14:editId="464DEBF9">
+            <wp:extent cx="3098165" cy="1631950"/>
+            <wp:effectExtent l="0" t="0" r="6985" b="6350"/>
+            <wp:docPr id="5" name="Picture 5"/>
             <wp:cNvGraphicFramePr>
               <a:graphicFrameLocks xmlns:a="http://schemas.openxmlformats.org/drawingml/2006/main" noChangeAspect="1"/>
             </wp:cNvGraphicFramePr>
@@ -2699,7 +2898,7 @@
                   <pic:spPr>
                     <a:xfrm>
                       <a:off x="0" y="0"/>
-                      <a:ext cx="3098165" cy="1621155"/>
+                      <a:ext cx="3098165" cy="1631950"/>
                     </a:xfrm>
                     <a:prstGeom prst="rect">
                       <a:avLst/>
@@ -2715,31 +2914,84 @@
     <w:p>
       <w:pPr>
         <w:pStyle w:val="NoSpacing"/>
-        <w:jc w:val="both"/>
-        <w:rPr>
-          <w:rFonts w:ascii="Times New Roman" w:hAnsi="Times New Roman" w:cs="Times New Roman"/>
-          <w:noProof/>
-        </w:rPr>
-      </w:pPr>
-    </w:p>
-    <w:p>
-      <w:pPr>
-        <w:pStyle w:val="NoSpacing"/>
-        <w:jc w:val="both"/>
-        <w:rPr>
-          <w:rFonts w:ascii="Times New Roman" w:hAnsi="Times New Roman" w:cs="Times New Roman"/>
-          <w:noProof/>
-        </w:rPr>
-      </w:pPr>
+        <w:jc w:val="center"/>
+        <w:rPr>
+          <w:rFonts w:ascii="Times New Roman" w:hAnsi="Times New Roman" w:cs="Times New Roman"/>
+          <w:b/>
+          <w:bCs/>
+          <w:i/>
+          <w:iCs/>
+          <w:noProof/>
+        </w:rPr>
+      </w:pPr>
+      <w:r>
+        <w:rPr>
+          <w:rFonts w:ascii="Times New Roman" w:hAnsi="Times New Roman" w:cs="Times New Roman"/>
+          <w:b/>
+          <w:bCs/>
+          <w:i/>
+          <w:iCs/>
+          <w:noProof/>
+        </w:rPr>
+        <w:t xml:space="preserve">Figure </w:t>
+      </w:r>
+      <w:r>
+        <w:rPr>
+          <w:rFonts w:ascii="Times New Roman" w:hAnsi="Times New Roman" w:cs="Times New Roman"/>
+          <w:b/>
+          <w:bCs/>
+          <w:i/>
+          <w:iCs/>
+          <w:noProof/>
+        </w:rPr>
+        <w:t>3</w:t>
+      </w:r>
+      <w:r>
+        <w:rPr>
+          <w:rFonts w:ascii="Times New Roman" w:hAnsi="Times New Roman" w:cs="Times New Roman"/>
+          <w:b/>
+          <w:bCs/>
+          <w:i/>
+          <w:iCs/>
+          <w:noProof/>
+        </w:rPr>
+        <w:t xml:space="preserve"> – Power consumption </w:t>
+      </w:r>
+      <w:r>
+        <w:rPr>
+          <w:rFonts w:ascii="Times New Roman" w:hAnsi="Times New Roman" w:cs="Times New Roman"/>
+          <w:b/>
+          <w:bCs/>
+          <w:i/>
+          <w:iCs/>
+          <w:noProof/>
+        </w:rPr>
+        <w:t>(daily frequency)</w:t>
+      </w:r>
+    </w:p>
+    <w:p>
+      <w:pPr>
+        <w:pStyle w:val="NoSpacing"/>
+        <w:jc w:val="both"/>
+        <w:rPr>
+          <w:noProof/>
+        </w:rPr>
+      </w:pPr>
+      <w:r>
+        <w:rPr>
+          <w:noProof/>
+        </w:rPr>
+        <w:t xml:space="preserve"> </w:t>
+      </w:r>
       <w:r>
         <w:rPr>
           <w:noProof/>
         </w:rPr>
         <w:drawing>
-          <wp:inline distT="0" distB="0" distL="0" distR="0" wp14:anchorId="0C8D5A6D" wp14:editId="399D29F5">
-            <wp:extent cx="3098165" cy="1631950"/>
-            <wp:effectExtent l="0" t="0" r="6985" b="6350"/>
-            <wp:docPr id="5" name="Picture 5"/>
+          <wp:inline distT="0" distB="0" distL="0" distR="0" wp14:anchorId="2F10AABB" wp14:editId="7F6D0A5B">
+            <wp:extent cx="3098165" cy="1621155"/>
+            <wp:effectExtent l="0" t="0" r="6985" b="0"/>
+            <wp:docPr id="4" name="Picture 4"/>
             <wp:cNvGraphicFramePr>
               <a:graphicFrameLocks xmlns:a="http://schemas.openxmlformats.org/drawingml/2006/main" noChangeAspect="1"/>
             </wp:cNvGraphicFramePr>
@@ -2759,7 +3011,7 @@
                   <pic:spPr>
                     <a:xfrm>
                       <a:off x="0" y="0"/>
-                      <a:ext cx="3098165" cy="1631950"/>
+                      <a:ext cx="3098165" cy="1621155"/>
                     </a:xfrm>
                     <a:prstGeom prst="rect">
                       <a:avLst/>
@@ -2775,6 +3027,75 @@
     <w:p>
       <w:pPr>
         <w:pStyle w:val="NoSpacing"/>
+        <w:jc w:val="center"/>
+        <w:rPr>
+          <w:rFonts w:ascii="Times New Roman" w:hAnsi="Times New Roman" w:cs="Times New Roman"/>
+          <w:b/>
+          <w:bCs/>
+          <w:i/>
+          <w:iCs/>
+          <w:noProof/>
+        </w:rPr>
+      </w:pPr>
+      <w:r>
+        <w:rPr>
+          <w:rFonts w:ascii="Times New Roman" w:hAnsi="Times New Roman" w:cs="Times New Roman"/>
+          <w:b/>
+          <w:bCs/>
+          <w:i/>
+          <w:iCs/>
+          <w:noProof/>
+        </w:rPr>
+        <w:t xml:space="preserve">Figure </w:t>
+      </w:r>
+      <w:r>
+        <w:rPr>
+          <w:rFonts w:ascii="Times New Roman" w:hAnsi="Times New Roman" w:cs="Times New Roman"/>
+          <w:b/>
+          <w:bCs/>
+          <w:i/>
+          <w:iCs/>
+          <w:noProof/>
+        </w:rPr>
+        <w:t>4</w:t>
+      </w:r>
+      <w:r>
+        <w:rPr>
+          <w:rFonts w:ascii="Times New Roman" w:hAnsi="Times New Roman" w:cs="Times New Roman"/>
+          <w:b/>
+          <w:bCs/>
+          <w:i/>
+          <w:iCs/>
+          <w:noProof/>
+        </w:rPr>
+        <w:t xml:space="preserve"> – Power consumption (</w:t>
+      </w:r>
+      <w:r>
+        <w:rPr>
+          <w:rFonts w:ascii="Times New Roman" w:hAnsi="Times New Roman" w:cs="Times New Roman"/>
+          <w:b/>
+          <w:bCs/>
+          <w:i/>
+          <w:iCs/>
+          <w:noProof/>
+        </w:rPr>
+        <w:t xml:space="preserve">hourly </w:t>
+      </w:r>
+      <w:r>
+        <w:rPr>
+          <w:rFonts w:ascii="Times New Roman" w:hAnsi="Times New Roman" w:cs="Times New Roman"/>
+          <w:b/>
+          <w:bCs/>
+          <w:i/>
+          <w:iCs/>
+          <w:noProof/>
+        </w:rPr>
+        <w:t>frequency)</w:t>
+      </w:r>
+    </w:p>
+    <w:p>
+      <w:pPr>
+        <w:pStyle w:val="NoSpacing"/>
         <w:jc w:val="both"/>
         <w:rPr>
           <w:rFonts w:ascii="Times New Roman" w:hAnsi="Times New Roman" w:cs="Times New Roman"/>
@@ -2839,23 +3160,120 @@
           <w:rFonts w:ascii="Times New Roman" w:hAnsi="Times New Roman" w:cs="Times New Roman"/>
           <w:noProof/>
         </w:rPr>
-        <w:t xml:space="preserve"> looks like this</w:t>
-      </w:r>
-    </w:p>
-    <w:p>
-      <w:pPr>
-        <w:pStyle w:val="NoSpacing"/>
-        <w:jc w:val="both"/>
-        <w:rPr>
-          <w:rFonts w:ascii="Times New Roman" w:hAnsi="Times New Roman" w:cs="Times New Roman"/>
-          <w:noProof/>
-        </w:rPr>
-      </w:pPr>
-    </w:p>
-    <w:p>
-      <w:pPr>
-        <w:pStyle w:val="NoSpacing"/>
-        <w:jc w:val="both"/>
+        <w:t xml:space="preserve"> </w:t>
+      </w:r>
+      <w:r>
+        <w:rPr>
+          <w:rFonts w:ascii="Times New Roman" w:hAnsi="Times New Roman" w:cs="Times New Roman"/>
+          <w:noProof/>
+        </w:rPr>
+        <w:t xml:space="preserve">is shown in </w:t>
+      </w:r>
+      <w:r>
+        <w:rPr>
+          <w:rFonts w:ascii="Times New Roman" w:hAnsi="Times New Roman" w:cs="Times New Roman"/>
+          <w:b/>
+          <w:bCs/>
+          <w:noProof/>
+        </w:rPr>
+        <w:t>Figure 5</w:t>
+      </w:r>
+      <w:r>
+        <w:rPr>
+          <w:rFonts w:ascii="Times New Roman" w:hAnsi="Times New Roman" w:cs="Times New Roman"/>
+          <w:b/>
+          <w:bCs/>
+          <w:noProof/>
+        </w:rPr>
+        <w:t>.</w:t>
+      </w:r>
+      <w:r>
+        <w:rPr>
+          <w:rFonts w:ascii="Times New Roman" w:hAnsi="Times New Roman" w:cs="Times New Roman"/>
+          <w:b/>
+          <w:bCs/>
+          <w:noProof/>
+        </w:rPr>
+        <w:t xml:space="preserve"> </w:t>
+      </w:r>
+      <w:r>
+        <w:rPr>
+          <w:rFonts w:ascii="Times New Roman" w:hAnsi="Times New Roman" w:cs="Times New Roman"/>
+          <w:noProof/>
+        </w:rPr>
+        <w:t xml:space="preserve">This database has a </w:t>
+      </w:r>
+      <w:r>
+        <w:rPr>
+          <w:rFonts w:ascii="Times New Roman" w:hAnsi="Times New Roman" w:cs="Times New Roman"/>
+          <w:noProof/>
+        </w:rPr>
+        <w:t>date</w:t>
+      </w:r>
+      <w:r>
+        <w:rPr>
+          <w:rFonts w:ascii="Times New Roman" w:hAnsi="Times New Roman" w:cs="Times New Roman"/>
+          <w:noProof/>
+        </w:rPr>
+        <w:t>, time and maximum</w:t>
+      </w:r>
+      <w:r>
+        <w:rPr>
+          <w:rFonts w:ascii="Times New Roman" w:hAnsi="Times New Roman" w:cs="Times New Roman"/>
+          <w:noProof/>
+        </w:rPr>
+        <w:t xml:space="preserve"> </w:t>
+      </w:r>
+      <w:r>
+        <w:rPr>
+          <w:rFonts w:ascii="Times New Roman" w:hAnsi="Times New Roman" w:cs="Times New Roman"/>
+          <w:noProof/>
+        </w:rPr>
+        <w:t xml:space="preserve">power </w:t>
+      </w:r>
+      <w:r>
+        <w:rPr>
+          <w:rFonts w:ascii="Times New Roman" w:hAnsi="Times New Roman" w:cs="Times New Roman"/>
+          <w:noProof/>
+        </w:rPr>
+        <w:t>consump</w:t>
+      </w:r>
+      <w:r>
+        <w:rPr>
+          <w:rFonts w:ascii="Times New Roman" w:hAnsi="Times New Roman" w:cs="Times New Roman"/>
+          <w:noProof/>
+        </w:rPr>
+        <w:t>ti</w:t>
+      </w:r>
+      <w:r>
+        <w:rPr>
+          <w:rFonts w:ascii="Times New Roman" w:hAnsi="Times New Roman" w:cs="Times New Roman"/>
+          <w:noProof/>
+        </w:rPr>
+        <w:t>on</w:t>
+      </w:r>
+      <w:r>
+        <w:rPr>
+          <w:rFonts w:ascii="Times New Roman" w:hAnsi="Times New Roman" w:cs="Times New Roman"/>
+          <w:noProof/>
+        </w:rPr>
+        <w:t xml:space="preserve"> limit at that time.</w:t>
+      </w:r>
+    </w:p>
+    <w:p>
+      <w:pPr>
+        <w:pStyle w:val="NoSpacing"/>
+        <w:jc w:val="both"/>
+        <w:rPr>
+          <w:rFonts w:ascii="Times New Roman" w:hAnsi="Times New Roman" w:cs="Times New Roman"/>
+          <w:noProof/>
+        </w:rPr>
+      </w:pPr>
+    </w:p>
+    <w:p>
+      <w:pPr>
+        <w:pStyle w:val="NoSpacing"/>
+        <w:jc w:val="center"/>
         <w:rPr>
           <w:rFonts w:ascii="Times New Roman" w:hAnsi="Times New Roman" w:cs="Times New Roman"/>
           <w:noProof/>
@@ -2866,17 +3284,17 @@
           <w:noProof/>
         </w:rPr>
         <w:drawing>
-          <wp:anchor distT="0" distB="0" distL="114300" distR="114300" simplePos="0" relativeHeight="251658240" behindDoc="0" locked="0" layoutInCell="1" allowOverlap="1" wp14:anchorId="5BC37C25" wp14:editId="00AFB0CE">
+          <wp:anchor distT="0" distB="0" distL="114300" distR="114300" simplePos="0" relativeHeight="251658240" behindDoc="0" locked="0" layoutInCell="1" allowOverlap="1" wp14:anchorId="5BC37C25" wp14:editId="0966676D">
             <wp:simplePos x="0" y="0"/>
             <wp:positionH relativeFrom="column">
-              <wp:posOffset>1905</wp:posOffset>
+              <wp:posOffset>670675</wp:posOffset>
             </wp:positionH>
             <wp:positionV relativeFrom="paragraph">
-              <wp:posOffset>-2540</wp:posOffset>
+              <wp:posOffset>165619</wp:posOffset>
             </wp:positionV>
             <wp:extent cx="1743075" cy="923925"/>
             <wp:effectExtent l="0" t="0" r="9525" b="9525"/>
-            <wp:wrapSquare wrapText="bothSides"/>
+            <wp:wrapTopAndBottom/>
             <wp:docPr id="6" name="Picture 6"/>
             <wp:cNvGraphicFramePr>
               <a:graphicFrameLocks xmlns:a="http://schemas.openxmlformats.org/drawingml/2006/main" noChangeAspect="1"/>
@@ -2915,13 +3333,105 @@
           </wp:anchor>
         </w:drawing>
       </w:r>
-      <w:r>
-        <w:rPr>
-          <w:rFonts w:ascii="Times New Roman" w:hAnsi="Times New Roman" w:cs="Times New Roman"/>
-          <w:noProof/>
-        </w:rPr>
-        <w:t>This</w:t>
-      </w:r>
+    </w:p>
+    <w:p>
+      <w:pPr>
+        <w:pStyle w:val="NoSpacing"/>
+        <w:jc w:val="center"/>
+        <w:rPr>
+          <w:rFonts w:ascii="Times New Roman" w:hAnsi="Times New Roman" w:cs="Times New Roman"/>
+          <w:b/>
+          <w:bCs/>
+          <w:i/>
+          <w:iCs/>
+          <w:noProof/>
+        </w:rPr>
+      </w:pPr>
+      <w:r>
+        <w:rPr>
+          <w:rFonts w:ascii="Times New Roman" w:hAnsi="Times New Roman" w:cs="Times New Roman"/>
+          <w:b/>
+          <w:bCs/>
+          <w:i/>
+          <w:iCs/>
+          <w:noProof/>
+        </w:rPr>
+        <w:t>Figure 5 – Maximum power limit</w:t>
+      </w:r>
+      <w:r>
+        <w:rPr>
+          <w:rFonts w:ascii="Times New Roman" w:hAnsi="Times New Roman" w:cs="Times New Roman"/>
+          <w:b/>
+          <w:bCs/>
+          <w:i/>
+          <w:iCs/>
+          <w:noProof/>
+        </w:rPr>
+        <w:t xml:space="preserve"> at that hour</w:t>
+      </w:r>
+    </w:p>
+    <w:p>
+      <w:pPr>
+        <w:pStyle w:val="NoSpacing"/>
+        <w:rPr>
+          <w:rFonts w:ascii="Times New Roman" w:hAnsi="Times New Roman" w:cs="Times New Roman"/>
+          <w:b/>
+          <w:bCs/>
+          <w:i/>
+          <w:iCs/>
+          <w:noProof/>
+        </w:rPr>
+      </w:pPr>
+    </w:p>
+    <w:p>
+      <w:pPr>
+        <w:pStyle w:val="NoSpacing"/>
+        <w:jc w:val="both"/>
+        <w:rPr>
+          <w:rFonts w:ascii="Times New Roman" w:hAnsi="Times New Roman" w:cs="Times New Roman"/>
+          <w:noProof/>
+        </w:rPr>
+      </w:pPr>
+      <w:r>
+        <w:rPr>
+          <w:rFonts w:ascii="Times New Roman" w:hAnsi="Times New Roman" w:cs="Times New Roman"/>
+          <w:noProof/>
+        </w:rPr>
+        <w:t xml:space="preserve">Another database containing devices and their priority in terms of time of the day and the type of weather is created. A sample database </w:t>
+      </w:r>
+      <w:r>
+        <w:rPr>
+          <w:rFonts w:ascii="Times New Roman" w:hAnsi="Times New Roman" w:cs="Times New Roman"/>
+          <w:noProof/>
+        </w:rPr>
+        <w:t xml:space="preserve">is show in </w:t>
+      </w:r>
+      <w:r>
+        <w:rPr>
+          <w:rFonts w:ascii="Times New Roman" w:hAnsi="Times New Roman" w:cs="Times New Roman"/>
+          <w:b/>
+          <w:bCs/>
+          <w:noProof/>
+        </w:rPr>
+        <w:t>Figure 6</w:t>
+      </w:r>
+      <w:r>
+        <w:rPr>
+          <w:rFonts w:ascii="Times New Roman" w:hAnsi="Times New Roman" w:cs="Times New Roman"/>
+          <w:noProof/>
+        </w:rPr>
+        <w:t>.</w:t>
+      </w:r>
+    </w:p>
+    <w:p>
+      <w:pPr>
+        <w:pStyle w:val="NoSpacing"/>
+        <w:jc w:val="both"/>
+        <w:rPr>
+          <w:rFonts w:ascii="Times New Roman" w:hAnsi="Times New Roman" w:cs="Times New Roman"/>
+          <w:noProof/>
+        </w:rPr>
+      </w:pPr>
       <w:r>
         <w:rPr>
           <w:rFonts w:ascii="Times New Roman" w:hAnsi="Times New Roman" w:cs="Times New Roman"/>
@@ -2929,151 +3439,21 @@
         </w:rPr>
         <w:t xml:space="preserve"> </w:t>
       </w:r>
-      <w:r>
-        <w:rPr>
-          <w:rFonts w:ascii="Times New Roman" w:hAnsi="Times New Roman" w:cs="Times New Roman"/>
-          <w:noProof/>
-        </w:rPr>
-        <w:t xml:space="preserve">database </w:t>
-      </w:r>
-      <w:r>
-        <w:rPr>
-          <w:rFonts w:ascii="Times New Roman" w:hAnsi="Times New Roman" w:cs="Times New Roman"/>
-          <w:noProof/>
-        </w:rPr>
-        <w:t>has</w:t>
-      </w:r>
-      <w:r>
-        <w:rPr>
-          <w:rFonts w:ascii="Times New Roman" w:hAnsi="Times New Roman" w:cs="Times New Roman"/>
-          <w:noProof/>
-        </w:rPr>
-        <w:t xml:space="preserve"> </w:t>
-      </w:r>
-      <w:r>
-        <w:rPr>
-          <w:rFonts w:ascii="Times New Roman" w:hAnsi="Times New Roman" w:cs="Times New Roman"/>
-          <w:noProof/>
-        </w:rPr>
-        <w:t xml:space="preserve">a </w:t>
-      </w:r>
-      <w:r>
-        <w:rPr>
-          <w:rFonts w:ascii="Times New Roman" w:hAnsi="Times New Roman" w:cs="Times New Roman"/>
-          <w:noProof/>
-        </w:rPr>
-        <w:t>date</w:t>
-      </w:r>
-      <w:r>
-        <w:rPr>
-          <w:rFonts w:ascii="Times New Roman" w:hAnsi="Times New Roman" w:cs="Times New Roman"/>
-          <w:noProof/>
-        </w:rPr>
-        <w:t xml:space="preserve">, time and maximum power </w:t>
-      </w:r>
-      <w:r>
-        <w:rPr>
-          <w:rFonts w:ascii="Times New Roman" w:hAnsi="Times New Roman" w:cs="Times New Roman"/>
-          <w:noProof/>
-        </w:rPr>
-        <w:t>consump</w:t>
-      </w:r>
-      <w:r>
-        <w:rPr>
-          <w:rFonts w:ascii="Times New Roman" w:hAnsi="Times New Roman" w:cs="Times New Roman"/>
-          <w:noProof/>
-        </w:rPr>
-        <w:t>ti</w:t>
-      </w:r>
-      <w:r>
-        <w:rPr>
-          <w:rFonts w:ascii="Times New Roman" w:hAnsi="Times New Roman" w:cs="Times New Roman"/>
-          <w:noProof/>
-        </w:rPr>
-        <w:t>on</w:t>
-      </w:r>
-      <w:r>
-        <w:rPr>
-          <w:rFonts w:ascii="Times New Roman" w:hAnsi="Times New Roman" w:cs="Times New Roman"/>
-          <w:noProof/>
-        </w:rPr>
-        <w:t xml:space="preserve"> limit at that time</w:t>
-      </w:r>
-      <w:r>
-        <w:rPr>
-          <w:rFonts w:ascii="Times New Roman" w:hAnsi="Times New Roman" w:cs="Times New Roman"/>
-          <w:noProof/>
-        </w:rPr>
-        <w:t>.</w:t>
-      </w:r>
-    </w:p>
-    <w:p>
-      <w:pPr>
-        <w:pStyle w:val="NoSpacing"/>
-        <w:jc w:val="both"/>
-        <w:rPr>
-          <w:rFonts w:ascii="Times New Roman" w:hAnsi="Times New Roman" w:cs="Times New Roman"/>
-          <w:noProof/>
-        </w:rPr>
-      </w:pPr>
-    </w:p>
-    <w:p>
-      <w:pPr>
-        <w:pStyle w:val="NoSpacing"/>
-        <w:jc w:val="both"/>
-        <w:rPr>
-          <w:rFonts w:ascii="Times New Roman" w:hAnsi="Times New Roman" w:cs="Times New Roman"/>
-          <w:noProof/>
-        </w:rPr>
-      </w:pPr>
-    </w:p>
-    <w:p>
-      <w:pPr>
-        <w:pStyle w:val="NoSpacing"/>
-        <w:jc w:val="both"/>
-        <w:rPr>
-          <w:rFonts w:ascii="Times New Roman" w:hAnsi="Times New Roman" w:cs="Times New Roman"/>
-          <w:noProof/>
-        </w:rPr>
-      </w:pPr>
-      <w:r>
-        <w:rPr>
-          <w:rFonts w:ascii="Times New Roman" w:hAnsi="Times New Roman" w:cs="Times New Roman"/>
-          <w:noProof/>
-        </w:rPr>
-        <w:t>Another database containing devices and their priority in terms of time of the day and the type of weather is created. A sample database looks like this.</w:t>
-      </w:r>
-    </w:p>
-    <w:p>
-      <w:pPr>
-        <w:pStyle w:val="NoSpacing"/>
-        <w:jc w:val="both"/>
-        <w:rPr>
-          <w:rFonts w:ascii="Times New Roman" w:hAnsi="Times New Roman" w:cs="Times New Roman"/>
-          <w:noProof/>
-        </w:rPr>
-      </w:pPr>
-      <w:r>
-        <w:rPr>
-          <w:rFonts w:ascii="Times New Roman" w:hAnsi="Times New Roman" w:cs="Times New Roman"/>
-          <w:noProof/>
-        </w:rPr>
-        <w:t xml:space="preserve"> </w:t>
-      </w:r>
-    </w:p>
-    <w:p>
-      <w:pPr>
-        <w:pStyle w:val="NoSpacing"/>
-        <w:jc w:val="both"/>
-        <w:rPr>
-          <w:rFonts w:ascii="Times New Roman" w:hAnsi="Times New Roman" w:cs="Times New Roman"/>
-          <w:noProof/>
-        </w:rPr>
-      </w:pPr>
-      <w:r>
-        <w:rPr>
-          <w:noProof/>
-        </w:rPr>
+    </w:p>
+    <w:p>
+      <w:pPr>
+        <w:pStyle w:val="NoSpacing"/>
+        <w:jc w:val="both"/>
+        <w:rPr>
+          <w:rFonts w:ascii="Times New Roman" w:hAnsi="Times New Roman" w:cs="Times New Roman"/>
+          <w:noProof/>
+        </w:rPr>
+      </w:pPr>
+      <w:r>
+        <w:rPr>
+          <w:noProof/>
+        </w:rPr>
+        <w:lastRenderedPageBreak/>
         <w:drawing>
           <wp:inline distT="0" distB="0" distL="0" distR="0" wp14:anchorId="2874A0B9" wp14:editId="12E588EC">
             <wp:extent cx="3098165" cy="1095375"/>
@@ -3114,12 +3494,27 @@
     <w:p>
       <w:pPr>
         <w:pStyle w:val="NoSpacing"/>
-        <w:jc w:val="both"/>
-        <w:rPr>
-          <w:rFonts w:ascii="Times New Roman" w:hAnsi="Times New Roman" w:cs="Times New Roman"/>
-          <w:noProof/>
-        </w:rPr>
-      </w:pPr>
+        <w:jc w:val="center"/>
+        <w:rPr>
+          <w:rFonts w:ascii="Times New Roman" w:hAnsi="Times New Roman" w:cs="Times New Roman"/>
+          <w:b/>
+          <w:bCs/>
+          <w:i/>
+          <w:iCs/>
+          <w:noProof/>
+        </w:rPr>
+      </w:pPr>
+      <w:r>
+        <w:rPr>
+          <w:rFonts w:ascii="Times New Roman" w:hAnsi="Times New Roman" w:cs="Times New Roman"/>
+          <w:b/>
+          <w:bCs/>
+          <w:i/>
+          <w:iCs/>
+          <w:noProof/>
+        </w:rPr>
+        <w:t>Figure 6 – Priority database of devices</w:t>
+      </w:r>
     </w:p>
     <w:p>
       <w:pPr>
@@ -3144,24 +3539,29 @@
         <w:jc w:val="both"/>
         <w:rPr>
           <w:rFonts w:ascii="Times New Roman" w:hAnsi="Times New Roman" w:cs="Times New Roman"/>
-          <w:i/>
-          <w:iCs/>
-          <w:noProof/>
-        </w:rPr>
-      </w:pPr>
-      <w:r>
-        <w:rPr>
-          <w:rFonts w:ascii="Times New Roman" w:hAnsi="Times New Roman" w:cs="Times New Roman"/>
-          <w:i/>
-          <w:iCs/>
-          <w:noProof/>
-        </w:rPr>
-        <w:lastRenderedPageBreak/>
+          <w:b/>
+          <w:bCs/>
+          <w:i/>
+          <w:iCs/>
+          <w:noProof/>
+        </w:rPr>
+      </w:pPr>
+      <w:r>
+        <w:rPr>
+          <w:rFonts w:ascii="Times New Roman" w:hAnsi="Times New Roman" w:cs="Times New Roman"/>
+          <w:b/>
+          <w:bCs/>
+          <w:i/>
+          <w:iCs/>
+          <w:noProof/>
+        </w:rPr>
         <w:t>1</w:t>
       </w:r>
       <w:r>
         <w:rPr>
           <w:rFonts w:ascii="Times New Roman" w:hAnsi="Times New Roman" w:cs="Times New Roman"/>
+          <w:b/>
+          <w:bCs/>
           <w:i/>
           <w:iCs/>
           <w:noProof/>
@@ -3171,6 +3571,8 @@
       <w:r>
         <w:rPr>
           <w:rFonts w:ascii="Times New Roman" w:hAnsi="Times New Roman" w:cs="Times New Roman"/>
+          <w:b/>
+          <w:bCs/>
           <w:i/>
           <w:iCs/>
           <w:noProof/>
@@ -3180,6 +3582,8 @@
       <w:r>
         <w:rPr>
           <w:rFonts w:ascii="Times New Roman" w:hAnsi="Times New Roman" w:cs="Times New Roman"/>
+          <w:b/>
+          <w:bCs/>
           <w:i/>
           <w:iCs/>
           <w:noProof/>
@@ -3278,33 +3682,51 @@
           <w:noProof/>
         </w:rPr>
         <w:tab/>
-        <w:t>Now, the unseen data is loaded and the saved model is loaded and is used to predict the dependent variable, that is the power consumption values. Below is a sample of the data including the power column, that is predicted by one the algorithms used above.</w:t>
-      </w:r>
-    </w:p>
-    <w:p>
-      <w:pPr>
-        <w:pStyle w:val="NoSpacing"/>
-        <w:jc w:val="both"/>
-        <w:rPr>
-          <w:rFonts w:ascii="Times New Roman" w:hAnsi="Times New Roman" w:cs="Times New Roman"/>
-          <w:noProof/>
-        </w:rPr>
-      </w:pPr>
-    </w:p>
-    <w:p>
-      <w:pPr>
-        <w:pStyle w:val="NoSpacing"/>
-        <w:jc w:val="both"/>
-        <w:rPr>
-          <w:rFonts w:ascii="Times New Roman" w:hAnsi="Times New Roman" w:cs="Times New Roman"/>
-          <w:i/>
-          <w:iCs/>
-          <w:noProof/>
-        </w:rPr>
-      </w:pPr>
-      <w:r>
-        <w:rPr>
-          <w:rFonts w:ascii="Times New Roman" w:hAnsi="Times New Roman" w:cs="Times New Roman"/>
+        <w:t>Now, the unseen data is loaded</w:t>
+      </w:r>
+      <w:r>
+        <w:rPr>
+          <w:rFonts w:ascii="Times New Roman" w:hAnsi="Times New Roman" w:cs="Times New Roman"/>
+          <w:noProof/>
+        </w:rPr>
+        <w:t xml:space="preserve">, </w:t>
+      </w:r>
+      <w:r>
+        <w:rPr>
+          <w:rFonts w:ascii="Times New Roman" w:hAnsi="Times New Roman" w:cs="Times New Roman"/>
+          <w:noProof/>
+        </w:rPr>
+        <w:t>the saved model is loaded and is used to predict the dependent variable, that is the power consumption values. Below is a sample of the data including the power column, that is predicted by one the algorithms used above.</w:t>
+      </w:r>
+    </w:p>
+    <w:p>
+      <w:pPr>
+        <w:pStyle w:val="NoSpacing"/>
+        <w:jc w:val="both"/>
+        <w:rPr>
+          <w:rFonts w:ascii="Times New Roman" w:hAnsi="Times New Roman" w:cs="Times New Roman"/>
+          <w:noProof/>
+        </w:rPr>
+      </w:pPr>
+    </w:p>
+    <w:p>
+      <w:pPr>
+        <w:pStyle w:val="NoSpacing"/>
+        <w:jc w:val="both"/>
+        <w:rPr>
+          <w:rFonts w:ascii="Times New Roman" w:hAnsi="Times New Roman" w:cs="Times New Roman"/>
+          <w:b/>
+          <w:bCs/>
+          <w:i/>
+          <w:iCs/>
+          <w:noProof/>
+        </w:rPr>
+      </w:pPr>
+      <w:r>
+        <w:rPr>
+          <w:rFonts w:ascii="Times New Roman" w:hAnsi="Times New Roman" w:cs="Times New Roman"/>
+          <w:b/>
+          <w:bCs/>
           <w:noProof/>
         </w:rPr>
         <w:t xml:space="preserve">2. </w:t>
@@ -3312,6 +3734,8 @@
       <w:r>
         <w:rPr>
           <w:rFonts w:ascii="Times New Roman" w:hAnsi="Times New Roman" w:cs="Times New Roman"/>
+          <w:b/>
+          <w:bCs/>
           <w:i/>
           <w:iCs/>
           <w:noProof/>
@@ -3321,6 +3745,8 @@
       <w:r>
         <w:rPr>
           <w:rFonts w:ascii="Times New Roman" w:hAnsi="Times New Roman" w:cs="Times New Roman"/>
+          <w:b/>
+          <w:bCs/>
           <w:i/>
           <w:iCs/>
           <w:noProof/>
@@ -3548,14 +3974,18 @@
         <w:jc w:val="both"/>
         <w:rPr>
           <w:rFonts w:ascii="Times New Roman" w:hAnsi="Times New Roman" w:cs="Times New Roman"/>
-          <w:i/>
-          <w:iCs/>
-          <w:noProof/>
-        </w:rPr>
-      </w:pPr>
-      <w:r>
-        <w:rPr>
-          <w:rFonts w:ascii="Times New Roman" w:hAnsi="Times New Roman" w:cs="Times New Roman"/>
+          <w:b/>
+          <w:bCs/>
+          <w:i/>
+          <w:iCs/>
+          <w:noProof/>
+        </w:rPr>
+      </w:pPr>
+      <w:r>
+        <w:rPr>
+          <w:rFonts w:ascii="Times New Roman" w:hAnsi="Times New Roman" w:cs="Times New Roman"/>
+          <w:b/>
+          <w:bCs/>
           <w:noProof/>
         </w:rPr>
         <w:t xml:space="preserve">3. </w:t>
@@ -3563,6 +3993,8 @@
       <w:r>
         <w:rPr>
           <w:rFonts w:ascii="Times New Roman" w:hAnsi="Times New Roman" w:cs="Times New Roman"/>
+          <w:b/>
+          <w:bCs/>
           <w:i/>
           <w:iCs/>
           <w:noProof/>
@@ -3572,6 +4004,8 @@
       <w:r>
         <w:rPr>
           <w:rFonts w:ascii="Times New Roman" w:hAnsi="Times New Roman" w:cs="Times New Roman"/>
+          <w:b/>
+          <w:bCs/>
           <w:i/>
           <w:iCs/>
           <w:noProof/>
@@ -3581,6 +4015,8 @@
       <w:r>
         <w:rPr>
           <w:rFonts w:ascii="Times New Roman" w:hAnsi="Times New Roman" w:cs="Times New Roman"/>
+          <w:b/>
+          <w:bCs/>
           <w:i/>
           <w:iCs/>
           <w:noProof/>
@@ -3636,32 +4072,35 @@
     <w:p>
       <w:pPr>
         <w:pStyle w:val="NoSpacing"/>
-        <w:jc w:val="both"/>
-        <w:rPr>
-          <w:rFonts w:ascii="Times New Roman" w:hAnsi="Times New Roman" w:cs="Times New Roman"/>
-        </w:rPr>
-      </w:pPr>
-    </w:p>
-    <w:p>
-      <w:pPr>
-        <w:pStyle w:val="NoSpacing"/>
         <w:jc w:val="center"/>
         <w:rPr>
           <w:rFonts w:ascii="Times New Roman" w:hAnsi="Times New Roman" w:cs="Times New Roman"/>
-          <w:noProof/>
-        </w:rPr>
-      </w:pPr>
-      <w:r>
-        <w:rPr>
-          <w:rFonts w:ascii="Times New Roman" w:hAnsi="Times New Roman" w:cs="Times New Roman"/>
-          <w:noProof/>
+          <w:b/>
+          <w:bCs/>
+          <w:noProof/>
+          <w:sz w:val="24"/>
+          <w:szCs w:val="24"/>
+        </w:rPr>
+      </w:pPr>
+      <w:r>
+        <w:rPr>
+          <w:rFonts w:ascii="Times New Roman" w:hAnsi="Times New Roman" w:cs="Times New Roman"/>
+          <w:b/>
+          <w:bCs/>
+          <w:noProof/>
+          <w:sz w:val="24"/>
+          <w:szCs w:val="24"/>
         </w:rPr>
         <w:t xml:space="preserve">V. </w:t>
       </w:r>
       <w:r>
         <w:rPr>
           <w:rFonts w:ascii="Times New Roman" w:hAnsi="Times New Roman" w:cs="Times New Roman"/>
-          <w:noProof/>
+          <w:b/>
+          <w:bCs/>
+          <w:noProof/>
+          <w:sz w:val="24"/>
+          <w:szCs w:val="24"/>
         </w:rPr>
         <w:t>RESULTS</w:t>
       </w:r>
@@ -3744,28 +4183,122 @@
           <w:noProof/>
         </w:rPr>
       </w:pPr>
-    </w:p>
-    <w:p>
-      <w:pPr>
-        <w:pStyle w:val="NoSpacing"/>
-        <w:jc w:val="both"/>
-        <w:rPr>
-          <w:rFonts w:ascii="Times New Roman" w:hAnsi="Times New Roman" w:cs="Times New Roman"/>
-          <w:noProof/>
-        </w:rPr>
-      </w:pPr>
-      <w:r>
-        <w:rPr>
-          <w:rFonts w:ascii="Times New Roman" w:hAnsi="Times New Roman" w:cs="Times New Roman"/>
-          <w:noProof/>
-        </w:rPr>
-        <w:t>MLR</w:t>
-      </w:r>
-    </w:p>
-    <w:p>
-      <w:pPr>
-        <w:pStyle w:val="NoSpacing"/>
-        <w:jc w:val="both"/>
+      <w:r>
+        <w:rPr>
+          <w:rFonts w:ascii="Times New Roman" w:hAnsi="Times New Roman" w:cs="Times New Roman"/>
+          <w:b/>
+          <w:bCs/>
+          <w:noProof/>
+        </w:rPr>
+        <w:t xml:space="preserve">Figure 7 </w:t>
+      </w:r>
+      <w:r>
+        <w:rPr>
+          <w:rFonts w:ascii="Times New Roman" w:hAnsi="Times New Roman" w:cs="Times New Roman"/>
+          <w:noProof/>
+        </w:rPr>
+        <w:t xml:space="preserve">represents multiple linear regression, </w:t>
+      </w:r>
+      <w:r>
+        <w:rPr>
+          <w:rFonts w:ascii="Times New Roman" w:hAnsi="Times New Roman" w:cs="Times New Roman"/>
+          <w:b/>
+          <w:bCs/>
+          <w:noProof/>
+        </w:rPr>
+        <w:t xml:space="preserve">Figure 8 </w:t>
+      </w:r>
+      <w:r>
+        <w:rPr>
+          <w:rFonts w:ascii="Times New Roman" w:hAnsi="Times New Roman" w:cs="Times New Roman"/>
+          <w:noProof/>
+        </w:rPr>
+        <w:t>represents</w:t>
+      </w:r>
+      <w:r>
+        <w:rPr>
+          <w:rFonts w:ascii="Times New Roman" w:hAnsi="Times New Roman" w:cs="Times New Roman"/>
+          <w:noProof/>
+        </w:rPr>
+        <w:t xml:space="preserve"> </w:t>
+      </w:r>
+      <w:r>
+        <w:rPr>
+          <w:rFonts w:ascii="Times New Roman" w:hAnsi="Times New Roman" w:cs="Times New Roman"/>
+          <w:noProof/>
+        </w:rPr>
+        <w:t xml:space="preserve">random forest regression and </w:t>
+      </w:r>
+      <w:r>
+        <w:rPr>
+          <w:rFonts w:ascii="Times New Roman" w:hAnsi="Times New Roman" w:cs="Times New Roman"/>
+          <w:b/>
+          <w:bCs/>
+          <w:noProof/>
+        </w:rPr>
+        <w:t xml:space="preserve">Figure 9 </w:t>
+      </w:r>
+      <w:r>
+        <w:rPr>
+          <w:rFonts w:ascii="Times New Roman" w:hAnsi="Times New Roman" w:cs="Times New Roman"/>
+          <w:noProof/>
+        </w:rPr>
+        <w:t>represents decision tree regression.</w:t>
+      </w:r>
+    </w:p>
+    <w:p>
+      <w:pPr>
+        <w:pStyle w:val="NoSpacing"/>
+        <w:jc w:val="both"/>
+        <w:rPr>
+          <w:rFonts w:ascii="Times New Roman" w:hAnsi="Times New Roman" w:cs="Times New Roman"/>
+          <w:noProof/>
+        </w:rPr>
+      </w:pPr>
+    </w:p>
+    <w:p>
+      <w:pPr>
+        <w:pStyle w:val="NoSpacing"/>
+        <w:jc w:val="both"/>
+        <w:rPr>
+          <w:rFonts w:ascii="Times New Roman" w:hAnsi="Times New Roman" w:cs="Times New Roman"/>
+          <w:noProof/>
+        </w:rPr>
+      </w:pPr>
+    </w:p>
+    <w:p>
+      <w:pPr>
+        <w:pStyle w:val="NoSpacing"/>
+        <w:jc w:val="both"/>
+        <w:rPr>
+          <w:rFonts w:ascii="Times New Roman" w:hAnsi="Times New Roman" w:cs="Times New Roman"/>
+          <w:noProof/>
+        </w:rPr>
+      </w:pPr>
+    </w:p>
+    <w:p>
+      <w:pPr>
+        <w:pStyle w:val="NoSpacing"/>
+        <w:jc w:val="both"/>
+        <w:rPr>
+          <w:rFonts w:ascii="Times New Roman" w:hAnsi="Times New Roman" w:cs="Times New Roman"/>
+          <w:noProof/>
+        </w:rPr>
+      </w:pPr>
+    </w:p>
+    <w:p>
+      <w:pPr>
+        <w:pStyle w:val="NoSpacing"/>
+        <w:jc w:val="both"/>
+        <w:rPr>
+          <w:rFonts w:ascii="Times New Roman" w:hAnsi="Times New Roman" w:cs="Times New Roman"/>
+          <w:noProof/>
+        </w:rPr>
+      </w:pPr>
+    </w:p>
+    <w:p>
+      <w:pPr>
+        <w:pStyle w:val="NoSpacing"/>
         <w:rPr>
           <w:rFonts w:ascii="Times New Roman" w:hAnsi="Times New Roman" w:cs="Times New Roman"/>
           <w:noProof/>
@@ -3815,6 +4348,31 @@
     <w:p>
       <w:pPr>
         <w:pStyle w:val="NoSpacing"/>
+        <w:jc w:val="center"/>
+        <w:rPr>
+          <w:rFonts w:ascii="Times New Roman" w:hAnsi="Times New Roman" w:cs="Times New Roman"/>
+          <w:b/>
+          <w:bCs/>
+          <w:i/>
+          <w:iCs/>
+          <w:noProof/>
+        </w:rPr>
+      </w:pPr>
+      <w:r>
+        <w:rPr>
+          <w:rFonts w:ascii="Times New Roman" w:hAnsi="Times New Roman" w:cs="Times New Roman"/>
+          <w:b/>
+          <w:bCs/>
+          <w:i/>
+          <w:iCs/>
+          <w:noProof/>
+        </w:rPr>
+        <w:t>Figure 7 – Multiple Linear Regression</w:t>
+      </w:r>
+    </w:p>
+    <w:p>
+      <w:pPr>
+        <w:pStyle w:val="NoSpacing"/>
         <w:jc w:val="both"/>
         <w:rPr>
           <w:rFonts w:ascii="Times New Roman" w:hAnsi="Times New Roman" w:cs="Times New Roman"/>
@@ -3827,23 +4385,6 @@
           <w:noProof/>
         </w:rPr>
         <w:t xml:space="preserve"> </w:t>
-      </w:r>
-    </w:p>
-    <w:p>
-      <w:pPr>
-        <w:pStyle w:val="NoSpacing"/>
-        <w:jc w:val="both"/>
-        <w:rPr>
-          <w:rFonts w:ascii="Times New Roman" w:hAnsi="Times New Roman" w:cs="Times New Roman"/>
-          <w:noProof/>
-        </w:rPr>
-      </w:pPr>
-      <w:r>
-        <w:rPr>
-          <w:rFonts w:ascii="Times New Roman" w:hAnsi="Times New Roman" w:cs="Times New Roman"/>
-          <w:noProof/>
-        </w:rPr>
-        <w:t>RF</w:t>
       </w:r>
     </w:p>
     <w:p>
@@ -3899,40 +4440,91 @@
     <w:p>
       <w:pPr>
         <w:pStyle w:val="NoSpacing"/>
-        <w:jc w:val="both"/>
-        <w:rPr>
-          <w:rFonts w:ascii="Times New Roman" w:hAnsi="Times New Roman" w:cs="Times New Roman"/>
-          <w:noProof/>
-        </w:rPr>
-      </w:pPr>
-    </w:p>
-    <w:p>
-      <w:pPr>
-        <w:pStyle w:val="NoSpacing"/>
-        <w:jc w:val="both"/>
-        <w:rPr>
-          <w:rFonts w:ascii="Times New Roman" w:hAnsi="Times New Roman" w:cs="Times New Roman"/>
-          <w:noProof/>
-        </w:rPr>
-      </w:pPr>
-      <w:r>
-        <w:rPr>
-          <w:rFonts w:ascii="Times New Roman" w:hAnsi="Times New Roman" w:cs="Times New Roman"/>
-          <w:noProof/>
-        </w:rPr>
-        <w:t>DT</w:t>
-      </w:r>
-    </w:p>
-    <w:p>
-      <w:pPr>
-        <w:pStyle w:val="NoSpacing"/>
-        <w:jc w:val="both"/>
-        <w:rPr>
-          <w:rFonts w:ascii="Times New Roman" w:hAnsi="Times New Roman" w:cs="Times New Roman"/>
-          <w:noProof/>
-        </w:rPr>
-      </w:pPr>
-      <w:bookmarkStart w:id="0" w:name="_GoBack"/>
+        <w:jc w:val="center"/>
+        <w:rPr>
+          <w:rFonts w:ascii="Times New Roman" w:hAnsi="Times New Roman" w:cs="Times New Roman"/>
+          <w:b/>
+          <w:bCs/>
+          <w:i/>
+          <w:iCs/>
+          <w:noProof/>
+        </w:rPr>
+      </w:pPr>
+      <w:r>
+        <w:rPr>
+          <w:rFonts w:ascii="Times New Roman" w:hAnsi="Times New Roman" w:cs="Times New Roman"/>
+          <w:b/>
+          <w:bCs/>
+          <w:i/>
+          <w:iCs/>
+          <w:noProof/>
+        </w:rPr>
+        <w:t xml:space="preserve">Figure </w:t>
+      </w:r>
+      <w:r>
+        <w:rPr>
+          <w:rFonts w:ascii="Times New Roman" w:hAnsi="Times New Roman" w:cs="Times New Roman"/>
+          <w:b/>
+          <w:bCs/>
+          <w:i/>
+          <w:iCs/>
+          <w:noProof/>
+        </w:rPr>
+        <w:t>8</w:t>
+      </w:r>
+      <w:r>
+        <w:rPr>
+          <w:rFonts w:ascii="Times New Roman" w:hAnsi="Times New Roman" w:cs="Times New Roman"/>
+          <w:b/>
+          <w:bCs/>
+          <w:i/>
+          <w:iCs/>
+          <w:noProof/>
+        </w:rPr>
+        <w:t xml:space="preserve"> – </w:t>
+      </w:r>
+      <w:r>
+        <w:rPr>
+          <w:rFonts w:ascii="Times New Roman" w:hAnsi="Times New Roman" w:cs="Times New Roman"/>
+          <w:b/>
+          <w:bCs/>
+          <w:i/>
+          <w:iCs/>
+          <w:noProof/>
+        </w:rPr>
+        <w:t>Random Forest</w:t>
+      </w:r>
+      <w:r>
+        <w:rPr>
+          <w:rFonts w:ascii="Times New Roman" w:hAnsi="Times New Roman" w:cs="Times New Roman"/>
+          <w:b/>
+          <w:bCs/>
+          <w:i/>
+          <w:iCs/>
+          <w:noProof/>
+        </w:rPr>
+        <w:t xml:space="preserve"> Regression</w:t>
+      </w:r>
+    </w:p>
+    <w:p>
+      <w:pPr>
+        <w:pStyle w:val="NoSpacing"/>
+        <w:jc w:val="both"/>
+        <w:rPr>
+          <w:rFonts w:ascii="Times New Roman" w:hAnsi="Times New Roman" w:cs="Times New Roman"/>
+          <w:noProof/>
+        </w:rPr>
+      </w:pPr>
+    </w:p>
+    <w:p>
+      <w:pPr>
+        <w:pStyle w:val="NoSpacing"/>
+        <w:jc w:val="both"/>
+        <w:rPr>
+          <w:rFonts w:ascii="Times New Roman" w:hAnsi="Times New Roman" w:cs="Times New Roman"/>
+          <w:noProof/>
+        </w:rPr>
+      </w:pPr>
       <w:r>
         <w:rPr>
           <w:noProof/>
@@ -3974,7 +4566,75 @@
         </w:drawing>
       </w:r>
     </w:p>
-    <w:bookmarkEnd w:id="0"/>
+    <w:p>
+      <w:pPr>
+        <w:pStyle w:val="NoSpacing"/>
+        <w:jc w:val="center"/>
+        <w:rPr>
+          <w:rFonts w:ascii="Times New Roman" w:hAnsi="Times New Roman" w:cs="Times New Roman"/>
+          <w:b/>
+          <w:bCs/>
+          <w:i/>
+          <w:iCs/>
+          <w:noProof/>
+        </w:rPr>
+      </w:pPr>
+      <w:r>
+        <w:rPr>
+          <w:rFonts w:ascii="Times New Roman" w:hAnsi="Times New Roman" w:cs="Times New Roman"/>
+          <w:b/>
+          <w:bCs/>
+          <w:i/>
+          <w:iCs/>
+          <w:noProof/>
+        </w:rPr>
+        <w:t xml:space="preserve">Figure </w:t>
+      </w:r>
+      <w:r>
+        <w:rPr>
+          <w:rFonts w:ascii="Times New Roman" w:hAnsi="Times New Roman" w:cs="Times New Roman"/>
+          <w:b/>
+          <w:bCs/>
+          <w:i/>
+          <w:iCs/>
+          <w:noProof/>
+        </w:rPr>
+        <w:t>9</w:t>
+      </w:r>
+      <w:r>
+        <w:rPr>
+          <w:rFonts w:ascii="Times New Roman" w:hAnsi="Times New Roman" w:cs="Times New Roman"/>
+          <w:b/>
+          <w:bCs/>
+          <w:i/>
+          <w:iCs/>
+          <w:noProof/>
+        </w:rPr>
+        <w:t xml:space="preserve"> </w:t>
+      </w:r>
+      <w:r>
+        <w:rPr>
+          <w:rFonts w:ascii="Times New Roman" w:hAnsi="Times New Roman" w:cs="Times New Roman"/>
+          <w:b/>
+          <w:bCs/>
+          <w:i/>
+          <w:iCs/>
+          <w:noProof/>
+        </w:rPr>
+        <w:t xml:space="preserve">– Decision Tree </w:t>
+      </w:r>
+      <w:r>
+        <w:rPr>
+          <w:rFonts w:ascii="Times New Roman" w:hAnsi="Times New Roman" w:cs="Times New Roman"/>
+          <w:b/>
+          <w:bCs/>
+          <w:i/>
+          <w:iCs/>
+          <w:noProof/>
+        </w:rPr>
+        <w:t>Regression</w:t>
+      </w:r>
+    </w:p>
     <w:p>
       <w:pPr>
         <w:pStyle w:val="NoSpacing"/>
@@ -4114,23 +4774,116 @@
     <w:p>
       <w:pPr>
         <w:pStyle w:val="NoSpacing"/>
+        <w:jc w:val="both"/>
+        <w:rPr>
+          <w:rFonts w:ascii="Times New Roman" w:hAnsi="Times New Roman" w:cs="Times New Roman"/>
+          <w:noProof/>
+        </w:rPr>
+      </w:pPr>
+    </w:p>
+    <w:p>
+      <w:pPr>
+        <w:pStyle w:val="NoSpacing"/>
+        <w:jc w:val="both"/>
+        <w:rPr>
+          <w:rFonts w:ascii="Times New Roman" w:hAnsi="Times New Roman" w:cs="Times New Roman"/>
+          <w:noProof/>
+        </w:rPr>
+      </w:pPr>
+    </w:p>
+    <w:p>
+      <w:pPr>
+        <w:pStyle w:val="NoSpacing"/>
+        <w:jc w:val="both"/>
+        <w:rPr>
+          <w:rFonts w:ascii="Times New Roman" w:hAnsi="Times New Roman" w:cs="Times New Roman"/>
+          <w:noProof/>
+        </w:rPr>
+      </w:pPr>
+    </w:p>
+    <w:p>
+      <w:pPr>
+        <w:pStyle w:val="NoSpacing"/>
+        <w:jc w:val="both"/>
+        <w:rPr>
+          <w:rFonts w:ascii="Times New Roman" w:hAnsi="Times New Roman" w:cs="Times New Roman"/>
+          <w:noProof/>
+        </w:rPr>
+      </w:pPr>
+    </w:p>
+    <w:p>
+      <w:pPr>
+        <w:pStyle w:val="NoSpacing"/>
+        <w:jc w:val="both"/>
+        <w:rPr>
+          <w:rFonts w:ascii="Times New Roman" w:hAnsi="Times New Roman" w:cs="Times New Roman"/>
+          <w:noProof/>
+        </w:rPr>
+      </w:pPr>
+    </w:p>
+    <w:p>
+      <w:pPr>
+        <w:pStyle w:val="NoSpacing"/>
+        <w:jc w:val="both"/>
+        <w:rPr>
+          <w:rFonts w:ascii="Times New Roman" w:hAnsi="Times New Roman" w:cs="Times New Roman"/>
+          <w:noProof/>
+        </w:rPr>
+      </w:pPr>
+    </w:p>
+    <w:p>
+      <w:pPr>
+        <w:pStyle w:val="NoSpacing"/>
+        <w:jc w:val="both"/>
+        <w:rPr>
+          <w:rFonts w:ascii="Times New Roman" w:hAnsi="Times New Roman" w:cs="Times New Roman"/>
+          <w:noProof/>
+        </w:rPr>
+      </w:pPr>
+    </w:p>
+    <w:p>
+      <w:pPr>
+        <w:pStyle w:val="NoSpacing"/>
+        <w:jc w:val="both"/>
+        <w:rPr>
+          <w:rFonts w:ascii="Times New Roman" w:hAnsi="Times New Roman" w:cs="Times New Roman"/>
+          <w:noProof/>
+        </w:rPr>
+      </w:pPr>
+    </w:p>
+    <w:p>
+      <w:pPr>
+        <w:pStyle w:val="NoSpacing"/>
         <w:jc w:val="center"/>
         <w:rPr>
           <w:rFonts w:ascii="Times New Roman" w:hAnsi="Times New Roman" w:cs="Times New Roman"/>
-          <w:noProof/>
-        </w:rPr>
-      </w:pPr>
-      <w:r>
-        <w:rPr>
-          <w:rFonts w:ascii="Times New Roman" w:hAnsi="Times New Roman" w:cs="Times New Roman"/>
-          <w:noProof/>
-        </w:rPr>
+          <w:b/>
+          <w:bCs/>
+          <w:noProof/>
+          <w:sz w:val="24"/>
+          <w:szCs w:val="24"/>
+        </w:rPr>
+      </w:pPr>
+      <w:r>
+        <w:rPr>
+          <w:rFonts w:ascii="Times New Roman" w:hAnsi="Times New Roman" w:cs="Times New Roman"/>
+          <w:b/>
+          <w:bCs/>
+          <w:noProof/>
+          <w:sz w:val="24"/>
+          <w:szCs w:val="24"/>
+        </w:rPr>
+        <w:lastRenderedPageBreak/>
         <w:t xml:space="preserve">VI. </w:t>
       </w:r>
       <w:r>
         <w:rPr>
           <w:rFonts w:ascii="Times New Roman" w:hAnsi="Times New Roman" w:cs="Times New Roman"/>
-          <w:noProof/>
+          <w:b/>
+          <w:bCs/>
+          <w:noProof/>
+          <w:sz w:val="24"/>
+          <w:szCs w:val="24"/>
         </w:rPr>
         <w:t>CONCLUSION</w:t>
       </w:r>
@@ -4249,16 +5002,8 @@
           <w:noProof/>
         </w:rPr>
       </w:pPr>
-    </w:p>
-    <w:p>
-      <w:pPr>
-        <w:pStyle w:val="NoSpacing"/>
-        <w:jc w:val="both"/>
-        <w:rPr>
-          <w:rFonts w:ascii="Times New Roman" w:hAnsi="Times New Roman" w:cs="Times New Roman"/>
-          <w:noProof/>
-        </w:rPr>
-      </w:pPr>
+      <w:bookmarkStart w:id="0" w:name="_GoBack"/>
+      <w:bookmarkEnd w:id="0"/>
     </w:p>
     <w:p>
       <w:pPr>
@@ -4266,27 +5011,43 @@
         <w:jc w:val="center"/>
         <w:rPr>
           <w:rFonts w:ascii="Times New Roman" w:hAnsi="Times New Roman" w:cs="Times New Roman"/>
-          <w:noProof/>
-        </w:rPr>
-      </w:pPr>
-      <w:r>
-        <w:rPr>
-          <w:rFonts w:ascii="Times New Roman" w:hAnsi="Times New Roman" w:cs="Times New Roman"/>
-          <w:noProof/>
+          <w:b/>
+          <w:bCs/>
+          <w:noProof/>
+          <w:sz w:val="24"/>
+          <w:szCs w:val="24"/>
+        </w:rPr>
+      </w:pPr>
+      <w:r>
+        <w:rPr>
+          <w:rFonts w:ascii="Times New Roman" w:hAnsi="Times New Roman" w:cs="Times New Roman"/>
+          <w:b/>
+          <w:bCs/>
+          <w:noProof/>
+          <w:sz w:val="24"/>
+          <w:szCs w:val="24"/>
         </w:rPr>
         <w:t>VI</w:t>
       </w:r>
       <w:r>
         <w:rPr>
           <w:rFonts w:ascii="Times New Roman" w:hAnsi="Times New Roman" w:cs="Times New Roman"/>
-          <w:noProof/>
+          <w:b/>
+          <w:bCs/>
+          <w:noProof/>
+          <w:sz w:val="24"/>
+          <w:szCs w:val="24"/>
         </w:rPr>
         <w:t>I</w:t>
       </w:r>
       <w:r>
         <w:rPr>
           <w:rFonts w:ascii="Times New Roman" w:hAnsi="Times New Roman" w:cs="Times New Roman"/>
-          <w:noProof/>
+          <w:b/>
+          <w:bCs/>
+          <w:noProof/>
+          <w:sz w:val="24"/>
+          <w:szCs w:val="24"/>
         </w:rPr>
         <w:t>. REFERENCES</w:t>
       </w:r>
@@ -4403,7 +5164,6 @@
           <w:rFonts w:ascii="Times New Roman" w:hAnsi="Times New Roman" w:cs="Times New Roman"/>
           <w:noProof/>
         </w:rPr>
-        <w:lastRenderedPageBreak/>
         <w:t>[2</w:t>
       </w:r>
       <w:r>
@@ -6205,7 +6965,7 @@
 </file>
 
 <file path=customXml/itemProps1.xml><?xml version="1.0" encoding="utf-8"?>
-<ds:datastoreItem xmlns:ds="http://schemas.openxmlformats.org/officeDocument/2006/customXml" ds:itemID="{5824B937-3111-4AB2-B7F1-41C4F640AA6A}">
+<ds:datastoreItem xmlns:ds="http://schemas.openxmlformats.org/officeDocument/2006/customXml" ds:itemID="{49F5C25F-FFAE-4A9F-99EC-3A79BDA5AE04}">
   <ds:schemaRefs>
     <ds:schemaRef ds:uri="http://schemas.openxmlformats.org/officeDocument/2006/bibliography"/>
   </ds:schemaRefs>

</xml_diff>

<commit_message>
Added single column paper
</commit_message>
<xml_diff>
--- a/docs/Home - Research Paper - Sudhanva.docx
+++ b/docs/Home - Research Paper - Sudhanva.docx
@@ -56,7 +56,7 @@
           <w:sz w:val="20"/>
           <w:szCs w:val="20"/>
         </w:rPr>
-        <w:t>Sudhanva Narayana</w:t>
+        <w:t>Vinay Bansal</w:t>
       </w:r>
     </w:p>
     <w:p>
@@ -75,7 +75,7 @@
           <w:sz w:val="20"/>
           <w:szCs w:val="20"/>
         </w:rPr>
-        <w:t xml:space="preserve">Machine Learning Engineer, </w:t>
+        <w:t xml:space="preserve">Chief Executive Officer, </w:t>
       </w:r>
       <w:proofErr w:type="spellStart"/>
       <w:r>
@@ -123,137 +123,11 @@
           <w:rFonts w:ascii="Times New Roman" w:hAnsi="Times New Roman" w:cs="Times New Roman"/>
           <w:i/>
           <w:iCs/>
-          <w:sz w:val="18"/>
-          <w:szCs w:val="18"/>
-        </w:rPr>
-      </w:pPr>
-      <w:hyperlink r:id="rId6" w:history="1">
-        <w:r>
-          <w:rPr>
-            <w:rStyle w:val="Hyperlink"/>
-            <w:rFonts w:ascii="Times New Roman" w:hAnsi="Times New Roman" w:cs="Times New Roman"/>
-            <w:i/>
-            <w:iCs/>
-            <w:sz w:val="16"/>
-            <w:szCs w:val="16"/>
-          </w:rPr>
-          <w:t>nsudhanva@gmail.com</w:t>
-        </w:r>
-      </w:hyperlink>
-    </w:p>
-    <w:p>
-      <w:pPr>
-        <w:pStyle w:val="NoSpacing"/>
-        <w:jc w:val="center"/>
-        <w:rPr>
-          <w:rFonts w:ascii="Times New Roman" w:hAnsi="Times New Roman" w:cs="Times New Roman"/>
-          <w:i/>
-          <w:iCs/>
           <w:sz w:val="20"/>
           <w:szCs w:val="20"/>
         </w:rPr>
       </w:pPr>
-    </w:p>
-    <w:p>
-      <w:pPr>
-        <w:pStyle w:val="NoSpacing"/>
-        <w:jc w:val="center"/>
-        <w:rPr>
-          <w:rFonts w:ascii="Times New Roman" w:hAnsi="Times New Roman" w:cs="Times New Roman"/>
-          <w:b/>
-          <w:bCs/>
-          <w:sz w:val="20"/>
-          <w:szCs w:val="20"/>
-        </w:rPr>
-      </w:pPr>
-      <w:r>
-        <w:rPr>
-          <w:rFonts w:ascii="Times New Roman" w:hAnsi="Times New Roman" w:cs="Times New Roman"/>
-          <w:sz w:val="36"/>
-          <w:szCs w:val="36"/>
-        </w:rPr>
-        <w:br w:type="column"/>
-      </w:r>
-      <w:r>
-        <w:rPr>
-          <w:rFonts w:ascii="Times New Roman" w:hAnsi="Times New Roman" w:cs="Times New Roman"/>
-          <w:b/>
-          <w:bCs/>
-          <w:sz w:val="20"/>
-          <w:szCs w:val="20"/>
-        </w:rPr>
-        <w:t>Vinay Bansal</w:t>
-      </w:r>
-    </w:p>
-    <w:p>
-      <w:pPr>
-        <w:pStyle w:val="NoSpacing"/>
-        <w:jc w:val="center"/>
-        <w:rPr>
-          <w:rFonts w:ascii="Times New Roman" w:hAnsi="Times New Roman" w:cs="Times New Roman"/>
-          <w:sz w:val="20"/>
-          <w:szCs w:val="20"/>
-        </w:rPr>
-      </w:pPr>
-      <w:r>
-        <w:rPr>
-          <w:rFonts w:ascii="Times New Roman" w:hAnsi="Times New Roman" w:cs="Times New Roman"/>
-          <w:sz w:val="20"/>
-          <w:szCs w:val="20"/>
-        </w:rPr>
-        <w:t xml:space="preserve">Chief Executive Officer, </w:t>
-      </w:r>
-      <w:proofErr w:type="spellStart"/>
-      <w:r>
-        <w:rPr>
-          <w:rFonts w:ascii="Times New Roman" w:hAnsi="Times New Roman" w:cs="Times New Roman"/>
-          <w:sz w:val="20"/>
-          <w:szCs w:val="20"/>
-        </w:rPr>
-        <w:t>Faststream</w:t>
-      </w:r>
-      <w:proofErr w:type="spellEnd"/>
-      <w:r>
-        <w:rPr>
-          <w:rFonts w:ascii="Times New Roman" w:hAnsi="Times New Roman" w:cs="Times New Roman"/>
-          <w:sz w:val="20"/>
-          <w:szCs w:val="20"/>
-        </w:rPr>
-        <w:t xml:space="preserve"> Technologies,</w:t>
-      </w:r>
-    </w:p>
-    <w:p>
-      <w:pPr>
-        <w:pStyle w:val="NoSpacing"/>
-        <w:jc w:val="center"/>
-        <w:rPr>
-          <w:rFonts w:ascii="Times New Roman" w:hAnsi="Times New Roman" w:cs="Times New Roman"/>
-          <w:sz w:val="20"/>
-          <w:szCs w:val="20"/>
-        </w:rPr>
-      </w:pPr>
-      <w:r>
-        <w:rPr>
-          <w:rFonts w:ascii="Times New Roman" w:hAnsi="Times New Roman" w:cs="Times New Roman"/>
-          <w:sz w:val="20"/>
-          <w:szCs w:val="20"/>
-        </w:rPr>
-        <w:t>Bengaluru, Karnataka, India</w:t>
-      </w:r>
-    </w:p>
-    <w:p>
-      <w:pPr>
-        <w:pStyle w:val="NoSpacing"/>
-        <w:jc w:val="center"/>
-        <w:rPr>
-          <w:rFonts w:ascii="Times New Roman" w:hAnsi="Times New Roman" w:cs="Times New Roman"/>
-          <w:b/>
-          <w:bCs/>
-          <w:sz w:val="20"/>
-          <w:szCs w:val="20"/>
-        </w:rPr>
-      </w:pPr>
-      <w:hyperlink r:id="rId7" w:history="1">
+      <w:hyperlink r:id="rId6" w:history="1">
         <w:proofErr w:type="spellStart"/>
         <w:r>
           <w:rPr>
@@ -298,6 +172,19 @@
           <w:t>faststreamtech.com</w:t>
         </w:r>
       </w:hyperlink>
+    </w:p>
+    <w:p>
+      <w:pPr>
+        <w:pStyle w:val="NoSpacing"/>
+        <w:jc w:val="center"/>
+        <w:rPr>
+          <w:rFonts w:ascii="Times New Roman" w:hAnsi="Times New Roman" w:cs="Times New Roman"/>
+          <w:b/>
+          <w:bCs/>
+          <w:sz w:val="20"/>
+          <w:szCs w:val="20"/>
+        </w:rPr>
+      </w:pPr>
       <w:r>
         <w:rPr>
           <w:rFonts w:ascii="Times New Roman" w:hAnsi="Times New Roman" w:cs="Times New Roman"/>
@@ -333,44 +220,41 @@
           <w:sz w:val="20"/>
           <w:szCs w:val="20"/>
         </w:rPr>
-        <w:t xml:space="preserve">Chief Technology Officer, </w:t>
-      </w:r>
-      <w:proofErr w:type="spellStart"/>
+        <w:t xml:space="preserve">Chief </w:t>
+      </w:r>
       <w:r>
         <w:rPr>
           <w:rFonts w:ascii="Times New Roman" w:hAnsi="Times New Roman" w:cs="Times New Roman"/>
           <w:sz w:val="20"/>
           <w:szCs w:val="20"/>
         </w:rPr>
-        <w:t>Faststream</w:t>
-      </w:r>
-      <w:proofErr w:type="spellEnd"/>
+        <w:t>Technology</w:t>
+      </w:r>
       <w:r>
         <w:rPr>
           <w:rFonts w:ascii="Times New Roman" w:hAnsi="Times New Roman" w:cs="Times New Roman"/>
           <w:sz w:val="20"/>
           <w:szCs w:val="20"/>
         </w:rPr>
-        <w:t xml:space="preserve"> Technologies,</w:t>
-      </w:r>
-    </w:p>
-    <w:p>
-      <w:pPr>
-        <w:pStyle w:val="NoSpacing"/>
-        <w:jc w:val="center"/>
+        <w:t xml:space="preserve"> Officer, </w:t>
+      </w:r>
+      <w:proofErr w:type="spellStart"/>
+      <w:r>
         <w:rPr>
           <w:rFonts w:ascii="Times New Roman" w:hAnsi="Times New Roman" w:cs="Times New Roman"/>
           <w:sz w:val="20"/>
           <w:szCs w:val="20"/>
         </w:rPr>
-      </w:pPr>
+        <w:t>Faststream</w:t>
+      </w:r>
+      <w:proofErr w:type="spellEnd"/>
       <w:r>
         <w:rPr>
           <w:rFonts w:ascii="Times New Roman" w:hAnsi="Times New Roman" w:cs="Times New Roman"/>
           <w:sz w:val="20"/>
           <w:szCs w:val="20"/>
         </w:rPr>
-        <w:t>Bengaluru, Karnataka, India</w:t>
+        <w:t xml:space="preserve"> Technologies,</w:t>
       </w:r>
     </w:p>
     <w:p>
@@ -379,10 +263,158 @@
         <w:jc w:val="center"/>
         <w:rPr>
           <w:rFonts w:ascii="Times New Roman" w:hAnsi="Times New Roman" w:cs="Times New Roman"/>
-          <w:b/>
-          <w:bCs/>
           <w:sz w:val="20"/>
           <w:szCs w:val="20"/>
+        </w:rPr>
+      </w:pPr>
+      <w:r>
+        <w:rPr>
+          <w:rFonts w:ascii="Times New Roman" w:hAnsi="Times New Roman" w:cs="Times New Roman"/>
+          <w:sz w:val="20"/>
+          <w:szCs w:val="20"/>
+        </w:rPr>
+        <w:t>Bengaluru, Karnataka, India</w:t>
+      </w:r>
+    </w:p>
+    <w:p>
+      <w:pPr>
+        <w:pStyle w:val="NoSpacing"/>
+        <w:jc w:val="center"/>
+        <w:rPr>
+          <w:rFonts w:ascii="Times New Roman" w:hAnsi="Times New Roman" w:cs="Times New Roman"/>
+          <w:b/>
+          <w:bCs/>
+          <w:sz w:val="20"/>
+          <w:szCs w:val="20"/>
+        </w:rPr>
+      </w:pPr>
+      <w:hyperlink r:id="rId7" w:history="1">
+        <w:r>
+          <w:rPr>
+            <w:rStyle w:val="Hyperlink"/>
+            <w:rFonts w:ascii="Times New Roman" w:hAnsi="Times New Roman" w:cs="Times New Roman"/>
+            <w:i/>
+            <w:iCs/>
+            <w:sz w:val="16"/>
+            <w:szCs w:val="16"/>
+          </w:rPr>
+          <w:t>vinod.agrawal@</w:t>
+        </w:r>
+        <w:r>
+          <w:rPr>
+            <w:rStyle w:val="Hyperlink"/>
+            <w:rFonts w:ascii="Times New Roman" w:hAnsi="Times New Roman" w:cs="Times New Roman"/>
+            <w:sz w:val="16"/>
+            <w:szCs w:val="16"/>
+          </w:rPr>
+          <w:t xml:space="preserve"> </w:t>
+        </w:r>
+        <w:r>
+          <w:rPr>
+            <w:rStyle w:val="Hyperlink"/>
+            <w:rFonts w:ascii="Times New Roman" w:hAnsi="Times New Roman" w:cs="Times New Roman"/>
+            <w:i/>
+            <w:iCs/>
+            <w:sz w:val="16"/>
+            <w:szCs w:val="16"/>
+          </w:rPr>
+          <w:t>faststreamtech.com</w:t>
+        </w:r>
+      </w:hyperlink>
+      <w:r>
+        <w:rPr>
+          <w:rFonts w:ascii="Times New Roman" w:hAnsi="Times New Roman" w:cs="Times New Roman"/>
+          <w:sz w:val="36"/>
+          <w:szCs w:val="36"/>
+        </w:rPr>
+        <w:br w:type="column"/>
+      </w:r>
+      <w:r>
+        <w:rPr>
+          <w:rFonts w:ascii="Times New Roman" w:hAnsi="Times New Roman" w:cs="Times New Roman"/>
+          <w:b/>
+          <w:bCs/>
+          <w:sz w:val="20"/>
+          <w:szCs w:val="20"/>
+        </w:rPr>
+        <w:t>Sudhanva Narayana</w:t>
+      </w:r>
+    </w:p>
+    <w:p>
+      <w:pPr>
+        <w:pStyle w:val="NoSpacing"/>
+        <w:jc w:val="center"/>
+        <w:rPr>
+          <w:rFonts w:ascii="Times New Roman" w:hAnsi="Times New Roman" w:cs="Times New Roman"/>
+          <w:sz w:val="20"/>
+          <w:szCs w:val="20"/>
+        </w:rPr>
+      </w:pPr>
+      <w:r>
+        <w:rPr>
+          <w:rFonts w:ascii="Times New Roman" w:hAnsi="Times New Roman" w:cs="Times New Roman"/>
+          <w:sz w:val="20"/>
+          <w:szCs w:val="20"/>
+        </w:rPr>
+        <w:t>Machine Learning Engineer</w:t>
+      </w:r>
+      <w:r>
+        <w:rPr>
+          <w:rFonts w:ascii="Times New Roman" w:hAnsi="Times New Roman" w:cs="Times New Roman"/>
+          <w:sz w:val="20"/>
+          <w:szCs w:val="20"/>
+        </w:rPr>
+        <w:t xml:space="preserve">, </w:t>
+      </w:r>
+      <w:proofErr w:type="spellStart"/>
+      <w:r>
+        <w:rPr>
+          <w:rFonts w:ascii="Times New Roman" w:hAnsi="Times New Roman" w:cs="Times New Roman"/>
+          <w:sz w:val="20"/>
+          <w:szCs w:val="20"/>
+        </w:rPr>
+        <w:t>Faststream</w:t>
+      </w:r>
+      <w:proofErr w:type="spellEnd"/>
+      <w:r>
+        <w:rPr>
+          <w:rFonts w:ascii="Times New Roman" w:hAnsi="Times New Roman" w:cs="Times New Roman"/>
+          <w:sz w:val="20"/>
+          <w:szCs w:val="20"/>
+        </w:rPr>
+        <w:t xml:space="preserve"> Technologies,</w:t>
+      </w:r>
+    </w:p>
+    <w:p>
+      <w:pPr>
+        <w:pStyle w:val="NoSpacing"/>
+        <w:jc w:val="center"/>
+        <w:rPr>
+          <w:rFonts w:ascii="Times New Roman" w:hAnsi="Times New Roman" w:cs="Times New Roman"/>
+          <w:sz w:val="20"/>
+          <w:szCs w:val="20"/>
+        </w:rPr>
+      </w:pPr>
+      <w:r>
+        <w:rPr>
+          <w:rFonts w:ascii="Times New Roman" w:hAnsi="Times New Roman" w:cs="Times New Roman"/>
+          <w:sz w:val="20"/>
+          <w:szCs w:val="20"/>
+        </w:rPr>
+        <w:t>Bengaluru, Karnataka, India</w:t>
+      </w:r>
+    </w:p>
+    <w:p>
+      <w:pPr>
+        <w:pStyle w:val="NoSpacing"/>
+        <w:jc w:val="center"/>
+        <w:rPr>
+          <w:rStyle w:val="Hyperlink"/>
+          <w:rFonts w:ascii="Times New Roman" w:hAnsi="Times New Roman" w:cs="Times New Roman"/>
+          <w:i/>
+          <w:iCs/>
+          <w:sz w:val="16"/>
+          <w:szCs w:val="16"/>
         </w:rPr>
       </w:pPr>
       <w:hyperlink r:id="rId8" w:history="1">
@@ -397,32 +429,26 @@
           </w:rPr>
           <w:t>vinod.agrawal@faststreamtech.com</w:t>
         </w:r>
-        <w:r>
-          <w:rPr>
-            <w:rStyle w:val="Hyperlink"/>
-            <w:rFonts w:ascii="Times New Roman" w:hAnsi="Times New Roman" w:cs="Times New Roman"/>
-            <w:i/>
-            <w:iCs/>
-            <w:sz w:val="16"/>
-            <w:szCs w:val="16"/>
-          </w:rPr>
-          <w:br w:type="column"/>
-        </w:r>
-        <w:r>
-          <w:rPr>
-            <w:rStyle w:val="Hyperlink"/>
-            <w:rFonts w:ascii="Times New Roman" w:hAnsi="Times New Roman" w:cs="Times New Roman"/>
-            <w:b/>
-            <w:bCs/>
-            <w:color w:val="auto"/>
-            <w:sz w:val="20"/>
-            <w:szCs w:val="20"/>
-            <w:u w:val="none"/>
-          </w:rPr>
-          <w:t>Shreyas</w:t>
-        </w:r>
       </w:hyperlink>
-      <w:r>
+    </w:p>
+    <w:p>
+      <w:pPr>
+        <w:pStyle w:val="NoSpacing"/>
+        <w:jc w:val="center"/>
+        <w:rPr>
+          <w:rStyle w:val="Hyperlink"/>
+          <w:rFonts w:ascii="Times New Roman" w:hAnsi="Times New Roman" w:cs="Times New Roman"/>
+          <w:i/>
+          <w:iCs/>
+          <w:sz w:val="16"/>
+          <w:szCs w:val="16"/>
+        </w:rPr>
+      </w:pPr>
+    </w:p>
+    <w:p>
+      <w:pPr>
+        <w:pStyle w:val="NoSpacing"/>
+        <w:jc w:val="center"/>
         <w:rPr>
           <w:rFonts w:ascii="Times New Roman" w:hAnsi="Times New Roman" w:cs="Times New Roman"/>
           <w:b/>
@@ -430,86 +456,131 @@
           <w:sz w:val="20"/>
           <w:szCs w:val="20"/>
         </w:rPr>
-        <w:t xml:space="preserve"> S </w:t>
-      </w:r>
-    </w:p>
-    <w:p>
-      <w:pPr>
-        <w:pStyle w:val="NoSpacing"/>
-        <w:jc w:val="center"/>
-        <w:rPr>
-          <w:rFonts w:ascii="Times New Roman" w:hAnsi="Times New Roman" w:cs="Times New Roman"/>
+      </w:pPr>
+      <w:bookmarkStart w:id="0" w:name="_GoBack"/>
+      <w:bookmarkEnd w:id="0"/>
+      <w:r>
+        <w:rPr>
+          <w:rStyle w:val="Hyperlink"/>
+          <w:rFonts w:ascii="Times New Roman" w:hAnsi="Times New Roman" w:cs="Times New Roman"/>
+          <w:i/>
+          <w:iCs/>
+          <w:sz w:val="16"/>
+          <w:szCs w:val="16"/>
+        </w:rPr>
+        <w:br w:type="column"/>
+      </w:r>
+      <w:r>
+        <w:rPr>
+          <w:rStyle w:val="Hyperlink"/>
+          <w:rFonts w:ascii="Times New Roman" w:hAnsi="Times New Roman" w:cs="Times New Roman"/>
+          <w:b/>
+          <w:bCs/>
+          <w:color w:val="auto"/>
           <w:sz w:val="20"/>
           <w:szCs w:val="20"/>
-        </w:rPr>
-      </w:pPr>
-      <w:r>
-        <w:rPr>
-          <w:rFonts w:ascii="Times New Roman" w:hAnsi="Times New Roman" w:cs="Times New Roman"/>
+          <w:u w:val="none"/>
+        </w:rPr>
+        <w:t>Shreyas</w:t>
+      </w:r>
+      <w:r>
+        <w:rPr>
+          <w:rFonts w:ascii="Times New Roman" w:hAnsi="Times New Roman" w:cs="Times New Roman"/>
+          <w:b/>
+          <w:bCs/>
           <w:sz w:val="20"/>
           <w:szCs w:val="20"/>
         </w:rPr>
-        <w:t>Machine Learning Engine</w:t>
-      </w:r>
-      <w:r>
-        <w:rPr>
-          <w:rFonts w:ascii="Times New Roman" w:hAnsi="Times New Roman" w:cs="Times New Roman"/>
+        <w:t xml:space="preserve"> </w:t>
+      </w:r>
+      <w:r>
+        <w:rPr>
+          <w:rFonts w:ascii="Times New Roman" w:hAnsi="Times New Roman" w:cs="Times New Roman"/>
+          <w:b/>
+          <w:bCs/>
           <w:sz w:val="20"/>
           <w:szCs w:val="20"/>
         </w:rPr>
-        <w:t>e</w:t>
-      </w:r>
-      <w:r>
+        <w:t xml:space="preserve">S </w:t>
+      </w:r>
+    </w:p>
+    <w:p>
+      <w:pPr>
+        <w:pStyle w:val="NoSpacing"/>
+        <w:jc w:val="center"/>
         <w:rPr>
           <w:rFonts w:ascii="Times New Roman" w:hAnsi="Times New Roman" w:cs="Times New Roman"/>
           <w:sz w:val="20"/>
           <w:szCs w:val="20"/>
         </w:rPr>
-        <w:t>r</w:t>
-      </w:r>
+      </w:pPr>
       <w:r>
         <w:rPr>
           <w:rFonts w:ascii="Times New Roman" w:hAnsi="Times New Roman" w:cs="Times New Roman"/>
           <w:sz w:val="20"/>
           <w:szCs w:val="20"/>
         </w:rPr>
-        <w:t xml:space="preserve">, </w:t>
-      </w:r>
-      <w:proofErr w:type="spellStart"/>
+        <w:t>Machine Learning Engine</w:t>
+      </w:r>
       <w:r>
         <w:rPr>
           <w:rFonts w:ascii="Times New Roman" w:hAnsi="Times New Roman" w:cs="Times New Roman"/>
           <w:sz w:val="20"/>
           <w:szCs w:val="20"/>
         </w:rPr>
-        <w:t>Faststream</w:t>
-      </w:r>
-      <w:proofErr w:type="spellEnd"/>
+        <w:t>e</w:t>
+      </w:r>
       <w:r>
         <w:rPr>
           <w:rFonts w:ascii="Times New Roman" w:hAnsi="Times New Roman" w:cs="Times New Roman"/>
           <w:sz w:val="20"/>
           <w:szCs w:val="20"/>
         </w:rPr>
-        <w:t xml:space="preserve"> Technologies,</w:t>
-      </w:r>
-    </w:p>
-    <w:p>
-      <w:pPr>
-        <w:pStyle w:val="NoSpacing"/>
-        <w:jc w:val="center"/>
+        <w:t>r</w:t>
+      </w:r>
+      <w:r>
         <w:rPr>
           <w:rFonts w:ascii="Times New Roman" w:hAnsi="Times New Roman" w:cs="Times New Roman"/>
           <w:sz w:val="20"/>
           <w:szCs w:val="20"/>
         </w:rPr>
-      </w:pPr>
+        <w:t xml:space="preserve">, </w:t>
+      </w:r>
+      <w:proofErr w:type="spellStart"/>
       <w:r>
         <w:rPr>
           <w:rFonts w:ascii="Times New Roman" w:hAnsi="Times New Roman" w:cs="Times New Roman"/>
           <w:sz w:val="20"/>
           <w:szCs w:val="20"/>
         </w:rPr>
+        <w:t>Faststream</w:t>
+      </w:r>
+      <w:proofErr w:type="spellEnd"/>
+      <w:r>
+        <w:rPr>
+          <w:rFonts w:ascii="Times New Roman" w:hAnsi="Times New Roman" w:cs="Times New Roman"/>
+          <w:sz w:val="20"/>
+          <w:szCs w:val="20"/>
+        </w:rPr>
+        <w:t xml:space="preserve"> Technologies,</w:t>
+      </w:r>
+    </w:p>
+    <w:p>
+      <w:pPr>
+        <w:pStyle w:val="NoSpacing"/>
+        <w:jc w:val="center"/>
+        <w:rPr>
+          <w:rFonts w:ascii="Times New Roman" w:hAnsi="Times New Roman" w:cs="Times New Roman"/>
+          <w:sz w:val="20"/>
+          <w:szCs w:val="20"/>
+        </w:rPr>
+      </w:pPr>
+      <w:r>
+        <w:rPr>
+          <w:rFonts w:ascii="Times New Roman" w:hAnsi="Times New Roman" w:cs="Times New Roman"/>
+          <w:sz w:val="20"/>
+          <w:szCs w:val="20"/>
+        </w:rPr>
         <w:t>Bengaluru, Karnataka, India</w:t>
       </w:r>
     </w:p>
@@ -517,17 +588,13 @@
       <w:pPr>
         <w:jc w:val="center"/>
         <w:rPr>
-          <w:rFonts w:ascii="Times New Roman" w:hAnsi="Times New Roman" w:cs="Times New Roman"/>
-          <w:sz w:val="44"/>
-          <w:szCs w:val="44"/>
-        </w:rPr>
-        <w:sectPr>
-          <w:type w:val="continuous"/>
-          <w:pgSz w:w="11906" w:h="16838"/>
-          <w:pgMar w:top="720" w:right="720" w:bottom="720" w:left="720" w:header="708" w:footer="708" w:gutter="0"/>
-          <w:cols w:num="4" w:space="709"/>
-          <w:docGrid w:linePitch="360"/>
-        </w:sectPr>
+          <w:rStyle w:val="Hyperlink"/>
+          <w:rFonts w:ascii="Times New Roman" w:hAnsi="Times New Roman" w:cs="Times New Roman"/>
+          <w:i/>
+          <w:iCs/>
+          <w:sz w:val="16"/>
+          <w:szCs w:val="16"/>
+        </w:rPr>
       </w:pPr>
       <w:hyperlink r:id="rId9" w:history="1">
         <w:r>
@@ -542,6 +609,23 @@
           <w:t>hello@shreyas.im</w:t>
         </w:r>
       </w:hyperlink>
+    </w:p>
+    <w:p>
+      <w:pPr>
+        <w:jc w:val="center"/>
+        <w:rPr>
+          <w:rFonts w:ascii="Times New Roman" w:hAnsi="Times New Roman" w:cs="Times New Roman"/>
+          <w:sz w:val="44"/>
+          <w:szCs w:val="44"/>
+        </w:rPr>
+        <w:sectPr>
+          <w:type w:val="continuous"/>
+          <w:pgSz w:w="11906" w:h="16838"/>
+          <w:pgMar w:top="720" w:right="720" w:bottom="720" w:left="720" w:header="708" w:footer="708" w:gutter="0"/>
+          <w:cols w:num="4" w:space="709"/>
+          <w:docGrid w:linePitch="360"/>
+        </w:sectPr>
+      </w:pPr>
     </w:p>
     <w:p>
       <w:pPr>
@@ -3968,16 +4052,7 @@
           <w:rFonts w:ascii="Times New Roman" w:hAnsi="Times New Roman" w:cs="Times New Roman"/>
           <w:noProof/>
         </w:rPr>
-        <w:t>[CONTENT YET TO BE FILLED</w:t>
-      </w:r>
-      <w:bookmarkStart w:id="0" w:name="_GoBack"/>
-      <w:bookmarkEnd w:id="0"/>
-      <w:r>
-        <w:rPr>
-          <w:rFonts w:ascii="Times New Roman" w:hAnsi="Times New Roman" w:cs="Times New Roman"/>
-          <w:noProof/>
-        </w:rPr>
-        <w:t>]</w:t>
+        <w:t>[CONTENT YET TO BE FILLED]</w:t>
       </w:r>
     </w:p>
     <w:p>
@@ -6536,6 +6611,18 @@
       <w:spacing w:after="0" w:line="240" w:lineRule="auto"/>
     </w:pPr>
   </w:style>
+  <w:style w:type="character" w:styleId="FollowedHyperlink">
+    <w:name w:val="FollowedHyperlink"/>
+    <w:basedOn w:val="DefaultParagraphFont"/>
+    <w:uiPriority w:val="99"/>
+    <w:semiHidden/>
+    <w:unhideWhenUsed/>
+    <w:rsid w:val="007F3FBF"/>
+    <w:rPr>
+      <w:color w:val="954F72" w:themeColor="followedHyperlink"/>
+      <w:u w:val="single"/>
+    </w:rPr>
+  </w:style>
 </w:styles>
 </file>
 
@@ -6839,7 +6926,7 @@
 </file>
 
 <file path=customXml/itemProps1.xml><?xml version="1.0" encoding="utf-8"?>
-<ds:datastoreItem xmlns:ds="http://schemas.openxmlformats.org/officeDocument/2006/customXml" ds:itemID="{22D76674-E6F9-4EE2-B153-FEBCFD3D9729}">
+<ds:datastoreItem xmlns:ds="http://schemas.openxmlformats.org/officeDocument/2006/customXml" ds:itemID="{7A4B92E9-C172-4D82-8EFE-B836C7DBAD17}">
   <ds:schemaRefs>
     <ds:schemaRef ds:uri="http://schemas.openxmlformats.org/officeDocument/2006/bibliography"/>
   </ds:schemaRefs>

</xml_diff>

<commit_message>
Changed plots in research paper
</commit_message>
<xml_diff>
--- a/docs/Home - Research Paper - Sudhanva.docx
+++ b/docs/Home - Research Paper - Sudhanva.docx
@@ -4236,9 +4236,9 @@
           <w:noProof/>
         </w:rPr>
         <w:drawing>
-          <wp:inline distT="0" distB="0" distL="0" distR="0" wp14:anchorId="65B7DD8C" wp14:editId="394587E1">
-            <wp:extent cx="3098165" cy="2030730"/>
-            <wp:effectExtent l="0" t="0" r="6985" b="7620"/>
+          <wp:inline distT="0" distB="0" distL="0" distR="0" wp14:anchorId="65B7DD8C" wp14:editId="4905E072">
+            <wp:extent cx="3086100" cy="2079189"/>
+            <wp:effectExtent l="0" t="0" r="0" b="0"/>
             <wp:docPr id="8" name="Picture 8"/>
             <wp:cNvGraphicFramePr>
               <a:graphicFrameLocks xmlns:a="http://schemas.openxmlformats.org/drawingml/2006/main" noChangeAspect="1"/>
@@ -4250,20 +4250,33 @@
                     <pic:cNvPr id="1" name=""/>
                     <pic:cNvPicPr/>
                   </pic:nvPicPr>
-                  <pic:blipFill>
-                    <a:blip r:embed="rId17"/>
-                    <a:stretch>
-                      <a:fillRect/>
-                    </a:stretch>
+                  <pic:blipFill rotWithShape="1">
+                    <a:blip r:embed="rId17" cstate="print">
+                      <a:extLst>
+                        <a:ext uri="{28A0092B-C50C-407E-A947-70E740481C1C}">
+                          <a14:useLocalDpi xmlns:a14="http://schemas.microsoft.com/office/drawing/2010/main" val="0"/>
+                        </a:ext>
+                      </a:extLst>
+                    </a:blip>
+                    <a:srcRect l="3830" t="5745" r="5793" b="2920"/>
+                    <a:stretch/>
                   </pic:blipFill>
-                  <pic:spPr>
+                  <pic:spPr bwMode="auto">
                     <a:xfrm>
                       <a:off x="0" y="0"/>
-                      <a:ext cx="3098165" cy="2030730"/>
+                      <a:ext cx="3198796" cy="2155115"/>
                     </a:xfrm>
                     <a:prstGeom prst="rect">
                       <a:avLst/>
                     </a:prstGeom>
+                    <a:ln>
+                      <a:noFill/>
+                    </a:ln>
+                    <a:extLst>
+                      <a:ext uri="{53640926-AAD7-44D8-BBD7-CCE9431645EC}">
+                        <a14:shadowObscured xmlns:a14="http://schemas.microsoft.com/office/drawing/2010/main"/>
+                      </a:ext>
+                    </a:extLst>
                   </pic:spPr>
                 </pic:pic>
               </a:graphicData>
@@ -4328,9 +4341,9 @@
           <w:noProof/>
         </w:rPr>
         <w:drawing>
-          <wp:inline distT="0" distB="0" distL="0" distR="0" wp14:anchorId="14E7DAE5" wp14:editId="3CF9A00E">
-            <wp:extent cx="3098165" cy="2005330"/>
-            <wp:effectExtent l="0" t="0" r="6985" b="0"/>
+          <wp:inline distT="0" distB="0" distL="0" distR="0" wp14:anchorId="14E7DAE5" wp14:editId="73A90FF3">
+            <wp:extent cx="3015391" cy="2006930"/>
+            <wp:effectExtent l="0" t="0" r="0" b="0"/>
             <wp:docPr id="9" name="Picture 9"/>
             <wp:cNvGraphicFramePr>
               <a:graphicFrameLocks xmlns:a="http://schemas.openxmlformats.org/drawingml/2006/main" noChangeAspect="1"/>
@@ -4342,20 +4355,33 @@
                     <pic:cNvPr id="1" name=""/>
                     <pic:cNvPicPr/>
                   </pic:nvPicPr>
-                  <pic:blipFill>
-                    <a:blip r:embed="rId18"/>
-                    <a:stretch>
-                      <a:fillRect/>
-                    </a:stretch>
+                  <pic:blipFill rotWithShape="1">
+                    <a:blip r:embed="rId18" cstate="print">
+                      <a:extLst>
+                        <a:ext uri="{28A0092B-C50C-407E-A947-70E740481C1C}">
+                          <a14:useLocalDpi xmlns:a14="http://schemas.microsoft.com/office/drawing/2010/main" val="0"/>
+                        </a:ext>
+                      </a:extLst>
+                    </a:blip>
+                    <a:srcRect l="4613" t="5321" r="5296" b="4738"/>
+                    <a:stretch/>
                   </pic:blipFill>
-                  <pic:spPr>
+                  <pic:spPr bwMode="auto">
                     <a:xfrm>
                       <a:off x="0" y="0"/>
-                      <a:ext cx="3098165" cy="2005330"/>
+                      <a:ext cx="3025639" cy="2013751"/>
                     </a:xfrm>
                     <a:prstGeom prst="rect">
                       <a:avLst/>
                     </a:prstGeom>
+                    <a:ln>
+                      <a:noFill/>
+                    </a:ln>
+                    <a:extLst>
+                      <a:ext uri="{53640926-AAD7-44D8-BBD7-CCE9431645EC}">
+                        <a14:shadowObscured xmlns:a14="http://schemas.microsoft.com/office/drawing/2010/main"/>
+                      </a:ext>
+                    </a:extLst>
                   </pic:spPr>
                 </pic:pic>
               </a:graphicData>
@@ -4435,9 +4461,9 @@
           <w:noProof/>
         </w:rPr>
         <w:drawing>
-          <wp:inline distT="0" distB="0" distL="0" distR="0" wp14:anchorId="2BB88ECE" wp14:editId="2CAF0F15">
-            <wp:extent cx="3098165" cy="2057400"/>
-            <wp:effectExtent l="0" t="0" r="6985" b="0"/>
+          <wp:inline distT="0" distB="0" distL="0" distR="0" wp14:anchorId="2BB88ECE" wp14:editId="081D201A">
+            <wp:extent cx="2953245" cy="1935678"/>
+            <wp:effectExtent l="0" t="0" r="0" b="7620"/>
             <wp:docPr id="10" name="Picture 10"/>
             <wp:cNvGraphicFramePr>
               <a:graphicFrameLocks xmlns:a="http://schemas.openxmlformats.org/drawingml/2006/main" noChangeAspect="1"/>
@@ -4449,20 +4475,33 @@
                     <pic:cNvPr id="1" name=""/>
                     <pic:cNvPicPr/>
                   </pic:nvPicPr>
-                  <pic:blipFill>
-                    <a:blip r:embed="rId19"/>
-                    <a:stretch>
-                      <a:fillRect/>
-                    </a:stretch>
+                  <pic:blipFill rotWithShape="1">
+                    <a:blip r:embed="rId19" cstate="print">
+                      <a:extLst>
+                        <a:ext uri="{28A0092B-C50C-407E-A947-70E740481C1C}">
+                          <a14:useLocalDpi xmlns:a14="http://schemas.microsoft.com/office/drawing/2010/main" val="0"/>
+                        </a:ext>
+                      </a:extLst>
+                    </a:blip>
+                    <a:srcRect l="3849" t="7503" r="5714" b="3582"/>
+                    <a:stretch/>
                   </pic:blipFill>
-                  <pic:spPr>
+                  <pic:spPr bwMode="auto">
                     <a:xfrm>
                       <a:off x="0" y="0"/>
-                      <a:ext cx="3098165" cy="2057400"/>
+                      <a:ext cx="2969448" cy="1946298"/>
                     </a:xfrm>
                     <a:prstGeom prst="rect">
                       <a:avLst/>
                     </a:prstGeom>
+                    <a:ln>
+                      <a:noFill/>
+                    </a:ln>
+                    <a:extLst>
+                      <a:ext uri="{53640926-AAD7-44D8-BBD7-CCE9431645EC}">
+                        <a14:shadowObscured xmlns:a14="http://schemas.microsoft.com/office/drawing/2010/main"/>
+                      </a:ext>
+                    </a:extLst>
                   </pic:spPr>
                 </pic:pic>
               </a:graphicData>
@@ -4653,6 +4692,18 @@
           <w:noProof/>
         </w:rPr>
       </w:pPr>
+      <w:bookmarkStart w:id="0" w:name="_GoBack"/>
+      <w:bookmarkEnd w:id="0"/>
+    </w:p>
+    <w:p>
+      <w:pPr>
+        <w:pStyle w:val="NoSpacing"/>
+        <w:jc w:val="both"/>
+        <w:rPr>
+          <w:rFonts w:ascii="Times New Roman" w:hAnsi="Times New Roman" w:cs="Times New Roman"/>
+          <w:noProof/>
+        </w:rPr>
+      </w:pPr>
     </w:p>
     <w:p>
       <w:pPr>
@@ -4887,16 +4938,7 @@
           <w:rFonts w:ascii="Times New Roman" w:hAnsi="Times New Roman" w:cs="Times New Roman"/>
           <w:noProof/>
         </w:rPr>
-        <w:t xml:space="preserve"> data as the simulated data is close to being real. By notifying the users based on priority, we can save power </w:t>
-      </w:r>
-      <w:bookmarkStart w:id="0" w:name="_GoBack"/>
-      <w:bookmarkEnd w:id="0"/>
-      <w:r>
-        <w:rPr>
-          <w:rFonts w:ascii="Times New Roman" w:hAnsi="Times New Roman" w:cs="Times New Roman"/>
-          <w:noProof/>
-        </w:rPr>
-        <w:t>without troubling the average daily user.</w:t>
+        <w:t xml:space="preserve"> data as the simulated data is close to being real. By notifying the users based on priority, we can save power without troubling the average daily user.</w:t>
       </w:r>
       <w:r>
         <w:rPr>
@@ -6910,7 +6952,7 @@
 </file>
 
 <file path=customXml/itemProps1.xml><?xml version="1.0" encoding="utf-8"?>
-<ds:datastoreItem xmlns:ds="http://schemas.openxmlformats.org/officeDocument/2006/customXml" ds:itemID="{3C9AABA7-522B-41AF-ABC0-957AC983E6EA}">
+<ds:datastoreItem xmlns:ds="http://schemas.openxmlformats.org/officeDocument/2006/customXml" ds:itemID="{2B1F403A-32C8-491F-A994-97AB1F697673}">
   <ds:schemaRefs>
     <ds:schemaRef ds:uri="http://schemas.openxmlformats.org/officeDocument/2006/bibliography"/>
   </ds:schemaRefs>

</xml_diff>

<commit_message>
Changed optimal to supervised and unsupervised
</commit_message>
<xml_diff>
--- a/docs/Home - Research Paper - Sudhanva.docx
+++ b/docs/Home - Research Paper - Sudhanva.docx
@@ -4659,41 +4659,27 @@
           <w:rFonts w:ascii="Times New Roman" w:hAnsi="Times New Roman" w:cs="Times New Roman"/>
           <w:noProof/>
         </w:rPr>
-        <w:t>optim</w:t>
-      </w:r>
-      <w:r>
-        <w:rPr>
-          <w:rFonts w:ascii="Times New Roman" w:hAnsi="Times New Roman" w:cs="Times New Roman"/>
-          <w:noProof/>
-        </w:rPr>
-        <w:t>i</w:t>
-      </w:r>
-      <w:r>
-        <w:rPr>
-          <w:rFonts w:ascii="Times New Roman" w:hAnsi="Times New Roman" w:cs="Times New Roman"/>
-          <w:noProof/>
-        </w:rPr>
-        <w:t>sed</w:t>
-      </w:r>
-      <w:r>
-        <w:rPr>
-          <w:rFonts w:ascii="Times New Roman" w:hAnsi="Times New Roman" w:cs="Times New Roman"/>
-          <w:noProof/>
-        </w:rPr>
-        <w:t>.</w:t>
-      </w:r>
-    </w:p>
-    <w:p>
-      <w:pPr>
-        <w:pStyle w:val="NoSpacing"/>
-        <w:jc w:val="both"/>
-        <w:rPr>
-          <w:rFonts w:ascii="Times New Roman" w:hAnsi="Times New Roman" w:cs="Times New Roman"/>
-          <w:noProof/>
-        </w:rPr>
-      </w:pPr>
+        <w:t>supervised</w:t>
+      </w:r>
       <w:bookmarkStart w:id="0" w:name="_GoBack"/>
       <w:bookmarkEnd w:id="0"/>
+      <w:r>
+        <w:rPr>
+          <w:rFonts w:ascii="Times New Roman" w:hAnsi="Times New Roman" w:cs="Times New Roman"/>
+          <w:noProof/>
+        </w:rPr>
+        <w:t>.</w:t>
+      </w:r>
+    </w:p>
+    <w:p>
+      <w:pPr>
+        <w:pStyle w:val="NoSpacing"/>
+        <w:jc w:val="both"/>
+        <w:rPr>
+          <w:rFonts w:ascii="Times New Roman" w:hAnsi="Times New Roman" w:cs="Times New Roman"/>
+          <w:noProof/>
+        </w:rPr>
+      </w:pPr>
     </w:p>
     <w:p>
       <w:pPr>
@@ -4854,7 +4840,35 @@
           <w:rFonts w:ascii="Times New Roman" w:hAnsi="Times New Roman" w:cs="Times New Roman"/>
           <w:noProof/>
         </w:rPr>
-        <w:t xml:space="preserve">, by using machine learning algorithms, we can predict the future power consumption outputs and take decisions on those outcomes. </w:t>
+        <w:t>, by using machine learning algorithms, we can predict the future power consumption outputs</w:t>
+      </w:r>
+      <w:r>
+        <w:rPr>
+          <w:rFonts w:ascii="Times New Roman" w:hAnsi="Times New Roman" w:cs="Times New Roman"/>
+          <w:noProof/>
+        </w:rPr>
+        <w:t xml:space="preserve">, </w:t>
+      </w:r>
+      <w:r>
+        <w:rPr>
+          <w:rFonts w:ascii="Times New Roman" w:hAnsi="Times New Roman" w:cs="Times New Roman"/>
+          <w:noProof/>
+        </w:rPr>
+        <w:t>take decisions on those outcomes</w:t>
+      </w:r>
+      <w:r>
+        <w:rPr>
+          <w:rFonts w:ascii="Times New Roman" w:hAnsi="Times New Roman" w:cs="Times New Roman"/>
+          <w:noProof/>
+        </w:rPr>
+        <w:t xml:space="preserve"> and finally limit power consumption in a given month</w:t>
+      </w:r>
+      <w:r>
+        <w:rPr>
+          <w:rFonts w:ascii="Times New Roman" w:hAnsi="Times New Roman" w:cs="Times New Roman"/>
+          <w:noProof/>
+        </w:rPr>
+        <w:t xml:space="preserve">. </w:t>
       </w:r>
       <w:r>
         <w:rPr>
@@ -6952,7 +6966,7 @@
 </file>
 
 <file path=customXml/itemProps1.xml><?xml version="1.0" encoding="utf-8"?>
-<ds:datastoreItem xmlns:ds="http://schemas.openxmlformats.org/officeDocument/2006/customXml" ds:itemID="{2B1F403A-32C8-491F-A994-97AB1F697673}">
+<ds:datastoreItem xmlns:ds="http://schemas.openxmlformats.org/officeDocument/2006/customXml" ds:itemID="{381FC66A-C75F-491E-A063-7FB16E1A58C1}">
   <ds:schemaRefs>
     <ds:schemaRef ds:uri="http://schemas.openxmlformats.org/officeDocument/2006/bibliography"/>
   </ds:schemaRefs>

</xml_diff>

<commit_message>
Research Paper and Report Final edits 1
</commit_message>
<xml_diff>
--- a/docs/Home - Research Paper - Sudhanva.docx
+++ b/docs/Home - Research Paper - Sudhanva.docx
@@ -4236,9 +4236,9 @@
           <w:noProof/>
         </w:rPr>
         <w:drawing>
-          <wp:inline distT="0" distB="0" distL="0" distR="0" wp14:anchorId="65B7DD8C" wp14:editId="4905E072">
+          <wp:inline distT="0" distB="0" distL="0" distR="0" wp14:anchorId="65B7DD8C" wp14:editId="4AE9D946">
             <wp:extent cx="3086100" cy="2079189"/>
-            <wp:effectExtent l="0" t="0" r="0" b="0"/>
+            <wp:effectExtent l="114300" t="114300" r="114300" b="149860"/>
             <wp:docPr id="8" name="Picture 8"/>
             <wp:cNvGraphicFramePr>
               <a:graphicFrameLocks xmlns:a="http://schemas.openxmlformats.org/drawingml/2006/main" noChangeAspect="1"/>
@@ -4269,9 +4269,36 @@
                     <a:prstGeom prst="rect">
                       <a:avLst/>
                     </a:prstGeom>
-                    <a:ln>
-                      <a:noFill/>
+                    <a:solidFill>
+                      <a:srgbClr val="FFFFFF">
+                        <a:shade val="85000"/>
+                      </a:srgbClr>
+                    </a:solidFill>
+                    <a:ln w="88900" cap="sq">
+                      <a:solidFill>
+                        <a:srgbClr val="FFFFFF"/>
+                      </a:solidFill>
+                      <a:miter lim="800000"/>
                     </a:ln>
+                    <a:effectLst>
+                      <a:outerShdw blurRad="55000" dist="18000" dir="5400000" algn="tl" rotWithShape="0">
+                        <a:srgbClr val="000000">
+                          <a:alpha val="40000"/>
+                        </a:srgbClr>
+                      </a:outerShdw>
+                    </a:effectLst>
+                    <a:scene3d>
+                      <a:camera prst="orthographicFront"/>
+                      <a:lightRig rig="twoPt" dir="t">
+                        <a:rot lat="0" lon="0" rev="7200000"/>
+                      </a:lightRig>
+                    </a:scene3d>
+                    <a:sp3d>
+                      <a:bevelT w="25400" h="19050"/>
+                      <a:contourClr>
+                        <a:srgbClr val="FFFFFF"/>
+                      </a:contourClr>
+                    </a:sp3d>
                     <a:extLst>
                       <a:ext uri="{53640926-AAD7-44D8-BBD7-CCE9431645EC}">
                         <a14:shadowObscured xmlns:a14="http://schemas.microsoft.com/office/drawing/2010/main"/>
@@ -4341,9 +4368,9 @@
           <w:noProof/>
         </w:rPr>
         <w:drawing>
-          <wp:inline distT="0" distB="0" distL="0" distR="0" wp14:anchorId="14E7DAE5" wp14:editId="73A90FF3">
-            <wp:extent cx="3015391" cy="2006930"/>
-            <wp:effectExtent l="0" t="0" r="0" b="0"/>
+          <wp:inline distT="0" distB="0" distL="0" distR="0" wp14:anchorId="14E7DAE5" wp14:editId="7022823F">
+            <wp:extent cx="3076575" cy="2075028"/>
+            <wp:effectExtent l="114300" t="114300" r="104775" b="154305"/>
             <wp:docPr id="9" name="Picture 9"/>
             <wp:cNvGraphicFramePr>
               <a:graphicFrameLocks xmlns:a="http://schemas.openxmlformats.org/drawingml/2006/main" noChangeAspect="1"/>
@@ -4363,20 +4390,47 @@
                         </a:ext>
                       </a:extLst>
                     </a:blip>
-                    <a:srcRect l="4613" t="5321" r="5296" b="4738"/>
+                    <a:srcRect l="5361" t="6387" r="6959" b="4911"/>
                     <a:stretch/>
                   </pic:blipFill>
                   <pic:spPr bwMode="auto">
                     <a:xfrm>
                       <a:off x="0" y="0"/>
-                      <a:ext cx="3025639" cy="2013751"/>
+                      <a:ext cx="3094463" cy="2087093"/>
                     </a:xfrm>
                     <a:prstGeom prst="rect">
                       <a:avLst/>
                     </a:prstGeom>
-                    <a:ln>
-                      <a:noFill/>
+                    <a:solidFill>
+                      <a:srgbClr val="FFFFFF">
+                        <a:shade val="85000"/>
+                      </a:srgbClr>
+                    </a:solidFill>
+                    <a:ln w="88900" cap="sq">
+                      <a:solidFill>
+                        <a:srgbClr val="FFFFFF"/>
+                      </a:solidFill>
+                      <a:miter lim="800000"/>
                     </a:ln>
+                    <a:effectLst>
+                      <a:outerShdw blurRad="55000" dist="18000" dir="5400000" algn="tl" rotWithShape="0">
+                        <a:srgbClr val="000000">
+                          <a:alpha val="40000"/>
+                        </a:srgbClr>
+                      </a:outerShdw>
+                    </a:effectLst>
+                    <a:scene3d>
+                      <a:camera prst="orthographicFront"/>
+                      <a:lightRig rig="twoPt" dir="t">
+                        <a:rot lat="0" lon="0" rev="7200000"/>
+                      </a:lightRig>
+                    </a:scene3d>
+                    <a:sp3d>
+                      <a:bevelT w="25400" h="19050"/>
+                      <a:contourClr>
+                        <a:srgbClr val="FFFFFF"/>
+                      </a:contourClr>
+                    </a:sp3d>
                     <a:extLst>
                       <a:ext uri="{53640926-AAD7-44D8-BBD7-CCE9431645EC}">
                         <a14:shadowObscured xmlns:a14="http://schemas.microsoft.com/office/drawing/2010/main"/>
@@ -4461,9 +4515,9 @@
           <w:noProof/>
         </w:rPr>
         <w:drawing>
-          <wp:inline distT="0" distB="0" distL="0" distR="0" wp14:anchorId="2BB88ECE" wp14:editId="081D201A">
-            <wp:extent cx="2953245" cy="1935678"/>
-            <wp:effectExtent l="0" t="0" r="0" b="7620"/>
+          <wp:inline distT="0" distB="0" distL="0" distR="0" wp14:anchorId="2BB88ECE" wp14:editId="2E28B34E">
+            <wp:extent cx="3112928" cy="2040340"/>
+            <wp:effectExtent l="114300" t="114300" r="106680" b="150495"/>
             <wp:docPr id="10" name="Picture 10"/>
             <wp:cNvGraphicFramePr>
               <a:graphicFrameLocks xmlns:a="http://schemas.openxmlformats.org/drawingml/2006/main" noChangeAspect="1"/>
@@ -4489,14 +4543,41 @@
                   <pic:spPr bwMode="auto">
                     <a:xfrm>
                       <a:off x="0" y="0"/>
-                      <a:ext cx="2969448" cy="1946298"/>
+                      <a:ext cx="3167006" cy="2075785"/>
                     </a:xfrm>
                     <a:prstGeom prst="rect">
                       <a:avLst/>
                     </a:prstGeom>
-                    <a:ln>
-                      <a:noFill/>
+                    <a:solidFill>
+                      <a:srgbClr val="FFFFFF">
+                        <a:shade val="85000"/>
+                      </a:srgbClr>
+                    </a:solidFill>
+                    <a:ln w="88900" cap="sq">
+                      <a:solidFill>
+                        <a:srgbClr val="FFFFFF"/>
+                      </a:solidFill>
+                      <a:miter lim="800000"/>
                     </a:ln>
+                    <a:effectLst>
+                      <a:outerShdw blurRad="55000" dist="18000" dir="5400000" algn="tl" rotWithShape="0">
+                        <a:srgbClr val="000000">
+                          <a:alpha val="40000"/>
+                        </a:srgbClr>
+                      </a:outerShdw>
+                    </a:effectLst>
+                    <a:scene3d>
+                      <a:camera prst="orthographicFront"/>
+                      <a:lightRig rig="twoPt" dir="t">
+                        <a:rot lat="0" lon="0" rev="7200000"/>
+                      </a:lightRig>
+                    </a:scene3d>
+                    <a:sp3d>
+                      <a:bevelT w="25400" h="19050"/>
+                      <a:contourClr>
+                        <a:srgbClr val="FFFFFF"/>
+                      </a:contourClr>
+                    </a:sp3d>
                     <a:extLst>
                       <a:ext uri="{53640926-AAD7-44D8-BBD7-CCE9431645EC}">
                         <a14:shadowObscured xmlns:a14="http://schemas.microsoft.com/office/drawing/2010/main"/>
@@ -4661,129 +4742,69 @@
         </w:rPr>
         <w:t>supervised</w:t>
       </w:r>
+      <w:r>
+        <w:rPr>
+          <w:rFonts w:ascii="Times New Roman" w:hAnsi="Times New Roman" w:cs="Times New Roman"/>
+          <w:noProof/>
+        </w:rPr>
+        <w:t>.</w:t>
+      </w:r>
+    </w:p>
+    <w:p>
+      <w:pPr>
+        <w:pStyle w:val="NoSpacing"/>
+        <w:jc w:val="both"/>
+        <w:rPr>
+          <w:rFonts w:ascii="Times New Roman" w:hAnsi="Times New Roman" w:cs="Times New Roman"/>
+          <w:noProof/>
+        </w:rPr>
+      </w:pPr>
+    </w:p>
+    <w:p>
+      <w:pPr>
+        <w:pStyle w:val="NoSpacing"/>
+        <w:jc w:val="both"/>
+        <w:rPr>
+          <w:rFonts w:ascii="Times New Roman" w:hAnsi="Times New Roman" w:cs="Times New Roman"/>
+          <w:noProof/>
+        </w:rPr>
+      </w:pPr>
+    </w:p>
+    <w:p>
+      <w:pPr>
+        <w:pStyle w:val="NoSpacing"/>
+        <w:jc w:val="both"/>
+        <w:rPr>
+          <w:rFonts w:ascii="Times New Roman" w:hAnsi="Times New Roman" w:cs="Times New Roman"/>
+          <w:noProof/>
+        </w:rPr>
+      </w:pPr>
+    </w:p>
+    <w:p>
+      <w:pPr>
+        <w:pStyle w:val="NoSpacing"/>
+        <w:jc w:val="both"/>
+        <w:rPr>
+          <w:rFonts w:ascii="Times New Roman" w:hAnsi="Times New Roman" w:cs="Times New Roman"/>
+          <w:noProof/>
+        </w:rPr>
+      </w:pPr>
+    </w:p>
+    <w:p>
+      <w:pPr>
+        <w:pStyle w:val="NoSpacing"/>
+        <w:jc w:val="center"/>
+        <w:rPr>
+          <w:rFonts w:ascii="Times New Roman" w:hAnsi="Times New Roman" w:cs="Times New Roman"/>
+          <w:b/>
+          <w:bCs/>
+          <w:noProof/>
+          <w:sz w:val="24"/>
+          <w:szCs w:val="24"/>
+        </w:rPr>
+      </w:pPr>
       <w:bookmarkStart w:id="0" w:name="_GoBack"/>
       <w:bookmarkEnd w:id="0"/>
-      <w:r>
-        <w:rPr>
-          <w:rFonts w:ascii="Times New Roman" w:hAnsi="Times New Roman" w:cs="Times New Roman"/>
-          <w:noProof/>
-        </w:rPr>
-        <w:t>.</w:t>
-      </w:r>
-    </w:p>
-    <w:p>
-      <w:pPr>
-        <w:pStyle w:val="NoSpacing"/>
-        <w:jc w:val="both"/>
-        <w:rPr>
-          <w:rFonts w:ascii="Times New Roman" w:hAnsi="Times New Roman" w:cs="Times New Roman"/>
-          <w:noProof/>
-        </w:rPr>
-      </w:pPr>
-    </w:p>
-    <w:p>
-      <w:pPr>
-        <w:pStyle w:val="NoSpacing"/>
-        <w:jc w:val="both"/>
-        <w:rPr>
-          <w:rFonts w:ascii="Times New Roman" w:hAnsi="Times New Roman" w:cs="Times New Roman"/>
-          <w:noProof/>
-        </w:rPr>
-      </w:pPr>
-    </w:p>
-    <w:p>
-      <w:pPr>
-        <w:pStyle w:val="NoSpacing"/>
-        <w:jc w:val="both"/>
-        <w:rPr>
-          <w:rFonts w:ascii="Times New Roman" w:hAnsi="Times New Roman" w:cs="Times New Roman"/>
-          <w:noProof/>
-        </w:rPr>
-      </w:pPr>
-    </w:p>
-    <w:p>
-      <w:pPr>
-        <w:pStyle w:val="NoSpacing"/>
-        <w:jc w:val="both"/>
-        <w:rPr>
-          <w:rFonts w:ascii="Times New Roman" w:hAnsi="Times New Roman" w:cs="Times New Roman"/>
-          <w:noProof/>
-        </w:rPr>
-      </w:pPr>
-    </w:p>
-    <w:p>
-      <w:pPr>
-        <w:pStyle w:val="NoSpacing"/>
-        <w:jc w:val="both"/>
-        <w:rPr>
-          <w:rFonts w:ascii="Times New Roman" w:hAnsi="Times New Roman" w:cs="Times New Roman"/>
-          <w:noProof/>
-        </w:rPr>
-      </w:pPr>
-    </w:p>
-    <w:p>
-      <w:pPr>
-        <w:pStyle w:val="NoSpacing"/>
-        <w:jc w:val="both"/>
-        <w:rPr>
-          <w:rFonts w:ascii="Times New Roman" w:hAnsi="Times New Roman" w:cs="Times New Roman"/>
-          <w:noProof/>
-        </w:rPr>
-      </w:pPr>
-    </w:p>
-    <w:p>
-      <w:pPr>
-        <w:pStyle w:val="NoSpacing"/>
-        <w:jc w:val="both"/>
-        <w:rPr>
-          <w:rFonts w:ascii="Times New Roman" w:hAnsi="Times New Roman" w:cs="Times New Roman"/>
-          <w:noProof/>
-        </w:rPr>
-      </w:pPr>
-    </w:p>
-    <w:p>
-      <w:pPr>
-        <w:pStyle w:val="NoSpacing"/>
-        <w:jc w:val="both"/>
-        <w:rPr>
-          <w:rFonts w:ascii="Times New Roman" w:hAnsi="Times New Roman" w:cs="Times New Roman"/>
-          <w:noProof/>
-        </w:rPr>
-      </w:pPr>
-    </w:p>
-    <w:p>
-      <w:pPr>
-        <w:pStyle w:val="NoSpacing"/>
-        <w:jc w:val="both"/>
-        <w:rPr>
-          <w:rFonts w:ascii="Times New Roman" w:hAnsi="Times New Roman" w:cs="Times New Roman"/>
-          <w:noProof/>
-        </w:rPr>
-      </w:pPr>
-    </w:p>
-    <w:p>
-      <w:pPr>
-        <w:pStyle w:val="NoSpacing"/>
-        <w:jc w:val="both"/>
-        <w:rPr>
-          <w:rFonts w:ascii="Times New Roman" w:hAnsi="Times New Roman" w:cs="Times New Roman"/>
-          <w:noProof/>
-        </w:rPr>
-      </w:pPr>
-    </w:p>
-    <w:p>
-      <w:pPr>
-        <w:pStyle w:val="NoSpacing"/>
-        <w:jc w:val="center"/>
-        <w:rPr>
-          <w:rFonts w:ascii="Times New Roman" w:hAnsi="Times New Roman" w:cs="Times New Roman"/>
-          <w:b/>
-          <w:bCs/>
-          <w:noProof/>
-          <w:sz w:val="24"/>
-          <w:szCs w:val="24"/>
-        </w:rPr>
-      </w:pPr>
       <w:r>
         <w:rPr>
           <w:rFonts w:ascii="Times New Roman" w:hAnsi="Times New Roman" w:cs="Times New Roman"/>
@@ -6966,7 +6987,7 @@
 </file>
 
 <file path=customXml/itemProps1.xml><?xml version="1.0" encoding="utf-8"?>
-<ds:datastoreItem xmlns:ds="http://schemas.openxmlformats.org/officeDocument/2006/customXml" ds:itemID="{381FC66A-C75F-491E-A063-7FB16E1A58C1}">
+<ds:datastoreItem xmlns:ds="http://schemas.openxmlformats.org/officeDocument/2006/customXml" ds:itemID="{1028A4F9-DE2A-419F-83C2-D12688AF9E04}">
   <ds:schemaRefs>
     <ds:schemaRef ds:uri="http://schemas.openxmlformats.org/officeDocument/2006/bibliography"/>
   </ds:schemaRefs>

</xml_diff>

<commit_message>
Final Docs and PPT
</commit_message>
<xml_diff>
--- a/docs/Home - Research Paper - Sudhanva.docx
+++ b/docs/Home - Research Paper - Sudhanva.docx
@@ -19,8 +19,6 @@
         </w:rPr>
         <w:t>Limiting</w:t>
       </w:r>
-      <w:bookmarkStart w:id="0" w:name="_GoBack"/>
-      <w:bookmarkEnd w:id="0"/>
       <w:r>
         <w:rPr>
           <w:rFonts w:ascii="Times New Roman" w:eastAsia="Times New Roman" w:hAnsi="Times New Roman" w:cs="Times New Roman"/>
@@ -3609,6 +3607,13 @@
           <w:rFonts w:ascii="Times New Roman" w:hAnsi="Times New Roman" w:cs="Times New Roman"/>
           <w:noProof/>
         </w:rPr>
+        <w:tab/>
+      </w:r>
+      <w:r>
+        <w:rPr>
+          <w:rFonts w:ascii="Times New Roman" w:hAnsi="Times New Roman" w:cs="Times New Roman"/>
+          <w:noProof/>
+        </w:rPr>
         <w:t xml:space="preserve">The next step involves applying machine learning </w:t>
       </w:r>
       <w:r>
@@ -3690,8 +3695,10 @@
           <w:rFonts w:ascii="Times New Roman" w:hAnsi="Times New Roman" w:cs="Times New Roman"/>
           <w:noProof/>
         </w:rPr>
-        <w:t>the saved model is loaded and is used to predict the dependent variable, that is the power consumption values. Below is a sample of the data including the power column, that is predicted by one the algorithms used above.</w:t>
-      </w:r>
+        <w:t xml:space="preserve">the saved model is loaded and is used to predict the dependent variable, that is the power consumption values. </w:t>
+      </w:r>
+      <w:bookmarkStart w:id="0" w:name="_GoBack"/>
+      <w:bookmarkEnd w:id="0"/>
     </w:p>
     <w:p>
       <w:pPr>
@@ -4053,13 +4060,6 @@
           <w:noProof/>
         </w:rPr>
         <w:t>plot</w:t>
-      </w:r>
-      <w:r>
-        <w:rPr>
-          <w:rFonts w:ascii="Times New Roman" w:hAnsi="Times New Roman" w:cs="Times New Roman"/>
-          <w:noProof/>
-        </w:rPr>
-        <w:t>s</w:t>
       </w:r>
       <w:r>
         <w:rPr>
@@ -6960,7 +6960,7 @@
 </file>
 
 <file path=customXml/itemProps1.xml><?xml version="1.0" encoding="utf-8"?>
-<ds:datastoreItem xmlns:ds="http://schemas.openxmlformats.org/officeDocument/2006/customXml" ds:itemID="{4FC3897F-2937-47CC-8568-E5D72CD4F97B}">
+<ds:datastoreItem xmlns:ds="http://schemas.openxmlformats.org/officeDocument/2006/customXml" ds:itemID="{F65C55BD-563B-40B6-AB3A-6BAA7EAD3B09}">
   <ds:schemaRefs>
     <ds:schemaRef ds:uri="http://schemas.openxmlformats.org/officeDocument/2006/bibliography"/>
   </ds:schemaRefs>

</xml_diff>

<commit_message>
Export and Final edits for report and paper
</commit_message>
<xml_diff>
--- a/docs/Home - Research Paper - Sudhanva.docx
+++ b/docs/Home - Research Paper - Sudhanva.docx
@@ -11,6 +11,8 @@
           <w:szCs w:val="44"/>
         </w:rPr>
       </w:pPr>
+      <w:bookmarkStart w:id="0" w:name="_GoBack"/>
+      <w:bookmarkEnd w:id="0"/>
       <w:r>
         <w:rPr>
           <w:rFonts w:ascii="Times New Roman" w:eastAsia="Times New Roman" w:hAnsi="Times New Roman" w:cs="Times New Roman"/>
@@ -306,52 +308,60 @@
           <w:rFonts w:ascii="Times New Roman" w:hAnsi="Times New Roman" w:cs="Times New Roman"/>
           <w:b/>
           <w:bCs/>
+          <w:color w:val="auto"/>
+          <w:sz w:val="20"/>
+          <w:szCs w:val="20"/>
+          <w:u w:val="none"/>
+        </w:rPr>
+        <w:t>Vinay</w:t>
+      </w:r>
+      <w:r>
+        <w:rPr>
+          <w:rStyle w:val="Hyperlink"/>
+          <w:rFonts w:ascii="Times New Roman" w:hAnsi="Times New Roman" w:cs="Times New Roman"/>
+          <w:b/>
+          <w:bCs/>
           <w:color w:val="000000" w:themeColor="text1"/>
           <w:sz w:val="20"/>
           <w:szCs w:val="20"/>
           <w:u w:val="none"/>
         </w:rPr>
-        <w:t>Vinod</w:t>
-      </w:r>
-      <w:r>
-        <w:rPr>
-          <w:rFonts w:ascii="Times New Roman" w:hAnsi="Times New Roman" w:cs="Times New Roman"/>
-          <w:b/>
-          <w:bCs/>
-          <w:color w:val="000000" w:themeColor="text1"/>
+        <w:t xml:space="preserve"> Bansal</w:t>
+      </w:r>
+    </w:p>
+    <w:p>
+      <w:pPr>
+        <w:pStyle w:val="NoSpacing"/>
+        <w:jc w:val="center"/>
+        <w:rPr>
+          <w:rFonts w:ascii="Times New Roman" w:hAnsi="Times New Roman" w:cs="Times New Roman"/>
           <w:sz w:val="20"/>
           <w:szCs w:val="20"/>
         </w:rPr>
-        <w:t xml:space="preserve"> </w:t>
-      </w:r>
-      <w:r>
-        <w:rPr>
-          <w:rFonts w:ascii="Times New Roman" w:hAnsi="Times New Roman" w:cs="Times New Roman"/>
-          <w:b/>
-          <w:bCs/>
+      </w:pPr>
+      <w:r>
+        <w:rPr>
+          <w:rFonts w:ascii="Times New Roman" w:hAnsi="Times New Roman" w:cs="Times New Roman"/>
           <w:sz w:val="20"/>
           <w:szCs w:val="20"/>
         </w:rPr>
-        <w:t>Agrawal</w:t>
-      </w:r>
-    </w:p>
-    <w:p>
-      <w:pPr>
-        <w:pStyle w:val="NoSpacing"/>
-        <w:jc w:val="center"/>
+        <w:t xml:space="preserve">Chief </w:t>
+      </w:r>
+      <w:r>
         <w:rPr>
           <w:rFonts w:ascii="Times New Roman" w:hAnsi="Times New Roman" w:cs="Times New Roman"/>
           <w:sz w:val="20"/>
           <w:szCs w:val="20"/>
         </w:rPr>
-      </w:pPr>
+        <w:t>Executive</w:t>
+      </w:r>
       <w:r>
         <w:rPr>
           <w:rFonts w:ascii="Times New Roman" w:hAnsi="Times New Roman" w:cs="Times New Roman"/>
           <w:sz w:val="20"/>
           <w:szCs w:val="20"/>
         </w:rPr>
-        <w:t>Chief Technology Officer</w:t>
+        <w:t xml:space="preserve"> Officer</w:t>
       </w:r>
       <w:r>
         <w:rPr>
@@ -412,6 +422,17 @@
           <w:szCs w:val="16"/>
         </w:rPr>
       </w:pPr>
+      <w:r>
+        <w:rPr>
+          <w:rStyle w:val="Hyperlink"/>
+          <w:rFonts w:ascii="Times New Roman" w:hAnsi="Times New Roman" w:cs="Times New Roman"/>
+          <w:i/>
+          <w:iCs/>
+          <w:sz w:val="16"/>
+          <w:szCs w:val="16"/>
+        </w:rPr>
+        <w:t>vinay</w:t>
+      </w:r>
       <w:hyperlink r:id="rId7" w:history="1">
         <w:r>
           <w:rPr>
@@ -422,7 +443,7 @@
             <w:sz w:val="16"/>
             <w:szCs w:val="16"/>
           </w:rPr>
-          <w:t>vinod.agrawal@faststreamtech.com</w:t>
+          <w:t>@faststreamtech.com</w:t>
         </w:r>
       </w:hyperlink>
     </w:p>
@@ -474,36 +495,34 @@
           <w:szCs w:val="20"/>
           <w:u w:val="none"/>
         </w:rPr>
-        <w:t>Vinay Bansal</w:t>
-      </w:r>
-      <w:r>
-        <w:rPr>
-          <w:rFonts w:ascii="Times New Roman" w:hAnsi="Times New Roman" w:cs="Times New Roman"/>
-          <w:b/>
-          <w:bCs/>
+        <w:t>Vinod Agrawal</w:t>
+      </w:r>
+    </w:p>
+    <w:p>
+      <w:pPr>
+        <w:pStyle w:val="NoSpacing"/>
+        <w:jc w:val="center"/>
+        <w:rPr>
+          <w:rFonts w:ascii="Times New Roman" w:hAnsi="Times New Roman" w:cs="Times New Roman"/>
           <w:sz w:val="20"/>
           <w:szCs w:val="20"/>
         </w:rPr>
-        <w:t xml:space="preserve"> </w:t>
-      </w:r>
-    </w:p>
-    <w:p>
-      <w:pPr>
-        <w:pStyle w:val="NoSpacing"/>
-        <w:jc w:val="center"/>
+      </w:pPr>
+      <w:r>
         <w:rPr>
           <w:rFonts w:ascii="Times New Roman" w:hAnsi="Times New Roman" w:cs="Times New Roman"/>
           <w:sz w:val="20"/>
           <w:szCs w:val="20"/>
         </w:rPr>
-      </w:pPr>
+        <w:t xml:space="preserve">Chief </w:t>
+      </w:r>
       <w:r>
         <w:rPr>
           <w:rFonts w:ascii="Times New Roman" w:hAnsi="Times New Roman" w:cs="Times New Roman"/>
           <w:sz w:val="20"/>
           <w:szCs w:val="20"/>
         </w:rPr>
-        <w:t>Chief Executive Officer</w:t>
+        <w:t xml:space="preserve">Technology </w:t>
       </w:r>
       <w:r>
         <w:rPr>
@@ -511,43 +530,51 @@
           <w:sz w:val="20"/>
           <w:szCs w:val="20"/>
         </w:rPr>
-        <w:t xml:space="preserve">, </w:t>
-      </w:r>
-      <w:proofErr w:type="spellStart"/>
+        <w:t>Officer</w:t>
+      </w:r>
       <w:r>
         <w:rPr>
           <w:rFonts w:ascii="Times New Roman" w:hAnsi="Times New Roman" w:cs="Times New Roman"/>
           <w:sz w:val="20"/>
           <w:szCs w:val="20"/>
         </w:rPr>
-        <w:t>Faststream</w:t>
-      </w:r>
-      <w:proofErr w:type="spellEnd"/>
+        <w:t xml:space="preserve">, </w:t>
+      </w:r>
+      <w:proofErr w:type="spellStart"/>
       <w:r>
         <w:rPr>
           <w:rFonts w:ascii="Times New Roman" w:hAnsi="Times New Roman" w:cs="Times New Roman"/>
           <w:sz w:val="20"/>
           <w:szCs w:val="20"/>
         </w:rPr>
-        <w:t xml:space="preserve"> Technologies,</w:t>
-      </w:r>
-    </w:p>
-    <w:p>
-      <w:pPr>
-        <w:pStyle w:val="NoSpacing"/>
-        <w:jc w:val="center"/>
+        <w:t>Faststream</w:t>
+      </w:r>
+      <w:proofErr w:type="spellEnd"/>
+      <w:r>
         <w:rPr>
           <w:rFonts w:ascii="Times New Roman" w:hAnsi="Times New Roman" w:cs="Times New Roman"/>
           <w:sz w:val="20"/>
           <w:szCs w:val="20"/>
         </w:rPr>
-      </w:pPr>
-      <w:r>
+        <w:t xml:space="preserve"> Technologies,</w:t>
+      </w:r>
+    </w:p>
+    <w:p>
+      <w:pPr>
+        <w:pStyle w:val="NoSpacing"/>
+        <w:jc w:val="center"/>
         <w:rPr>
           <w:rFonts w:ascii="Times New Roman" w:hAnsi="Times New Roman" w:cs="Times New Roman"/>
           <w:sz w:val="20"/>
           <w:szCs w:val="20"/>
         </w:rPr>
+      </w:pPr>
+      <w:r>
+        <w:rPr>
+          <w:rFonts w:ascii="Times New Roman" w:hAnsi="Times New Roman" w:cs="Times New Roman"/>
+          <w:sz w:val="20"/>
+          <w:szCs w:val="20"/>
+        </w:rPr>
         <w:t>Bengaluru, Karnataka, India</w:t>
       </w:r>
     </w:p>
@@ -564,6 +591,11 @@
         </w:rPr>
       </w:pPr>
       <w:hyperlink r:id="rId8" w:history="1">
+        <w:r>
+          <w:t xml:space="preserve"> </w:t>
+        </w:r>
+        <w:proofErr w:type="spellStart"/>
+        <w:proofErr w:type="gramStart"/>
         <w:r>
           <w:rPr>
             <w:rStyle w:val="Hyperlink"/>
@@ -573,7 +605,31 @@
             <w:sz w:val="16"/>
             <w:szCs w:val="16"/>
           </w:rPr>
-          <w:t>vinay@faststreamtech.com</w:t>
+          <w:t>vinod.agrawal</w:t>
+        </w:r>
+        <w:proofErr w:type="spellEnd"/>
+        <w:proofErr w:type="gramEnd"/>
+        <w:r>
+          <w:rPr>
+            <w:rStyle w:val="Hyperlink"/>
+            <w:rFonts w:ascii="Times New Roman" w:hAnsi="Times New Roman" w:cs="Times New Roman"/>
+            <w:i/>
+            <w:iCs/>
+            <w:sz w:val="16"/>
+            <w:szCs w:val="16"/>
+          </w:rPr>
+          <w:t xml:space="preserve"> </w:t>
+        </w:r>
+        <w:r>
+          <w:rPr>
+            <w:rStyle w:val="Hyperlink"/>
+            <w:rFonts w:ascii="Times New Roman" w:hAnsi="Times New Roman" w:cs="Times New Roman"/>
+            <w:i/>
+            <w:iCs/>
+            <w:sz w:val="16"/>
+            <w:szCs w:val="16"/>
+          </w:rPr>
+          <w:t>@faststreamtech.com</w:t>
         </w:r>
       </w:hyperlink>
     </w:p>
@@ -1150,14 +1206,7 @@
           <w:rFonts w:ascii="Times New Roman" w:hAnsi="Times New Roman" w:cs="Times New Roman"/>
           <w:noProof/>
         </w:rPr>
-        <w:t xml:space="preserve">As there is no real data, we used a random number generation and time series generator to generate a dataset of certain attributes on which we used to train </w:t>
-      </w:r>
-      <w:r>
-        <w:rPr>
-          <w:rFonts w:ascii="Times New Roman" w:hAnsi="Times New Roman" w:cs="Times New Roman"/>
-          <w:noProof/>
-        </w:rPr>
-        <w:t>our models. We later used another generated dataset to predict values from the trained model using regression.</w:t>
+        <w:t>As there is no real data, we used a random number generation and time series generator to generate a dataset of certain attributes on which we used to train our models. We later used another generated dataset to predict values from the trained model using regression.</w:t>
       </w:r>
     </w:p>
     <w:p>
@@ -1910,7 +1959,6 @@
           <w:sz w:val="24"/>
           <w:szCs w:val="24"/>
         </w:rPr>
-        <w:lastRenderedPageBreak/>
         <w:t xml:space="preserve">III. </w:t>
       </w:r>
       <w:r>
@@ -1948,6 +1996,7 @@
           <w:rFonts w:ascii="Times New Roman" w:hAnsi="Times New Roman" w:cs="Times New Roman"/>
           <w:noProof/>
         </w:rPr>
+        <w:lastRenderedPageBreak/>
         <w:tab/>
       </w:r>
       <w:r>
@@ -4741,8 +4790,6 @@
           <w:szCs w:val="24"/>
         </w:rPr>
       </w:pPr>
-      <w:bookmarkStart w:id="0" w:name="_GoBack"/>
-      <w:bookmarkEnd w:id="0"/>
       <w:r>
         <w:rPr>
           <w:rFonts w:ascii="Times New Roman" w:hAnsi="Times New Roman" w:cs="Times New Roman"/>
@@ -6524,6 +6571,7 @@
   <w:style w:type="character" w:default="1" w:styleId="DefaultParagraphFont">
     <w:name w:val="Default Paragraph Font"/>
     <w:uiPriority w:val="1"/>
+    <w:semiHidden/>
     <w:unhideWhenUsed/>
   </w:style>
   <w:style w:type="table" w:default="1" w:styleId="TableNormal">
@@ -6924,7 +6972,7 @@
 </file>
 
 <file path=customXml/itemProps1.xml><?xml version="1.0" encoding="utf-8"?>
-<ds:datastoreItem xmlns:ds="http://schemas.openxmlformats.org/officeDocument/2006/customXml" ds:itemID="{5C6D56FD-F8B1-4553-A328-E336D75927B8}">
+<ds:datastoreItem xmlns:ds="http://schemas.openxmlformats.org/officeDocument/2006/customXml" ds:itemID="{CAF5D32B-E49C-405C-8A8F-DD75BD8B7A51}">
   <ds:schemaRefs>
     <ds:schemaRef ds:uri="http://schemas.openxmlformats.org/officeDocument/2006/bibliography"/>
   </ds:schemaRefs>

</xml_diff>

<commit_message>
Research - Remove vk and others
</commit_message>
<xml_diff>
--- a/docs/Home - Research Paper - Sudhanva.docx
+++ b/docs/Home - Research Paper - Sudhanva.docx
@@ -85,7 +85,7 @@
           <w:sz w:val="20"/>
           <w:szCs w:val="20"/>
         </w:rPr>
-        <w:t>Machine Learning Engineer</w:t>
+        <w:t>Student</w:t>
       </w:r>
       <w:r>
         <w:rPr>
@@ -93,25 +93,31 @@
           <w:sz w:val="20"/>
           <w:szCs w:val="20"/>
         </w:rPr>
-        <w:t xml:space="preserve">, </w:t>
-      </w:r>
-      <w:proofErr w:type="spellStart"/>
+        <w:t>,</w:t>
+      </w:r>
       <w:r>
         <w:rPr>
           <w:rFonts w:ascii="Times New Roman" w:hAnsi="Times New Roman" w:cs="Times New Roman"/>
           <w:sz w:val="20"/>
           <w:szCs w:val="20"/>
         </w:rPr>
-        <w:t>Faststream</w:t>
-      </w:r>
-      <w:proofErr w:type="spellEnd"/>
+        <w:t xml:space="preserve"> </w:t>
+      </w:r>
       <w:r>
         <w:rPr>
           <w:rFonts w:ascii="Times New Roman" w:hAnsi="Times New Roman" w:cs="Times New Roman"/>
           <w:sz w:val="20"/>
           <w:szCs w:val="20"/>
         </w:rPr>
-        <w:t xml:space="preserve"> Technologies,</w:t>
+        <w:t>Master of Computer Applications</w:t>
+      </w:r>
+      <w:r>
+        <w:rPr>
+          <w:rFonts w:ascii="Times New Roman" w:hAnsi="Times New Roman" w:cs="Times New Roman"/>
+          <w:sz w:val="20"/>
+          <w:szCs w:val="20"/>
+        </w:rPr>
+        <w:t>, PES University</w:t>
       </w:r>
     </w:p>
     <w:p>
@@ -174,14 +180,6 @@
       <w:r>
         <w:rPr>
           <w:rFonts w:ascii="Times New Roman" w:hAnsi="Times New Roman" w:cs="Times New Roman"/>
-          <w:sz w:val="36"/>
-          <w:szCs w:val="36"/>
-        </w:rPr>
-        <w:br w:type="column"/>
-      </w:r>
-      <w:r>
-        <w:rPr>
-          <w:rFonts w:ascii="Times New Roman" w:hAnsi="Times New Roman" w:cs="Times New Roman"/>
           <w:b/>
           <w:bCs/>
           <w:sz w:val="20"/>
@@ -206,7 +204,7 @@
           <w:sz w:val="20"/>
           <w:szCs w:val="20"/>
         </w:rPr>
-        <w:t>Machine Learning Engin</w:t>
+        <w:t xml:space="preserve">Student, </w:t>
       </w:r>
       <w:r>
         <w:rPr>
@@ -214,75 +212,32 @@
           <w:sz w:val="20"/>
           <w:szCs w:val="20"/>
         </w:rPr>
-        <w:t>e</w:t>
-      </w:r>
-      <w:r>
+        <w:t>Master of Computer Applications, RNSIT</w:t>
+      </w:r>
+    </w:p>
+    <w:p>
+      <w:pPr>
+        <w:pStyle w:val="NoSpacing"/>
+        <w:jc w:val="center"/>
         <w:rPr>
           <w:rFonts w:ascii="Times New Roman" w:hAnsi="Times New Roman" w:cs="Times New Roman"/>
           <w:sz w:val="20"/>
           <w:szCs w:val="20"/>
         </w:rPr>
-        <w:t>er</w:t>
-      </w:r>
+      </w:pPr>
       <w:r>
         <w:rPr>
           <w:rFonts w:ascii="Times New Roman" w:hAnsi="Times New Roman" w:cs="Times New Roman"/>
           <w:sz w:val="20"/>
           <w:szCs w:val="20"/>
         </w:rPr>
-        <w:t xml:space="preserve">, </w:t>
-      </w:r>
-      <w:proofErr w:type="spellStart"/>
-      <w:r>
-        <w:rPr>
-          <w:rFonts w:ascii="Times New Roman" w:hAnsi="Times New Roman" w:cs="Times New Roman"/>
-          <w:sz w:val="20"/>
-          <w:szCs w:val="20"/>
-        </w:rPr>
-        <w:t>Faststream</w:t>
-      </w:r>
-      <w:proofErr w:type="spellEnd"/>
-      <w:r>
-        <w:rPr>
-          <w:rFonts w:ascii="Times New Roman" w:hAnsi="Times New Roman" w:cs="Times New Roman"/>
-          <w:sz w:val="20"/>
-          <w:szCs w:val="20"/>
-        </w:rPr>
-        <w:t xml:space="preserve"> Technologies,</w:t>
+        <w:t>Bengaluru, Karnataka, India</w:t>
       </w:r>
     </w:p>
     <w:p>
       <w:pPr>
         <w:pStyle w:val="NoSpacing"/>
         <w:jc w:val="center"/>
-        <w:rPr>
-          <w:rFonts w:ascii="Times New Roman" w:hAnsi="Times New Roman" w:cs="Times New Roman"/>
-          <w:sz w:val="20"/>
-          <w:szCs w:val="20"/>
-        </w:rPr>
-      </w:pPr>
-      <w:r>
-        <w:rPr>
-          <w:rFonts w:ascii="Times New Roman" w:hAnsi="Times New Roman" w:cs="Times New Roman"/>
-          <w:sz w:val="20"/>
-          <w:szCs w:val="20"/>
-        </w:rPr>
-        <w:t>Bengaluru, Karnataka, India</w:t>
-      </w:r>
-    </w:p>
-    <w:p>
-      <w:pPr>
-        <w:pStyle w:val="NoSpacing"/>
-        <w:jc w:val="center"/>
-        <w:rPr>
-          <w:rFonts w:ascii="Times New Roman" w:hAnsi="Times New Roman" w:cs="Times New Roman"/>
-          <w:b/>
-          <w:bCs/>
-          <w:sz w:val="20"/>
-          <w:szCs w:val="20"/>
-        </w:rPr>
-      </w:pPr>
-      <w:r>
         <w:rPr>
           <w:rStyle w:val="Hyperlink"/>
           <w:rFonts w:ascii="Times New Roman" w:hAnsi="Times New Roman" w:cs="Times New Roman"/>
@@ -291,128 +246,15 @@
           <w:sz w:val="16"/>
           <w:szCs w:val="16"/>
         </w:rPr>
-        <w:t>hello@shreyas.im</w:t>
-      </w:r>
-      <w:r>
-        <w:rPr>
-          <w:rStyle w:val="Hyperlink"/>
-          <w:rFonts w:ascii="Times New Roman" w:hAnsi="Times New Roman" w:cs="Times New Roman"/>
-          <w:sz w:val="36"/>
-          <w:szCs w:val="36"/>
-        </w:rPr>
-        <w:br w:type="column"/>
-      </w:r>
-      <w:r>
-        <w:rPr>
-          <w:rStyle w:val="Hyperlink"/>
-          <w:rFonts w:ascii="Times New Roman" w:hAnsi="Times New Roman" w:cs="Times New Roman"/>
-          <w:b/>
-          <w:bCs/>
-          <w:color w:val="auto"/>
-          <w:sz w:val="20"/>
-          <w:szCs w:val="20"/>
-          <w:u w:val="none"/>
-        </w:rPr>
-        <w:t>Vinay</w:t>
-      </w:r>
-      <w:r>
-        <w:rPr>
-          <w:rStyle w:val="Hyperlink"/>
-          <w:rFonts w:ascii="Times New Roman" w:hAnsi="Times New Roman" w:cs="Times New Roman"/>
-          <w:b/>
-          <w:bCs/>
-          <w:color w:val="000000" w:themeColor="text1"/>
-          <w:sz w:val="20"/>
-          <w:szCs w:val="20"/>
-          <w:u w:val="none"/>
-        </w:rPr>
-        <w:t xml:space="preserve"> Bansal</w:t>
-      </w:r>
-    </w:p>
-    <w:p>
-      <w:pPr>
-        <w:pStyle w:val="NoSpacing"/>
-        <w:jc w:val="center"/>
-        <w:rPr>
-          <w:rFonts w:ascii="Times New Roman" w:hAnsi="Times New Roman" w:cs="Times New Roman"/>
-          <w:sz w:val="20"/>
-          <w:szCs w:val="20"/>
-        </w:rPr>
-      </w:pPr>
-      <w:r>
-        <w:rPr>
-          <w:rFonts w:ascii="Times New Roman" w:hAnsi="Times New Roman" w:cs="Times New Roman"/>
-          <w:sz w:val="20"/>
-          <w:szCs w:val="20"/>
-        </w:rPr>
-        <w:t xml:space="preserve">Chief </w:t>
-      </w:r>
-      <w:r>
-        <w:rPr>
-          <w:rFonts w:ascii="Times New Roman" w:hAnsi="Times New Roman" w:cs="Times New Roman"/>
-          <w:sz w:val="20"/>
-          <w:szCs w:val="20"/>
-        </w:rPr>
-        <w:t>Executive</w:t>
-      </w:r>
-      <w:r>
-        <w:rPr>
-          <w:rFonts w:ascii="Times New Roman" w:hAnsi="Times New Roman" w:cs="Times New Roman"/>
-          <w:sz w:val="20"/>
-          <w:szCs w:val="20"/>
-        </w:rPr>
-        <w:t xml:space="preserve"> Officer</w:t>
-      </w:r>
-      <w:r>
-        <w:rPr>
-          <w:rFonts w:ascii="Times New Roman" w:hAnsi="Times New Roman" w:cs="Times New Roman"/>
-          <w:sz w:val="20"/>
-          <w:szCs w:val="20"/>
-        </w:rPr>
-        <w:t xml:space="preserve">, </w:t>
-      </w:r>
-      <w:proofErr w:type="spellStart"/>
-      <w:r>
-        <w:rPr>
-          <w:rFonts w:ascii="Times New Roman" w:hAnsi="Times New Roman" w:cs="Times New Roman"/>
-          <w:sz w:val="20"/>
-          <w:szCs w:val="20"/>
-        </w:rPr>
-        <w:t>Faststream</w:t>
-      </w:r>
-      <w:proofErr w:type="spellEnd"/>
-      <w:r>
-        <w:rPr>
-          <w:rFonts w:ascii="Times New Roman" w:hAnsi="Times New Roman" w:cs="Times New Roman"/>
-          <w:sz w:val="20"/>
-          <w:szCs w:val="20"/>
-        </w:rPr>
-        <w:t xml:space="preserve"> Technologies,</w:t>
-      </w:r>
-    </w:p>
-    <w:p>
-      <w:pPr>
-        <w:pStyle w:val="NoSpacing"/>
-        <w:jc w:val="center"/>
-        <w:rPr>
-          <w:rFonts w:ascii="Times New Roman" w:hAnsi="Times New Roman" w:cs="Times New Roman"/>
-          <w:sz w:val="20"/>
-          <w:szCs w:val="20"/>
-        </w:rPr>
-      </w:pPr>
-      <w:r>
-        <w:rPr>
-          <w:rFonts w:ascii="Times New Roman" w:hAnsi="Times New Roman" w:cs="Times New Roman"/>
-          <w:sz w:val="20"/>
-          <w:szCs w:val="20"/>
-        </w:rPr>
-        <w:t>Bengaluru, Karnataka, India</w:t>
-      </w:r>
-    </w:p>
-    <w:p>
-      <w:pPr>
-        <w:pStyle w:val="NoSpacing"/>
-        <w:jc w:val="center"/>
+        <w:sectPr>
+          <w:type w:val="continuous"/>
+          <w:pgSz w:w="11906" w:h="16838"/>
+          <w:pgMar w:top="720" w:right="720" w:bottom="720" w:left="720" w:header="708" w:footer="708" w:gutter="0"/>
+          <w:cols w:num="2" w:space="709"/>
+          <w:docGrid w:linePitch="360"/>
+        </w:sectPr>
+      </w:pPr>
+      <w:r>
         <w:rPr>
           <w:rStyle w:val="Hyperlink"/>
           <w:rFonts w:ascii="Times New Roman" w:hAnsi="Times New Roman" w:cs="Times New Roman"/>
@@ -421,220 +263,12 @@
           <w:sz w:val="16"/>
           <w:szCs w:val="16"/>
         </w:rPr>
-      </w:pPr>
-      <w:r>
-        <w:rPr>
-          <w:rStyle w:val="Hyperlink"/>
-          <w:rFonts w:ascii="Times New Roman" w:hAnsi="Times New Roman" w:cs="Times New Roman"/>
-          <w:i/>
-          <w:iCs/>
-          <w:sz w:val="16"/>
-          <w:szCs w:val="16"/>
-        </w:rPr>
-        <w:t>vinay</w:t>
-      </w:r>
-      <w:hyperlink r:id="rId7" w:history="1">
-        <w:r>
-          <w:rPr>
-            <w:rStyle w:val="Hyperlink"/>
-            <w:rFonts w:ascii="Times New Roman" w:hAnsi="Times New Roman" w:cs="Times New Roman"/>
-            <w:i/>
-            <w:iCs/>
-            <w:sz w:val="16"/>
-            <w:szCs w:val="16"/>
-          </w:rPr>
-          <w:t>@faststreamtech.com</w:t>
-        </w:r>
-      </w:hyperlink>
-    </w:p>
-    <w:p>
-      <w:pPr>
-        <w:pStyle w:val="NoSpacing"/>
-        <w:jc w:val="center"/>
-        <w:rPr>
-          <w:rStyle w:val="Hyperlink"/>
-          <w:rFonts w:ascii="Times New Roman" w:hAnsi="Times New Roman" w:cs="Times New Roman"/>
-          <w:i/>
-          <w:iCs/>
-          <w:sz w:val="16"/>
-          <w:szCs w:val="16"/>
-        </w:rPr>
-      </w:pPr>
-    </w:p>
-    <w:p>
-      <w:pPr>
-        <w:pStyle w:val="NoSpacing"/>
-        <w:jc w:val="center"/>
-        <w:rPr>
-          <w:rFonts w:ascii="Times New Roman" w:hAnsi="Times New Roman" w:cs="Times New Roman"/>
-          <w:b/>
-          <w:bCs/>
-          <w:sz w:val="20"/>
-          <w:szCs w:val="20"/>
-        </w:rPr>
-      </w:pPr>
-      <w:r>
-        <w:rPr>
-          <w:rStyle w:val="Hyperlink"/>
-          <w:rFonts w:ascii="Times New Roman" w:hAnsi="Times New Roman" w:cs="Times New Roman"/>
-          <w:i/>
-          <w:iCs/>
-          <w:sz w:val="16"/>
-          <w:szCs w:val="16"/>
-        </w:rPr>
-        <w:br w:type="column"/>
-      </w:r>
-      <w:r>
-        <w:rPr>
-          <w:rStyle w:val="Hyperlink"/>
-          <w:rFonts w:ascii="Times New Roman" w:hAnsi="Times New Roman" w:cs="Times New Roman"/>
-          <w:b/>
-          <w:bCs/>
-          <w:color w:val="auto"/>
-          <w:sz w:val="20"/>
-          <w:szCs w:val="20"/>
-          <w:u w:val="none"/>
-        </w:rPr>
-        <w:t>Vinod Agrawal</w:t>
-      </w:r>
-    </w:p>
-    <w:p>
-      <w:pPr>
-        <w:pStyle w:val="NoSpacing"/>
-        <w:jc w:val="center"/>
-        <w:rPr>
-          <w:rFonts w:ascii="Times New Roman" w:hAnsi="Times New Roman" w:cs="Times New Roman"/>
-          <w:sz w:val="20"/>
-          <w:szCs w:val="20"/>
-        </w:rPr>
-      </w:pPr>
-      <w:r>
-        <w:rPr>
-          <w:rFonts w:ascii="Times New Roman" w:hAnsi="Times New Roman" w:cs="Times New Roman"/>
-          <w:sz w:val="20"/>
-          <w:szCs w:val="20"/>
-        </w:rPr>
-        <w:t xml:space="preserve">Chief </w:t>
-      </w:r>
-      <w:r>
-        <w:rPr>
-          <w:rFonts w:ascii="Times New Roman" w:hAnsi="Times New Roman" w:cs="Times New Roman"/>
-          <w:sz w:val="20"/>
-          <w:szCs w:val="20"/>
-        </w:rPr>
-        <w:t xml:space="preserve">Technology </w:t>
-      </w:r>
-      <w:r>
-        <w:rPr>
-          <w:rFonts w:ascii="Times New Roman" w:hAnsi="Times New Roman" w:cs="Times New Roman"/>
-          <w:sz w:val="20"/>
-          <w:szCs w:val="20"/>
-        </w:rPr>
-        <w:t>Officer</w:t>
-      </w:r>
-      <w:r>
-        <w:rPr>
-          <w:rFonts w:ascii="Times New Roman" w:hAnsi="Times New Roman" w:cs="Times New Roman"/>
-          <w:sz w:val="20"/>
-          <w:szCs w:val="20"/>
-        </w:rPr>
-        <w:t xml:space="preserve">, </w:t>
-      </w:r>
-      <w:proofErr w:type="spellStart"/>
-      <w:r>
-        <w:rPr>
-          <w:rFonts w:ascii="Times New Roman" w:hAnsi="Times New Roman" w:cs="Times New Roman"/>
-          <w:sz w:val="20"/>
-          <w:szCs w:val="20"/>
-        </w:rPr>
-        <w:t>Faststream</w:t>
-      </w:r>
-      <w:proofErr w:type="spellEnd"/>
-      <w:r>
-        <w:rPr>
-          <w:rFonts w:ascii="Times New Roman" w:hAnsi="Times New Roman" w:cs="Times New Roman"/>
-          <w:sz w:val="20"/>
-          <w:szCs w:val="20"/>
-        </w:rPr>
-        <w:t xml:space="preserve"> Technologies,</w:t>
-      </w:r>
-    </w:p>
-    <w:p>
-      <w:pPr>
-        <w:pStyle w:val="NoSpacing"/>
-        <w:jc w:val="center"/>
-        <w:rPr>
-          <w:rFonts w:ascii="Times New Roman" w:hAnsi="Times New Roman" w:cs="Times New Roman"/>
-          <w:sz w:val="20"/>
-          <w:szCs w:val="20"/>
-        </w:rPr>
-      </w:pPr>
-      <w:r>
-        <w:rPr>
-          <w:rFonts w:ascii="Times New Roman" w:hAnsi="Times New Roman" w:cs="Times New Roman"/>
-          <w:sz w:val="20"/>
-          <w:szCs w:val="20"/>
-        </w:rPr>
-        <w:t>Bengaluru, Karnataka, India</w:t>
-      </w:r>
-    </w:p>
-    <w:p>
-      <w:pPr>
-        <w:jc w:val="center"/>
-        <w:rPr>
-          <w:rStyle w:val="Hyperlink"/>
-          <w:rFonts w:ascii="Times New Roman" w:hAnsi="Times New Roman" w:cs="Times New Roman"/>
-          <w:i/>
-          <w:iCs/>
-          <w:sz w:val="16"/>
-          <w:szCs w:val="16"/>
-        </w:rPr>
-      </w:pPr>
-      <w:hyperlink r:id="rId8" w:history="1">
-        <w:r>
-          <w:t xml:space="preserve"> </w:t>
-        </w:r>
-        <w:proofErr w:type="spellStart"/>
-        <w:proofErr w:type="gramStart"/>
-        <w:r>
-          <w:rPr>
-            <w:rStyle w:val="Hyperlink"/>
-            <w:rFonts w:ascii="Times New Roman" w:hAnsi="Times New Roman" w:cs="Times New Roman"/>
-            <w:i/>
-            <w:iCs/>
-            <w:sz w:val="16"/>
-            <w:szCs w:val="16"/>
-          </w:rPr>
-          <w:t>vinod.agrawal</w:t>
-        </w:r>
-        <w:proofErr w:type="spellEnd"/>
-        <w:proofErr w:type="gramEnd"/>
-        <w:r>
-          <w:rPr>
-            <w:rStyle w:val="Hyperlink"/>
-            <w:rFonts w:ascii="Times New Roman" w:hAnsi="Times New Roman" w:cs="Times New Roman"/>
-            <w:i/>
-            <w:iCs/>
-            <w:sz w:val="16"/>
-            <w:szCs w:val="16"/>
-          </w:rPr>
-          <w:t xml:space="preserve"> </w:t>
-        </w:r>
-        <w:r>
-          <w:rPr>
-            <w:rStyle w:val="Hyperlink"/>
-            <w:rFonts w:ascii="Times New Roman" w:hAnsi="Times New Roman" w:cs="Times New Roman"/>
-            <w:i/>
-            <w:iCs/>
-            <w:sz w:val="16"/>
-            <w:szCs w:val="16"/>
-          </w:rPr>
-          <w:t>@faststreamtech.com</w:t>
-        </w:r>
-      </w:hyperlink>
-    </w:p>
-    <w:p>
-      <w:pPr>
+        <w:t>hello@shreyas.im</w:t>
+      </w:r>
+    </w:p>
+    <w:p>
+      <w:pPr>
+        <w:pStyle w:val="NoSpacing"/>
         <w:jc w:val="center"/>
         <w:rPr>
           <w:rFonts w:ascii="Times New Roman" w:hAnsi="Times New Roman" w:cs="Times New Roman"/>
@@ -649,6 +283,15 @@
           <w:docGrid w:linePitch="360"/>
         </w:sectPr>
       </w:pPr>
+      <w:r>
+        <w:rPr>
+          <w:rStyle w:val="Hyperlink"/>
+          <w:rFonts w:ascii="Times New Roman" w:hAnsi="Times New Roman" w:cs="Times New Roman"/>
+          <w:sz w:val="36"/>
+          <w:szCs w:val="36"/>
+        </w:rPr>
+        <w:br w:type="column"/>
+      </w:r>
     </w:p>
     <w:p>
       <w:pPr>
@@ -1251,7 +894,14 @@
           <w:rFonts w:ascii="Times New Roman" w:hAnsi="Times New Roman" w:cs="Times New Roman"/>
           <w:noProof/>
         </w:rPr>
-        <w:t xml:space="preserve"> the relationship among data points and variables. It predicts the conditional expectation of the dependent variable when given the independent variables, that is the average of both dependent and independent variables.</w:t>
+        <w:t xml:space="preserve"> the relationship among data points and </w:t>
+      </w:r>
+      <w:r>
+        <w:rPr>
+          <w:rFonts w:ascii="Times New Roman" w:hAnsi="Times New Roman" w:cs="Times New Roman"/>
+          <w:noProof/>
+        </w:rPr>
+        <w:t>variables. It predicts the conditional expectation of the dependent variable when given the independent variables, that is the average of both dependent and independent variables.</w:t>
       </w:r>
       <w:r>
         <w:rPr>
@@ -1887,58 +1537,6 @@
     </w:p>
     <w:p>
       <w:pPr>
-        <w:autoSpaceDE w:val="0"/>
-        <w:autoSpaceDN w:val="0"/>
-        <w:adjustRightInd w:val="0"/>
-        <w:spacing w:after="0" w:line="240" w:lineRule="auto"/>
-        <w:jc w:val="both"/>
-        <w:rPr>
-          <w:rFonts w:ascii="TimesNewRoman" w:hAnsi="TimesNewRoman" w:cs="TimesNewRoman"/>
-          <w:color w:val="231F20"/>
-        </w:rPr>
-      </w:pPr>
-    </w:p>
-    <w:p>
-      <w:pPr>
-        <w:autoSpaceDE w:val="0"/>
-        <w:autoSpaceDN w:val="0"/>
-        <w:adjustRightInd w:val="0"/>
-        <w:spacing w:after="0" w:line="240" w:lineRule="auto"/>
-        <w:jc w:val="both"/>
-        <w:rPr>
-          <w:rFonts w:ascii="TimesNewRoman" w:hAnsi="TimesNewRoman" w:cs="TimesNewRoman"/>
-          <w:color w:val="231F20"/>
-        </w:rPr>
-      </w:pPr>
-    </w:p>
-    <w:p>
-      <w:pPr>
-        <w:autoSpaceDE w:val="0"/>
-        <w:autoSpaceDN w:val="0"/>
-        <w:adjustRightInd w:val="0"/>
-        <w:spacing w:after="0" w:line="240" w:lineRule="auto"/>
-        <w:jc w:val="both"/>
-        <w:rPr>
-          <w:rFonts w:ascii="TimesNewRoman" w:hAnsi="TimesNewRoman" w:cs="TimesNewRoman"/>
-          <w:color w:val="231F20"/>
-        </w:rPr>
-      </w:pPr>
-    </w:p>
-    <w:p>
-      <w:pPr>
-        <w:autoSpaceDE w:val="0"/>
-        <w:autoSpaceDN w:val="0"/>
-        <w:adjustRightInd w:val="0"/>
-        <w:spacing w:after="0" w:line="240" w:lineRule="auto"/>
-        <w:jc w:val="both"/>
-        <w:rPr>
-          <w:rFonts w:ascii="TimesNewRoman" w:hAnsi="TimesNewRoman" w:cs="TimesNewRoman"/>
-          <w:color w:val="231F20"/>
-        </w:rPr>
-      </w:pPr>
-    </w:p>
-    <w:p>
-      <w:pPr>
         <w:pStyle w:val="NoSpacing"/>
         <w:jc w:val="center"/>
         <w:rPr>
@@ -1996,49 +1594,79 @@
           <w:rFonts w:ascii="Times New Roman" w:hAnsi="Times New Roman" w:cs="Times New Roman"/>
           <w:noProof/>
         </w:rPr>
+        <w:tab/>
+      </w:r>
+      <w:r>
+        <w:rPr>
+          <w:rFonts w:ascii="Times New Roman" w:hAnsi="Times New Roman" w:cs="Times New Roman"/>
+          <w:noProof/>
+        </w:rPr>
+        <w:t xml:space="preserve">As there is no real data, we are using a random number generator and time series generator to generate a dataset. </w:t>
+      </w:r>
+      <w:r>
+        <w:rPr>
+          <w:rFonts w:ascii="Times New Roman" w:hAnsi="Times New Roman" w:cs="Times New Roman"/>
+          <w:noProof/>
+        </w:rPr>
+        <w:t xml:space="preserve">The dataset we generated consists of multiple attributes such as device, room, weather type, date, from time, to time, time of day, </w:t>
+      </w:r>
+      <w:r>
+        <w:rPr>
+          <w:rFonts w:ascii="Times New Roman" w:hAnsi="Times New Roman" w:cs="Times New Roman"/>
+          <w:noProof/>
+        </w:rPr>
+        <w:t xml:space="preserve">a </w:t>
+      </w:r>
+      <w:r>
+        <w:rPr>
+          <w:rFonts w:ascii="Times New Roman" w:hAnsi="Times New Roman" w:cs="Times New Roman"/>
+          <w:noProof/>
+        </w:rPr>
+        <w:t>number</w:t>
+      </w:r>
+      <w:r>
+        <w:rPr>
+          <w:rFonts w:ascii="Times New Roman" w:hAnsi="Times New Roman" w:cs="Times New Roman"/>
+          <w:noProof/>
+        </w:rPr>
+        <w:t xml:space="preserve"> of people and time stayed. </w:t>
+      </w:r>
+    </w:p>
+    <w:p>
+      <w:pPr>
+        <w:pStyle w:val="NoSpacing"/>
+        <w:jc w:val="both"/>
+        <w:rPr>
+          <w:rFonts w:ascii="Times New Roman" w:hAnsi="Times New Roman" w:cs="Times New Roman"/>
+          <w:noProof/>
+        </w:rPr>
+      </w:pPr>
+    </w:p>
+    <w:p>
+      <w:pPr>
+        <w:pStyle w:val="NoSpacing"/>
+        <w:jc w:val="both"/>
+        <w:rPr>
+          <w:rFonts w:ascii="Times New Roman" w:hAnsi="Times New Roman" w:cs="Times New Roman"/>
+          <w:noProof/>
+        </w:rPr>
+      </w:pPr>
+    </w:p>
+    <w:p>
+      <w:pPr>
+        <w:pStyle w:val="NoSpacing"/>
+        <w:jc w:val="both"/>
+        <w:rPr>
+          <w:rFonts w:ascii="Times New Roman" w:hAnsi="Times New Roman" w:cs="Times New Roman"/>
+          <w:noProof/>
+        </w:rPr>
+      </w:pPr>
+      <w:r>
+        <w:rPr>
+          <w:rFonts w:ascii="Times New Roman" w:hAnsi="Times New Roman" w:cs="Times New Roman"/>
+          <w:noProof/>
+        </w:rPr>
         <w:lastRenderedPageBreak/>
-        <w:tab/>
-      </w:r>
-      <w:r>
-        <w:rPr>
-          <w:rFonts w:ascii="Times New Roman" w:hAnsi="Times New Roman" w:cs="Times New Roman"/>
-          <w:noProof/>
-        </w:rPr>
-        <w:t xml:space="preserve">As there is no real data, we are using a random number generator and time series generator to generate a dataset. </w:t>
-      </w:r>
-      <w:r>
-        <w:rPr>
-          <w:rFonts w:ascii="Times New Roman" w:hAnsi="Times New Roman" w:cs="Times New Roman"/>
-          <w:noProof/>
-        </w:rPr>
-        <w:t xml:space="preserve">The dataset we generated consists of multiple attributes such as device, room, weather type, date, from time, to time, time of day, </w:t>
-      </w:r>
-      <w:r>
-        <w:rPr>
-          <w:rFonts w:ascii="Times New Roman" w:hAnsi="Times New Roman" w:cs="Times New Roman"/>
-          <w:noProof/>
-        </w:rPr>
-        <w:t xml:space="preserve">a </w:t>
-      </w:r>
-      <w:r>
-        <w:rPr>
-          <w:rFonts w:ascii="Times New Roman" w:hAnsi="Times New Roman" w:cs="Times New Roman"/>
-          <w:noProof/>
-        </w:rPr>
-        <w:t>number</w:t>
-      </w:r>
-      <w:r>
-        <w:rPr>
-          <w:rFonts w:ascii="Times New Roman" w:hAnsi="Times New Roman" w:cs="Times New Roman"/>
-          <w:noProof/>
-        </w:rPr>
-        <w:t xml:space="preserve"> of people and time stayed. </w:t>
-      </w:r>
-      <w:r>
-        <w:rPr>
-          <w:rFonts w:ascii="Times New Roman" w:hAnsi="Times New Roman" w:cs="Times New Roman"/>
-          <w:noProof/>
-        </w:rPr>
         <w:t>We use</w:t>
       </w:r>
       <w:r>
@@ -2155,7 +1783,7 @@
                     <pic:cNvPicPr/>
                   </pic:nvPicPr>
                   <pic:blipFill rotWithShape="1">
-                    <a:blip r:embed="rId9"/>
+                    <a:blip r:embed="rId7"/>
                     <a:srcRect l="737" r="739"/>
                     <a:stretch/>
                   </pic:blipFill>
@@ -2219,7 +1847,7 @@
                     <pic:cNvPicPr/>
                   </pic:nvPicPr>
                   <pic:blipFill rotWithShape="1">
-                    <a:blip r:embed="rId10"/>
+                    <a:blip r:embed="rId8"/>
                     <a:srcRect r="11672"/>
                     <a:stretch/>
                   </pic:blipFill>
@@ -2894,7 +2522,7 @@
                     <pic:cNvPicPr/>
                   </pic:nvPicPr>
                   <pic:blipFill>
-                    <a:blip r:embed="rId11"/>
+                    <a:blip r:embed="rId9"/>
                     <a:stretch>
                       <a:fillRect/>
                     </a:stretch>
@@ -2983,7 +2611,7 @@
                     <pic:cNvPicPr/>
                   </pic:nvPicPr>
                   <pic:blipFill>
-                    <a:blip r:embed="rId12"/>
+                    <a:blip r:embed="rId10"/>
                     <a:stretch>
                       <a:fillRect/>
                     </a:stretch>
@@ -3063,7 +2691,7 @@
                     <pic:cNvPicPr/>
                   </pic:nvPicPr>
                   <pic:blipFill>
-                    <a:blip r:embed="rId13"/>
+                    <a:blip r:embed="rId11"/>
                     <a:stretch>
                       <a:fillRect/>
                     </a:stretch>
@@ -3309,7 +2937,7 @@
                     <pic:cNvPicPr/>
                   </pic:nvPicPr>
                   <pic:blipFill>
-                    <a:blip r:embed="rId14">
+                    <a:blip r:embed="rId12">
                       <a:extLst>
                         <a:ext uri="{28A0092B-C50C-407E-A947-70E740481C1C}">
                           <a14:useLocalDpi xmlns:a14="http://schemas.microsoft.com/office/drawing/2010/main" val="0"/>
@@ -3472,7 +3100,7 @@
                     <pic:cNvPicPr/>
                   </pic:nvPicPr>
                   <pic:blipFill>
-                    <a:blip r:embed="rId15"/>
+                    <a:blip r:embed="rId13"/>
                     <a:stretch>
                       <a:fillRect/>
                     </a:stretch>
@@ -4248,7 +3876,7 @@
                     <pic:cNvPicPr/>
                   </pic:nvPicPr>
                   <pic:blipFill rotWithShape="1">
-                    <a:blip r:embed="rId16" cstate="print">
+                    <a:blip r:embed="rId14" cstate="print">
                       <a:extLst>
                         <a:ext uri="{28A0092B-C50C-407E-A947-70E740481C1C}">
                           <a14:useLocalDpi xmlns:a14="http://schemas.microsoft.com/office/drawing/2010/main" val="0"/>
@@ -4380,7 +4008,7 @@
                     <pic:cNvPicPr/>
                   </pic:nvPicPr>
                   <pic:blipFill rotWithShape="1">
-                    <a:blip r:embed="rId17" cstate="print">
+                    <a:blip r:embed="rId15" cstate="print">
                       <a:extLst>
                         <a:ext uri="{28A0092B-C50C-407E-A947-70E740481C1C}">
                           <a14:useLocalDpi xmlns:a14="http://schemas.microsoft.com/office/drawing/2010/main" val="0"/>
@@ -4527,7 +4155,7 @@
                     <pic:cNvPicPr/>
                   </pic:nvPicPr>
                   <pic:blipFill rotWithShape="1">
-                    <a:blip r:embed="rId18" cstate="print">
+                    <a:blip r:embed="rId16" cstate="print">
                       <a:extLst>
                         <a:ext uri="{28A0092B-C50C-407E-A947-70E740481C1C}">
                           <a14:useLocalDpi xmlns:a14="http://schemas.microsoft.com/office/drawing/2010/main" val="0"/>
@@ -6972,7 +6600,7 @@
 </file>
 
 <file path=customXml/itemProps1.xml><?xml version="1.0" encoding="utf-8"?>
-<ds:datastoreItem xmlns:ds="http://schemas.openxmlformats.org/officeDocument/2006/customXml" ds:itemID="{CAF5D32B-E49C-405C-8A8F-DD75BD8B7A51}">
+<ds:datastoreItem xmlns:ds="http://schemas.openxmlformats.org/officeDocument/2006/customXml" ds:itemID="{27B84AFF-B74B-47C2-8987-9C85862E2D97}">
   <ds:schemaRefs>
     <ds:schemaRef ds:uri="http://schemas.openxmlformats.org/officeDocument/2006/bibliography"/>
   </ds:schemaRefs>

</xml_diff>